<commit_message>
Edit docx files with plans
</commit_message>
<xml_diff>
--- a/zz_Workability of scripts.docx
+++ b/zz_Workability of scripts.docx
@@ -36,2047 +36,2045 @@
                 <w:lang w:val="uk-UA"/>
               </w:rPr>
             </w:pPr>
+            <w:r>
+              <w:rPr>
+                <w:lang w:val="uk-UA"/>
+              </w:rPr>
+              <w:t>Сценарій</w:t>
+            </w:r>
+          </w:p>
+          <w:p>
+            <w:pPr>
+              <w:ind w:firstLine="0"/>
+              <w:rPr>
+                <w:lang w:val="en-US"/>
+              </w:rPr>
+            </w:pPr>
+          </w:p>
+          <w:p>
+            <w:pPr>
+              <w:ind w:firstLine="0"/>
+              <w:rPr>
+                <w:lang w:val="uk-UA"/>
+              </w:rPr>
+            </w:pPr>
+            <w:r>
+              <w:rPr>
+                <w:lang w:val="uk-UA"/>
+              </w:rPr>
+              <w:t>Версія</w:t>
+            </w:r>
+          </w:p>
+        </w:tc>
+        <w:tc>
+          <w:tcPr>
+            <w:tcW w:w="3756" w:type="dxa"/>
+            <w:vAlign w:val="center"/>
+          </w:tcPr>
+          <w:p>
+            <w:pPr>
+              <w:ind w:firstLine="0"/>
+              <w:jc w:val="center"/>
+            </w:pPr>
+            <w:r>
+              <w:rPr>
+                <w:lang w:val="en-US"/>
+              </w:rPr>
+              <w:t>binding</w:t>
+            </w:r>
+            <w:r>
+              <w:t>_</w:t>
+            </w:r>
+            <w:r>
+              <w:rPr>
+                <w:lang w:val="en-US"/>
+              </w:rPr>
+              <w:t>to</w:t>
+            </w:r>
+            <w:r>
+              <w:t>_</w:t>
+            </w:r>
+            <w:r>
+              <w:rPr>
+                <w:lang w:val="en-US"/>
+              </w:rPr>
+              <w:t>window</w:t>
+            </w:r>
+          </w:p>
+          <w:p>
+            <w:pPr>
+              <w:ind w:firstLine="0"/>
+              <w:jc w:val="center"/>
+              <w:rPr>
+                <w:lang w:val="uk-UA"/>
+              </w:rPr>
+            </w:pPr>
+            <w:r>
+              <w:rPr>
+                <w:lang w:val="uk-UA"/>
+              </w:rPr>
+              <w:t xml:space="preserve">(ці </w:t>
+            </w:r>
+            <w:proofErr w:type="spellStart"/>
+            <w:r>
+              <w:rPr>
+                <w:lang w:val="uk-UA"/>
+              </w:rPr>
+              <w:t>інклюди</w:t>
+            </w:r>
+            <w:proofErr w:type="spellEnd"/>
+            <w:r>
+              <w:rPr>
+                <w:lang w:val="uk-UA"/>
+              </w:rPr>
+              <w:t xml:space="preserve"> не включаються в список модифікованих файлів під назвою </w:t>
+            </w:r>
+            <w:proofErr w:type="spellStart"/>
+            <w:r>
+              <w:rPr>
+                <w:lang w:val="uk-UA"/>
+              </w:rPr>
+              <w:t>скріпта</w:t>
+            </w:r>
+            <w:proofErr w:type="spellEnd"/>
+            <w:r>
+              <w:rPr>
+                <w:lang w:val="uk-UA"/>
+              </w:rPr>
+              <w:t>)</w:t>
+            </w:r>
+          </w:p>
+        </w:tc>
+        <w:tc>
+          <w:tcPr>
+            <w:tcW w:w="3757" w:type="dxa"/>
+            <w:vAlign w:val="center"/>
+          </w:tcPr>
+          <w:p>
+            <w:pPr>
+              <w:ind w:firstLine="0"/>
+              <w:jc w:val="center"/>
+              <w:rPr>
+                <w:lang w:val="uk-UA"/>
+              </w:rPr>
+            </w:pPr>
+            <w:proofErr w:type="spellStart"/>
+            <w:r>
+              <w:rPr>
+                <w:lang w:val="en-US"/>
+              </w:rPr>
+              <w:t>combat_monk</w:t>
+            </w:r>
+            <w:proofErr w:type="spellEnd"/>
+          </w:p>
+          <w:p>
+            <w:pPr>
+              <w:ind w:firstLine="0"/>
+              <w:jc w:val="center"/>
+              <w:rPr>
+                <w:lang w:val="en-US"/>
+              </w:rPr>
+            </w:pPr>
+            <w:r>
+              <w:rPr>
+                <w:lang w:val="uk-UA"/>
+              </w:rPr>
+              <w:t>(</w:t>
+            </w:r>
+            <w:proofErr w:type="spellStart"/>
+            <w:r>
+              <w:rPr>
+                <w:lang w:val="en-US"/>
+              </w:rPr>
+              <w:t>combat_universal</w:t>
+            </w:r>
+            <w:proofErr w:type="spellEnd"/>
+            <w:r>
+              <w:rPr>
+                <w:lang w:val="en-US"/>
+              </w:rPr>
+              <w:t>)</w:t>
+            </w:r>
+          </w:p>
+          <w:p>
+            <w:pPr>
+              <w:ind w:firstLine="0"/>
+              <w:jc w:val="center"/>
+              <w:rPr>
+                <w:lang w:val="uk-UA"/>
+              </w:rPr>
+            </w:pPr>
+            <w:r>
+              <w:rPr>
+                <w:lang w:val="uk-UA"/>
+              </w:rPr>
+              <w:t>(є 4 модифіковані сценарії)</w:t>
+            </w:r>
+          </w:p>
+        </w:tc>
+        <w:tc>
+          <w:tcPr>
+            <w:tcW w:w="3756" w:type="dxa"/>
+            <w:vAlign w:val="center"/>
+          </w:tcPr>
+          <w:p>
+            <w:pPr>
+              <w:ind w:firstLine="0"/>
+              <w:jc w:val="center"/>
+              <w:rPr>
+                <w:lang w:val="en-US"/>
+              </w:rPr>
+            </w:pPr>
+            <w:proofErr w:type="spellStart"/>
+            <w:r>
+              <w:rPr>
+                <w:lang w:val="en-US"/>
+              </w:rPr>
+              <w:t>permanent_healing</w:t>
+            </w:r>
+            <w:proofErr w:type="spellEnd"/>
+          </w:p>
+          <w:p>
+            <w:pPr>
+              <w:ind w:firstLine="0"/>
+              <w:jc w:val="center"/>
+              <w:rPr>
+                <w:lang w:val="uk-UA"/>
+              </w:rPr>
+            </w:pPr>
+            <w:r>
+              <w:rPr>
+                <w:lang w:val="en-US"/>
+              </w:rPr>
+              <w:t>(</w:t>
+            </w:r>
+            <w:r>
+              <w:rPr>
+                <w:lang w:val="uk-UA"/>
+              </w:rPr>
+              <w:t>є 4 модифіковані</w:t>
+            </w:r>
+            <w:r>
+              <w:rPr>
+                <w:lang w:val="uk-UA"/>
+              </w:rPr>
+              <w:t xml:space="preserve"> сценарії</w:t>
+            </w:r>
+            <w:r>
+              <w:rPr>
+                <w:lang w:val="uk-UA"/>
+              </w:rPr>
+              <w:t>)</w:t>
+            </w:r>
+          </w:p>
+        </w:tc>
+        <w:tc>
+          <w:tcPr>
+            <w:tcW w:w="3757" w:type="dxa"/>
+            <w:vAlign w:val="center"/>
+          </w:tcPr>
+          <w:p>
+            <w:pPr>
+              <w:ind w:firstLine="0"/>
+              <w:jc w:val="center"/>
+              <w:rPr>
+                <w:lang w:val="en-US"/>
+              </w:rPr>
+            </w:pPr>
+            <w:proofErr w:type="spellStart"/>
+            <w:r>
+              <w:rPr>
+                <w:lang w:val="en-US"/>
+              </w:rPr>
+              <w:t>hell_games</w:t>
+            </w:r>
+            <w:proofErr w:type="spellEnd"/>
+          </w:p>
+          <w:p>
+            <w:pPr>
+              <w:ind w:firstLine="0"/>
+              <w:jc w:val="center"/>
+              <w:rPr>
+                <w:lang w:val="uk-UA"/>
+              </w:rPr>
+            </w:pPr>
+            <w:r>
+              <w:rPr>
+                <w:lang w:val="en-US"/>
+              </w:rPr>
+              <w:t>(</w:t>
+            </w:r>
+            <w:r>
+              <w:rPr>
+                <w:lang w:val="uk-UA"/>
+              </w:rPr>
+              <w:t xml:space="preserve">є 1 </w:t>
+            </w:r>
+            <w:proofErr w:type="spellStart"/>
+            <w:r>
+              <w:rPr>
+                <w:lang w:val="uk-UA"/>
+              </w:rPr>
+              <w:t>інклюд</w:t>
+            </w:r>
+            <w:proofErr w:type="spellEnd"/>
+            <w:r>
+              <w:rPr>
+                <w:lang w:val="uk-UA"/>
+              </w:rPr>
+              <w:t>)</w:t>
+            </w:r>
+          </w:p>
+        </w:tc>
+      </w:tr>
+      <w:tr>
+        <w:tc>
+          <w:tcPr>
+            <w:tcW w:w="1560" w:type="dxa"/>
+            <w:vAlign w:val="center"/>
+          </w:tcPr>
+          <w:p>
+            <w:pPr>
+              <w:ind w:firstLine="0"/>
+              <w:jc w:val="left"/>
+              <w:rPr>
+                <w:lang w:val="en-US"/>
+              </w:rPr>
+            </w:pPr>
+            <w:r>
+              <w:rPr>
+                <w:lang w:val="en-US"/>
+              </w:rPr>
+              <w:t>17.06.2021</w:t>
+            </w:r>
+          </w:p>
+          <w:p>
+            <w:pPr>
+              <w:ind w:firstLine="0"/>
+              <w:jc w:val="left"/>
+              <w:rPr>
+                <w:lang w:val="en-US"/>
+              </w:rPr>
+            </w:pPr>
+            <w:r>
+              <w:rPr>
+                <w:lang w:val="en-US"/>
+              </w:rPr>
+              <w:t>17:42</w:t>
+            </w:r>
+          </w:p>
+        </w:tc>
+        <w:tc>
+          <w:tcPr>
+            <w:tcW w:w="3756" w:type="dxa"/>
+            <w:vAlign w:val="center"/>
+          </w:tcPr>
+          <w:p>
+            <w:pPr>
+              <w:ind w:firstLine="0"/>
+              <w:jc w:val="center"/>
+              <w:rPr>
+                <w:lang w:val="en-US"/>
+              </w:rPr>
+            </w:pPr>
+            <w:r>
+              <w:rPr>
+                <w:lang w:val="en-US"/>
+              </w:rPr>
+              <w:t>?</w:t>
+            </w:r>
+          </w:p>
+        </w:tc>
+        <w:tc>
+          <w:tcPr>
+            <w:tcW w:w="3757" w:type="dxa"/>
+          </w:tcPr>
+          <w:p>
+            <w:pPr>
+              <w:ind w:firstLine="0"/>
+              <w:jc w:val="left"/>
+              <w:rPr>
+                <w:lang w:val="en-US"/>
+              </w:rPr>
+            </w:pPr>
+            <w:proofErr w:type="spellStart"/>
+            <w:r>
+              <w:rPr>
+                <w:lang w:val="en-US"/>
+              </w:rPr>
+              <w:t>K-Meleon^Home-PC</w:t>
+            </w:r>
+            <w:proofErr w:type="spellEnd"/>
+            <w:r>
+              <w:rPr>
+                <w:lang w:val="en-US"/>
+              </w:rPr>
+              <w:t>: +</w:t>
+            </w:r>
+          </w:p>
+          <w:p>
+            <w:pPr>
+              <w:ind w:firstLine="0"/>
+              <w:jc w:val="left"/>
+              <w:rPr>
+                <w:lang w:val="en-US"/>
+              </w:rPr>
+            </w:pPr>
+            <w:proofErr w:type="spellStart"/>
+            <w:r>
+              <w:rPr>
+                <w:lang w:val="en-US"/>
+              </w:rPr>
+              <w:t>Chrome^Home-PC</w:t>
+            </w:r>
+            <w:proofErr w:type="spellEnd"/>
+            <w:r>
+              <w:rPr>
+                <w:lang w:val="en-US"/>
+              </w:rPr>
+              <w:t>: +</w:t>
+            </w:r>
+          </w:p>
+          <w:p>
+            <w:pPr>
+              <w:ind w:firstLine="0"/>
+              <w:jc w:val="left"/>
+              <w:rPr>
+                <w:lang w:val="en-US"/>
+              </w:rPr>
+            </w:pPr>
+            <w:proofErr w:type="spellStart"/>
+            <w:r>
+              <w:rPr>
+                <w:lang w:val="en-US"/>
+              </w:rPr>
+              <w:t>K-Meleon^My-notb</w:t>
+            </w:r>
+            <w:proofErr w:type="spellEnd"/>
+            <w:proofErr w:type="gramStart"/>
+            <w:r>
+              <w:rPr>
+                <w:lang w:val="en-US"/>
+              </w:rPr>
+              <w:t>: ?</w:t>
+            </w:r>
+            <w:proofErr w:type="gramEnd"/>
+          </w:p>
+          <w:p>
+            <w:pPr>
+              <w:ind w:firstLine="0"/>
+              <w:jc w:val="left"/>
+              <w:rPr>
+                <w:lang w:val="en-US"/>
+              </w:rPr>
+            </w:pPr>
+            <w:proofErr w:type="spellStart"/>
+            <w:r>
+              <w:rPr>
+                <w:lang w:val="en-US"/>
+              </w:rPr>
+              <w:t>Chrome^My-notb</w:t>
+            </w:r>
+            <w:proofErr w:type="spellEnd"/>
+            <w:proofErr w:type="gramStart"/>
+            <w:r>
+              <w:rPr>
+                <w:lang w:val="en-US"/>
+              </w:rPr>
+              <w:t>: ?</w:t>
+            </w:r>
+            <w:proofErr w:type="gramEnd"/>
+          </w:p>
+          <w:p>
+            <w:pPr>
+              <w:ind w:firstLine="0"/>
+              <w:jc w:val="left"/>
+              <w:rPr>
+                <w:lang w:val="en-US"/>
+              </w:rPr>
+            </w:pPr>
+            <w:proofErr w:type="spellStart"/>
+            <w:r>
+              <w:rPr>
+                <w:lang w:val="en-US"/>
+              </w:rPr>
+              <w:t>K-Meleon^Work-PC</w:t>
+            </w:r>
+            <w:proofErr w:type="spellEnd"/>
+            <w:proofErr w:type="gramStart"/>
+            <w:r>
+              <w:rPr>
+                <w:lang w:val="en-US"/>
+              </w:rPr>
+              <w:t>: ?</w:t>
+            </w:r>
+            <w:proofErr w:type="gramEnd"/>
+          </w:p>
+          <w:p>
+            <w:pPr>
+              <w:ind w:firstLine="0"/>
+              <w:jc w:val="left"/>
+              <w:rPr>
+                <w:lang w:val="en-US"/>
+              </w:rPr>
+            </w:pPr>
+            <w:proofErr w:type="spellStart"/>
+            <w:r>
+              <w:rPr>
+                <w:lang w:val="en-US"/>
+              </w:rPr>
+              <w:t>Chrome^Work-PC</w:t>
+            </w:r>
+            <w:proofErr w:type="spellEnd"/>
+            <w:proofErr w:type="gramStart"/>
+            <w:r>
+              <w:rPr>
+                <w:lang w:val="en-US"/>
+              </w:rPr>
+              <w:t>: ?</w:t>
+            </w:r>
+            <w:proofErr w:type="gramEnd"/>
+          </w:p>
+          <w:p>
+            <w:pPr>
+              <w:ind w:firstLine="0"/>
+              <w:jc w:val="left"/>
+              <w:rPr>
+                <w:b/>
+                <w:lang w:val="en-US"/>
+              </w:rPr>
+            </w:pPr>
+            <w:proofErr w:type="spellStart"/>
+            <w:r>
+              <w:rPr>
+                <w:b/>
+                <w:lang w:val="en-US"/>
+              </w:rPr>
+              <w:t>Paralell</w:t>
+            </w:r>
+            <w:proofErr w:type="spellEnd"/>
+            <w:r>
+              <w:rPr>
+                <w:b/>
+                <w:lang w:val="en-US"/>
+              </w:rPr>
+              <w:t>:</w:t>
+            </w:r>
+          </w:p>
+          <w:p>
+            <w:pPr>
+              <w:ind w:firstLine="0"/>
+              <w:jc w:val="left"/>
+              <w:rPr>
+                <w:lang w:val="en-US"/>
+              </w:rPr>
+            </w:pPr>
+            <w:r>
+              <w:rPr>
+                <w:highlight w:val="green"/>
+                <w:lang w:val="en-US"/>
+              </w:rPr>
+              <w:t>Home-PC: CRM&amp;CRM</w:t>
+            </w:r>
+            <w:r>
+              <w:rPr>
+                <w:highlight w:val="green"/>
+                <w:lang w:val="en-US"/>
+              </w:rPr>
+              <w:t>:</w:t>
+            </w:r>
+            <w:r>
+              <w:rPr>
+                <w:highlight w:val="green"/>
+                <w:lang w:val="uk-UA"/>
+              </w:rPr>
+              <w:t xml:space="preserve"> </w:t>
+            </w:r>
+            <w:r>
+              <w:rPr>
+                <w:highlight w:val="green"/>
+                <w:lang w:val="en-US"/>
+              </w:rPr>
+              <w:t>+</w:t>
+            </w:r>
+            <w:proofErr w:type="gramStart"/>
+            <w:r>
+              <w:rPr>
+                <w:highlight w:val="green"/>
+                <w:lang w:val="en-US"/>
+              </w:rPr>
+              <w:t>;/</w:t>
+            </w:r>
+            <w:proofErr w:type="gramEnd"/>
+            <w:r>
+              <w:rPr>
+                <w:highlight w:val="green"/>
+                <w:lang w:val="en-US"/>
+              </w:rPr>
+              <w:t>,%</w:t>
+            </w:r>
+          </w:p>
+          <w:p>
+            <w:pPr>
+              <w:ind w:firstLine="0"/>
+              <w:jc w:val="left"/>
+              <w:rPr>
+                <w:lang w:val="en-US"/>
+              </w:rPr>
+            </w:pPr>
+            <w:r>
+              <w:rPr>
+                <w:lang w:val="en-US"/>
+              </w:rPr>
+              <w:t>Home-PC: CRM&amp;KM</w:t>
+            </w:r>
+            <w:proofErr w:type="gramStart"/>
+            <w:r>
+              <w:rPr>
+                <w:lang w:val="en-US"/>
+              </w:rPr>
+              <w:t>:?</w:t>
+            </w:r>
+            <w:proofErr w:type="gramEnd"/>
+          </w:p>
+          <w:p>
+            <w:pPr>
+              <w:ind w:firstLine="0"/>
+              <w:jc w:val="left"/>
+              <w:rPr>
+                <w:lang w:val="en-US"/>
+              </w:rPr>
+            </w:pPr>
+            <w:r>
+              <w:rPr>
+                <w:lang w:val="en-US"/>
+              </w:rPr>
+              <w:t>Home-PC: KM&amp;KM</w:t>
+            </w:r>
+            <w:proofErr w:type="gramStart"/>
+            <w:r>
+              <w:rPr>
+                <w:lang w:val="en-US"/>
+              </w:rPr>
+              <w:t>:?</w:t>
+            </w:r>
+            <w:proofErr w:type="gramEnd"/>
+          </w:p>
+        </w:tc>
+        <w:tc>
+          <w:tcPr>
+            <w:tcW w:w="3756" w:type="dxa"/>
+          </w:tcPr>
+          <w:p>
+            <w:pPr>
+              <w:ind w:firstLine="0"/>
+              <w:jc w:val="left"/>
+              <w:rPr>
+                <w:lang w:val="en-US"/>
+              </w:rPr>
+            </w:pPr>
+            <w:proofErr w:type="spellStart"/>
+            <w:r>
+              <w:rPr>
+                <w:lang w:val="en-US"/>
+              </w:rPr>
+              <w:t>K-Meleon^Home-PC</w:t>
+            </w:r>
+            <w:proofErr w:type="spellEnd"/>
+            <w:r>
+              <w:rPr>
+                <w:lang w:val="en-US"/>
+              </w:rPr>
+              <w:t>: +</w:t>
+            </w:r>
+          </w:p>
+          <w:p>
+            <w:pPr>
+              <w:ind w:firstLine="0"/>
+              <w:jc w:val="left"/>
+              <w:rPr>
+                <w:lang w:val="en-US"/>
+              </w:rPr>
+            </w:pPr>
+            <w:proofErr w:type="spellStart"/>
+            <w:r>
+              <w:rPr>
+                <w:lang w:val="en-US"/>
+              </w:rPr>
+              <w:t>Chrome^Home-PC</w:t>
+            </w:r>
+            <w:proofErr w:type="spellEnd"/>
+            <w:r>
+              <w:rPr>
+                <w:lang w:val="en-US"/>
+              </w:rPr>
+              <w:t>: +</w:t>
+            </w:r>
+          </w:p>
+          <w:p>
+            <w:pPr>
+              <w:ind w:firstLine="0"/>
+              <w:jc w:val="left"/>
+              <w:rPr>
+                <w:lang w:val="en-US"/>
+              </w:rPr>
+            </w:pPr>
+            <w:proofErr w:type="spellStart"/>
+            <w:r>
+              <w:rPr>
+                <w:lang w:val="en-US"/>
+              </w:rPr>
+              <w:t>K-Meleon^My-notb</w:t>
+            </w:r>
+            <w:proofErr w:type="spellEnd"/>
+            <w:proofErr w:type="gramStart"/>
+            <w:r>
+              <w:rPr>
+                <w:lang w:val="en-US"/>
+              </w:rPr>
+              <w:t>: ?</w:t>
+            </w:r>
+            <w:proofErr w:type="gramEnd"/>
+          </w:p>
+          <w:p>
+            <w:pPr>
+              <w:ind w:firstLine="0"/>
+              <w:jc w:val="left"/>
+              <w:rPr>
+                <w:lang w:val="en-US"/>
+              </w:rPr>
+            </w:pPr>
+            <w:proofErr w:type="spellStart"/>
+            <w:r>
+              <w:rPr>
+                <w:lang w:val="en-US"/>
+              </w:rPr>
+              <w:t>Chrome^My-notb</w:t>
+            </w:r>
+            <w:proofErr w:type="spellEnd"/>
+            <w:proofErr w:type="gramStart"/>
+            <w:r>
+              <w:rPr>
+                <w:lang w:val="en-US"/>
+              </w:rPr>
+              <w:t>: ?</w:t>
+            </w:r>
+            <w:proofErr w:type="gramEnd"/>
+          </w:p>
+          <w:p>
+            <w:pPr>
+              <w:ind w:firstLine="0"/>
+              <w:jc w:val="left"/>
+              <w:rPr>
+                <w:lang w:val="en-US"/>
+              </w:rPr>
+            </w:pPr>
+            <w:proofErr w:type="spellStart"/>
+            <w:r>
+              <w:rPr>
+                <w:lang w:val="en-US"/>
+              </w:rPr>
+              <w:t>K-Meleon^Work-PC</w:t>
+            </w:r>
+            <w:proofErr w:type="spellEnd"/>
+            <w:proofErr w:type="gramStart"/>
+            <w:r>
+              <w:rPr>
+                <w:lang w:val="en-US"/>
+              </w:rPr>
+              <w:t>: ?</w:t>
+            </w:r>
+            <w:proofErr w:type="gramEnd"/>
+          </w:p>
+          <w:p>
+            <w:pPr>
+              <w:ind w:firstLine="0"/>
+              <w:jc w:val="left"/>
+              <w:rPr>
+                <w:lang w:val="en-US"/>
+              </w:rPr>
+            </w:pPr>
+            <w:proofErr w:type="spellStart"/>
+            <w:r>
+              <w:rPr>
+                <w:lang w:val="en-US"/>
+              </w:rPr>
+              <w:t>Chrome^Work-PC</w:t>
+            </w:r>
+            <w:proofErr w:type="spellEnd"/>
+            <w:proofErr w:type="gramStart"/>
+            <w:r>
+              <w:rPr>
+                <w:lang w:val="en-US"/>
+              </w:rPr>
+              <w:t>: ?</w:t>
+            </w:r>
+            <w:proofErr w:type="gramEnd"/>
+          </w:p>
+          <w:p>
+            <w:pPr>
+              <w:ind w:firstLine="0"/>
+              <w:jc w:val="left"/>
+              <w:rPr>
+                <w:b/>
+                <w:lang w:val="en-US"/>
+              </w:rPr>
+            </w:pPr>
+            <w:proofErr w:type="spellStart"/>
+            <w:r>
+              <w:rPr>
+                <w:b/>
+                <w:lang w:val="en-US"/>
+              </w:rPr>
+              <w:t>Paralell</w:t>
+            </w:r>
+            <w:proofErr w:type="spellEnd"/>
+            <w:r>
+              <w:rPr>
+                <w:b/>
+                <w:lang w:val="en-US"/>
+              </w:rPr>
+              <w:t>:</w:t>
+            </w:r>
+          </w:p>
+          <w:p>
+            <w:pPr>
+              <w:ind w:firstLine="0"/>
+              <w:jc w:val="left"/>
+              <w:rPr>
+                <w:lang w:val="en-US"/>
+              </w:rPr>
+            </w:pPr>
+            <w:r>
+              <w:rPr>
+                <w:lang w:val="en-US"/>
+              </w:rPr>
+              <w:t>Home-PC: CRM&amp;CRM</w:t>
+            </w:r>
+            <w:proofErr w:type="gramStart"/>
+            <w:r>
+              <w:rPr>
+                <w:lang w:val="en-US"/>
+              </w:rPr>
+              <w:t>:  ?</w:t>
+            </w:r>
+            <w:proofErr w:type="gramEnd"/>
+          </w:p>
+          <w:p>
+            <w:pPr>
+              <w:ind w:firstLine="0"/>
+              <w:jc w:val="left"/>
+              <w:rPr>
+                <w:lang w:val="en-US"/>
+              </w:rPr>
+            </w:pPr>
+            <w:r>
+              <w:rPr>
+                <w:lang w:val="en-US"/>
+              </w:rPr>
+              <w:t>Home-PC: CRM&amp;KM</w:t>
+            </w:r>
+            <w:proofErr w:type="gramStart"/>
+            <w:r>
+              <w:rPr>
+                <w:lang w:val="en-US"/>
+              </w:rPr>
+              <w:t>: ?</w:t>
+            </w:r>
+            <w:proofErr w:type="gramEnd"/>
+          </w:p>
+          <w:p>
+            <w:pPr>
+              <w:ind w:firstLine="0"/>
+              <w:jc w:val="left"/>
+              <w:rPr>
+                <w:lang w:val="en-US"/>
+              </w:rPr>
+            </w:pPr>
+            <w:r>
+              <w:rPr>
+                <w:lang w:val="en-US"/>
+              </w:rPr>
+              <w:t>Home-PC: KM&amp;KM</w:t>
+            </w:r>
+            <w:proofErr w:type="gramStart"/>
+            <w:r>
+              <w:rPr>
+                <w:lang w:val="en-US"/>
+              </w:rPr>
+              <w:t>: ?</w:t>
+            </w:r>
+            <w:proofErr w:type="gramEnd"/>
+          </w:p>
+        </w:tc>
+        <w:tc>
+          <w:tcPr>
+            <w:tcW w:w="3757" w:type="dxa"/>
+          </w:tcPr>
+          <w:p>
+            <w:pPr>
+              <w:ind w:firstLine="0"/>
+              <w:jc w:val="left"/>
+              <w:rPr>
+                <w:lang w:val="en-US"/>
+              </w:rPr>
+            </w:pPr>
+          </w:p>
+        </w:tc>
+      </w:tr>
+      <w:tr>
+        <w:tc>
+          <w:tcPr>
+            <w:tcW w:w="1560" w:type="dxa"/>
+            <w:shd w:val="clear" w:color="auto" w:fill="92D050"/>
+          </w:tcPr>
+          <w:p>
+            <w:pPr>
+              <w:ind w:firstLine="0"/>
+              <w:rPr>
+                <w:lang w:val="uk-UA"/>
+              </w:rPr>
+            </w:pPr>
+            <w:r>
+              <w:rPr>
+                <w:lang w:val="uk-UA"/>
+              </w:rPr>
+              <w:t>Поточна</w:t>
+            </w:r>
+          </w:p>
+        </w:tc>
+        <w:tc>
+          <w:tcPr>
+            <w:tcW w:w="3756" w:type="dxa"/>
+            <w:shd w:val="clear" w:color="auto" w:fill="92D050"/>
+          </w:tcPr>
+          <w:p>
+            <w:pPr>
+              <w:ind w:firstLine="0"/>
+              <w:jc w:val="left"/>
+              <w:rPr>
+                <w:lang w:val="en-US"/>
+              </w:rPr>
+            </w:pPr>
+          </w:p>
+        </w:tc>
+        <w:tc>
+          <w:tcPr>
+            <w:tcW w:w="3757" w:type="dxa"/>
+            <w:shd w:val="clear" w:color="auto" w:fill="92D050"/>
+          </w:tcPr>
+          <w:p>
+            <w:pPr>
+              <w:ind w:firstLine="0"/>
+              <w:jc w:val="left"/>
+              <w:rPr>
+                <w:lang w:val="en-US"/>
+              </w:rPr>
+            </w:pPr>
+            <w:proofErr w:type="spellStart"/>
+            <w:r>
+              <w:rPr>
+                <w:lang w:val="en-US"/>
+              </w:rPr>
+              <w:t>K-Meleon^Home-PC</w:t>
+            </w:r>
+            <w:proofErr w:type="spellEnd"/>
+            <w:r>
+              <w:rPr>
+                <w:lang w:val="en-US"/>
+              </w:rPr>
+              <w:t>: +</w:t>
+            </w:r>
+          </w:p>
+          <w:p>
+            <w:pPr>
+              <w:ind w:firstLine="0"/>
+              <w:jc w:val="left"/>
+              <w:rPr>
+                <w:lang w:val="en-US"/>
+              </w:rPr>
+            </w:pPr>
+            <w:proofErr w:type="spellStart"/>
+            <w:r>
+              <w:rPr>
+                <w:lang w:val="en-US"/>
+              </w:rPr>
+              <w:t>Chrome^Home-PC</w:t>
+            </w:r>
+            <w:proofErr w:type="spellEnd"/>
+            <w:r>
+              <w:rPr>
+                <w:lang w:val="en-US"/>
+              </w:rPr>
+              <w:t>: +</w:t>
+            </w:r>
+          </w:p>
+          <w:p>
+            <w:pPr>
+              <w:ind w:firstLine="0"/>
+              <w:jc w:val="left"/>
+              <w:rPr>
+                <w:lang w:val="en-US"/>
+              </w:rPr>
+            </w:pPr>
+            <w:proofErr w:type="spellStart"/>
+            <w:r>
+              <w:rPr>
+                <w:lang w:val="en-US"/>
+              </w:rPr>
+              <w:t>K-Meleon^My-notb</w:t>
+            </w:r>
+            <w:proofErr w:type="spellEnd"/>
+            <w:proofErr w:type="gramStart"/>
+            <w:r>
+              <w:rPr>
+                <w:lang w:val="en-US"/>
+              </w:rPr>
+              <w:t>: ?</w:t>
+            </w:r>
+            <w:proofErr w:type="gramEnd"/>
+          </w:p>
+          <w:p>
+            <w:pPr>
+              <w:ind w:firstLine="0"/>
+              <w:jc w:val="left"/>
+              <w:rPr>
+                <w:lang w:val="en-US"/>
+              </w:rPr>
+            </w:pPr>
+            <w:proofErr w:type="spellStart"/>
+            <w:r>
+              <w:rPr>
+                <w:lang w:val="en-US"/>
+              </w:rPr>
+              <w:t>Chrome^My-notb</w:t>
+            </w:r>
+            <w:proofErr w:type="spellEnd"/>
+            <w:proofErr w:type="gramStart"/>
+            <w:r>
+              <w:rPr>
+                <w:lang w:val="en-US"/>
+              </w:rPr>
+              <w:t>: ?</w:t>
+            </w:r>
+            <w:proofErr w:type="gramEnd"/>
+          </w:p>
+          <w:p>
+            <w:pPr>
+              <w:ind w:firstLine="0"/>
+              <w:jc w:val="left"/>
+              <w:rPr>
+                <w:lang w:val="en-US"/>
+              </w:rPr>
+            </w:pPr>
+            <w:proofErr w:type="spellStart"/>
+            <w:r>
+              <w:rPr>
+                <w:lang w:val="en-US"/>
+              </w:rPr>
+              <w:t>K-Meleon^Work-PC</w:t>
+            </w:r>
+            <w:proofErr w:type="spellEnd"/>
+            <w:r>
+              <w:rPr>
+                <w:lang w:val="en-US"/>
+              </w:rPr>
+              <w:t>: +</w:t>
+            </w:r>
+          </w:p>
+          <w:p>
+            <w:pPr>
+              <w:ind w:firstLine="0"/>
+              <w:jc w:val="left"/>
+              <w:rPr>
+                <w:lang w:val="en-US"/>
+              </w:rPr>
+            </w:pPr>
+            <w:proofErr w:type="spellStart"/>
+            <w:r>
+              <w:rPr>
+                <w:lang w:val="en-US"/>
+              </w:rPr>
+              <w:t>Chrome^Work-PC</w:t>
+            </w:r>
+            <w:proofErr w:type="spellEnd"/>
+            <w:r>
+              <w:rPr>
+                <w:lang w:val="en-US"/>
+              </w:rPr>
+              <w:t>: +</w:t>
+            </w:r>
+          </w:p>
+          <w:p>
+            <w:pPr>
+              <w:ind w:firstLine="0"/>
+              <w:jc w:val="left"/>
+              <w:rPr>
+                <w:b/>
+                <w:lang w:val="en-US"/>
+              </w:rPr>
+            </w:pPr>
+            <w:proofErr w:type="spellStart"/>
+            <w:r>
+              <w:rPr>
+                <w:b/>
+                <w:lang w:val="en-US"/>
+              </w:rPr>
+              <w:t>Paralell</w:t>
+            </w:r>
+            <w:proofErr w:type="spellEnd"/>
+            <w:r>
+              <w:rPr>
+                <w:b/>
+                <w:lang w:val="en-US"/>
+              </w:rPr>
+              <w:t>:</w:t>
+            </w:r>
+          </w:p>
+          <w:p>
+            <w:pPr>
+              <w:ind w:firstLine="0"/>
+              <w:jc w:val="left"/>
+              <w:rPr>
+                <w:lang w:val="uk-UA"/>
+              </w:rPr>
+            </w:pPr>
+            <w:r>
+              <w:rPr>
+                <w:lang w:val="en-US"/>
+              </w:rPr>
+              <w:t>Home-PC: CRM&amp;CRM: +</w:t>
+            </w:r>
+            <w:proofErr w:type="gramStart"/>
+            <w:r>
+              <w:rPr>
+                <w:lang w:val="uk-UA"/>
+              </w:rPr>
+              <w:t>;/</w:t>
+            </w:r>
+            <w:proofErr w:type="gramEnd"/>
+            <w:r>
+              <w:rPr>
+                <w:lang w:val="uk-UA"/>
+              </w:rPr>
+              <w:t>,%</w:t>
+            </w:r>
+          </w:p>
+          <w:p>
+            <w:pPr>
+              <w:ind w:firstLine="0"/>
+              <w:jc w:val="left"/>
+              <w:rPr>
+                <w:lang w:val="uk-UA"/>
+              </w:rPr>
+            </w:pPr>
+            <w:r>
+              <w:rPr>
+                <w:lang w:val="en-US"/>
+              </w:rPr>
+              <w:t xml:space="preserve">Home-PC: CRM&amp;KM: </w:t>
+            </w:r>
+            <w:r>
+              <w:rPr>
+                <w:lang w:val="uk-UA"/>
+              </w:rPr>
+              <w:t>+</w:t>
+            </w:r>
+            <w:proofErr w:type="gramStart"/>
+            <w:r>
+              <w:rPr>
+                <w:lang w:val="uk-UA"/>
+              </w:rPr>
+              <w:t>;/</w:t>
+            </w:r>
+            <w:proofErr w:type="gramEnd"/>
+            <w:r>
+              <w:rPr>
+                <w:lang w:val="uk-UA"/>
+              </w:rPr>
+              <w:t>,%</w:t>
+            </w:r>
+          </w:p>
+          <w:p>
+            <w:pPr>
+              <w:ind w:firstLine="0"/>
+              <w:jc w:val="left"/>
+              <w:rPr>
+                <w:lang w:val="uk-UA"/>
+              </w:rPr>
+            </w:pPr>
+            <w:r>
+              <w:rPr>
+                <w:lang w:val="en-US"/>
+              </w:rPr>
+              <w:t xml:space="preserve">Home-PC: KM&amp;KM: </w:t>
+            </w:r>
+            <w:r>
+              <w:rPr>
+                <w:lang w:val="uk-UA"/>
+              </w:rPr>
+              <w:t>+</w:t>
+            </w:r>
+            <w:proofErr w:type="gramStart"/>
+            <w:r>
+              <w:rPr>
+                <w:lang w:val="uk-UA"/>
+              </w:rPr>
+              <w:t>;/</w:t>
+            </w:r>
+            <w:proofErr w:type="gramEnd"/>
+            <w:r>
+              <w:rPr>
+                <w:lang w:val="uk-UA"/>
+              </w:rPr>
+              <w:t>,%</w:t>
+            </w:r>
+          </w:p>
+          <w:p>
+            <w:pPr>
+              <w:ind w:firstLine="0"/>
+              <w:jc w:val="left"/>
+              <w:rPr>
+                <w:lang w:val="en-US"/>
+              </w:rPr>
+            </w:pPr>
+            <w:r>
+              <w:rPr>
+                <w:lang w:val="en-US"/>
+              </w:rPr>
+              <w:t>Work-PC: CRM&amp;CRM: +</w:t>
+            </w:r>
+            <w:proofErr w:type="gramStart"/>
+            <w:r>
+              <w:rPr>
+                <w:lang w:val="en-US"/>
+              </w:rPr>
+              <w:t>;/</w:t>
+            </w:r>
+            <w:proofErr w:type="gramEnd"/>
+            <w:r>
+              <w:rPr>
+                <w:lang w:val="en-US"/>
+              </w:rPr>
+              <w:t>,%</w:t>
+            </w:r>
+          </w:p>
+          <w:p>
+            <w:pPr>
+              <w:ind w:firstLine="0"/>
+              <w:jc w:val="left"/>
+              <w:rPr>
+                <w:lang w:val="en-US"/>
+              </w:rPr>
+            </w:pPr>
+            <w:r>
+              <w:rPr>
+                <w:lang w:val="en-US"/>
+              </w:rPr>
+              <w:t>Work-PC: CRM&amp;KM: +</w:t>
+            </w:r>
+            <w:proofErr w:type="gramStart"/>
+            <w:r>
+              <w:rPr>
+                <w:lang w:val="en-US"/>
+              </w:rPr>
+              <w:t>;/</w:t>
+            </w:r>
+            <w:proofErr w:type="gramEnd"/>
+            <w:r>
+              <w:rPr>
+                <w:lang w:val="en-US"/>
+              </w:rPr>
+              <w:t>,%</w:t>
+            </w:r>
+          </w:p>
+          <w:p>
+            <w:pPr>
+              <w:ind w:firstLine="0"/>
+              <w:jc w:val="left"/>
+              <w:rPr>
+                <w:lang w:val="uk-UA"/>
+              </w:rPr>
+            </w:pPr>
+            <w:r>
+              <w:rPr>
+                <w:lang w:val="en-US"/>
+              </w:rPr>
+              <w:t>Work-PC: KM&amp;KM: +</w:t>
+            </w:r>
+            <w:proofErr w:type="gramStart"/>
+            <w:r>
+              <w:rPr>
+                <w:lang w:val="en-US"/>
+              </w:rPr>
+              <w:t>;/</w:t>
+            </w:r>
+            <w:proofErr w:type="gramEnd"/>
+            <w:r>
+              <w:rPr>
+                <w:lang w:val="en-US"/>
+              </w:rPr>
+              <w:t>,%</w:t>
+            </w:r>
+          </w:p>
+          <w:p>
+            <w:pPr>
+              <w:ind w:firstLine="0"/>
+              <w:jc w:val="left"/>
+              <w:rPr>
+                <w:lang w:val="en-US"/>
+              </w:rPr>
+            </w:pPr>
+            <w:r>
+              <w:rPr>
+                <w:lang w:val="en-US"/>
+              </w:rPr>
+              <w:t>My-</w:t>
+            </w:r>
+            <w:proofErr w:type="spellStart"/>
+            <w:r>
+              <w:rPr>
+                <w:lang w:val="en-US"/>
+              </w:rPr>
+              <w:t>notb</w:t>
+            </w:r>
+            <w:proofErr w:type="spellEnd"/>
+            <w:r>
+              <w:rPr>
+                <w:lang w:val="en-US"/>
+              </w:rPr>
+              <w:t>: CRM&amp;CRM</w:t>
+            </w:r>
+            <w:proofErr w:type="gramStart"/>
+            <w:r>
+              <w:rPr>
+                <w:lang w:val="en-US"/>
+              </w:rPr>
+              <w:t>:  ?</w:t>
+            </w:r>
+            <w:proofErr w:type="gramEnd"/>
+          </w:p>
+          <w:p>
+            <w:pPr>
+              <w:ind w:firstLine="0"/>
+              <w:jc w:val="left"/>
+              <w:rPr>
+                <w:lang w:val="en-US"/>
+              </w:rPr>
+            </w:pPr>
+            <w:r>
+              <w:rPr>
+                <w:lang w:val="en-US"/>
+              </w:rPr>
+              <w:t>My-</w:t>
+            </w:r>
+            <w:proofErr w:type="spellStart"/>
+            <w:r>
+              <w:rPr>
+                <w:lang w:val="en-US"/>
+              </w:rPr>
+              <w:t>notb</w:t>
+            </w:r>
+            <w:proofErr w:type="spellEnd"/>
+            <w:r>
+              <w:rPr>
+                <w:lang w:val="en-US"/>
+              </w:rPr>
+              <w:t>: CRM&amp;KM</w:t>
+            </w:r>
+            <w:proofErr w:type="gramStart"/>
+            <w:r>
+              <w:rPr>
+                <w:lang w:val="en-US"/>
+              </w:rPr>
+              <w:t>: ?</w:t>
+            </w:r>
+            <w:proofErr w:type="gramEnd"/>
+          </w:p>
+          <w:p>
+            <w:pPr>
+              <w:ind w:firstLine="0"/>
+              <w:jc w:val="left"/>
+              <w:rPr>
+                <w:lang w:val="en-US"/>
+              </w:rPr>
+            </w:pPr>
+            <w:r>
+              <w:rPr>
+                <w:lang w:val="en-US"/>
+              </w:rPr>
+              <w:t>My-</w:t>
+            </w:r>
+            <w:proofErr w:type="spellStart"/>
+            <w:r>
+              <w:rPr>
+                <w:lang w:val="en-US"/>
+              </w:rPr>
+              <w:t>notb</w:t>
+            </w:r>
+            <w:proofErr w:type="spellEnd"/>
+            <w:r>
+              <w:rPr>
+                <w:lang w:val="en-US"/>
+              </w:rPr>
+              <w:t>: KM&amp;KM</w:t>
+            </w:r>
+            <w:proofErr w:type="gramStart"/>
+            <w:r>
+              <w:rPr>
+                <w:lang w:val="en-US"/>
+              </w:rPr>
+              <w:t>: ?</w:t>
+            </w:r>
+            <w:proofErr w:type="gramEnd"/>
+          </w:p>
+        </w:tc>
+        <w:tc>
+          <w:tcPr>
+            <w:tcW w:w="3756" w:type="dxa"/>
+            <w:shd w:val="clear" w:color="auto" w:fill="92D050"/>
+          </w:tcPr>
+          <w:p>
+            <w:pPr>
+              <w:ind w:firstLine="0"/>
+              <w:jc w:val="left"/>
+              <w:rPr>
+                <w:lang w:val="uk-UA"/>
+              </w:rPr>
+            </w:pPr>
+            <w:proofErr w:type="spellStart"/>
+            <w:r>
+              <w:rPr>
+                <w:lang w:val="en-US"/>
+              </w:rPr>
+              <w:t>K-Meleon^Home-PC</w:t>
+            </w:r>
+            <w:proofErr w:type="spellEnd"/>
+            <w:r>
+              <w:rPr>
+                <w:lang w:val="en-US"/>
+              </w:rPr>
+              <w:t xml:space="preserve">: </w:t>
+            </w:r>
+            <w:r>
+              <w:rPr>
+                <w:lang w:val="uk-UA"/>
+              </w:rPr>
+              <w:t>+</w:t>
+            </w:r>
+          </w:p>
+          <w:p>
+            <w:pPr>
+              <w:ind w:firstLine="0"/>
+              <w:jc w:val="left"/>
+              <w:rPr>
+                <w:lang w:val="uk-UA"/>
+              </w:rPr>
+            </w:pPr>
+            <w:proofErr w:type="spellStart"/>
+            <w:r>
+              <w:rPr>
+                <w:lang w:val="en-US"/>
+              </w:rPr>
+              <w:t>Chrome^Home-PC</w:t>
+            </w:r>
+            <w:proofErr w:type="spellEnd"/>
+            <w:r>
+              <w:rPr>
+                <w:lang w:val="en-US"/>
+              </w:rPr>
+              <w:t xml:space="preserve">: </w:t>
+            </w:r>
+            <w:r>
+              <w:rPr>
+                <w:lang w:val="uk-UA"/>
+              </w:rPr>
+              <w:t>+</w:t>
+            </w:r>
+          </w:p>
+          <w:p>
+            <w:pPr>
+              <w:ind w:firstLine="0"/>
+              <w:jc w:val="left"/>
+              <w:rPr>
+                <w:lang w:val="en-US"/>
+              </w:rPr>
+            </w:pPr>
+            <w:proofErr w:type="spellStart"/>
+            <w:r>
+              <w:rPr>
+                <w:lang w:val="en-US"/>
+              </w:rPr>
+              <w:t>K-Meleon^My-notb</w:t>
+            </w:r>
+            <w:proofErr w:type="spellEnd"/>
+            <w:proofErr w:type="gramStart"/>
+            <w:r>
+              <w:rPr>
+                <w:lang w:val="en-US"/>
+              </w:rPr>
+              <w:t>: ?</w:t>
+            </w:r>
+            <w:proofErr w:type="gramEnd"/>
+          </w:p>
+          <w:p>
+            <w:pPr>
+              <w:ind w:firstLine="0"/>
+              <w:jc w:val="left"/>
+              <w:rPr>
+                <w:lang w:val="en-US"/>
+              </w:rPr>
+            </w:pPr>
+            <w:proofErr w:type="spellStart"/>
+            <w:r>
+              <w:rPr>
+                <w:lang w:val="en-US"/>
+              </w:rPr>
+              <w:t>Chrome^My-notb</w:t>
+            </w:r>
+            <w:proofErr w:type="spellEnd"/>
+            <w:proofErr w:type="gramStart"/>
+            <w:r>
+              <w:rPr>
+                <w:lang w:val="en-US"/>
+              </w:rPr>
+              <w:t>: ?</w:t>
+            </w:r>
+            <w:proofErr w:type="gramEnd"/>
+          </w:p>
+          <w:p>
+            <w:pPr>
+              <w:ind w:firstLine="0"/>
+              <w:jc w:val="left"/>
+              <w:rPr>
+                <w:lang w:val="uk-UA"/>
+              </w:rPr>
+            </w:pPr>
+            <w:proofErr w:type="spellStart"/>
+            <w:r>
+              <w:rPr>
+                <w:lang w:val="en-US"/>
+              </w:rPr>
+              <w:t>K-Meleon^Work-PC</w:t>
+            </w:r>
+            <w:proofErr w:type="spellEnd"/>
+            <w:r>
+              <w:rPr>
+                <w:lang w:val="en-US"/>
+              </w:rPr>
+              <w:t xml:space="preserve">: </w:t>
+            </w:r>
+            <w:r>
+              <w:rPr>
+                <w:lang w:val="uk-UA"/>
+              </w:rPr>
+              <w:t>+</w:t>
+            </w:r>
+          </w:p>
+          <w:p>
+            <w:pPr>
+              <w:ind w:firstLine="0"/>
+              <w:jc w:val="left"/>
+              <w:rPr>
+                <w:lang w:val="uk-UA"/>
+              </w:rPr>
+            </w:pPr>
+            <w:proofErr w:type="spellStart"/>
+            <w:r>
+              <w:rPr>
+                <w:lang w:val="en-US"/>
+              </w:rPr>
+              <w:t>Chrome^Work-PC</w:t>
+            </w:r>
+            <w:proofErr w:type="spellEnd"/>
+            <w:r>
+              <w:rPr>
+                <w:lang w:val="en-US"/>
+              </w:rPr>
+              <w:t xml:space="preserve">: </w:t>
+            </w:r>
+            <w:r>
+              <w:rPr>
+                <w:lang w:val="uk-UA"/>
+              </w:rPr>
+              <w:t>+</w:t>
+            </w:r>
+          </w:p>
+          <w:p>
+            <w:pPr>
+              <w:ind w:firstLine="0"/>
+              <w:jc w:val="left"/>
+              <w:rPr>
+                <w:b/>
+                <w:lang w:val="en-US"/>
+              </w:rPr>
+            </w:pPr>
+            <w:proofErr w:type="spellStart"/>
+            <w:r>
+              <w:rPr>
+                <w:b/>
+                <w:lang w:val="en-US"/>
+              </w:rPr>
+              <w:t>Paralell</w:t>
+            </w:r>
+            <w:proofErr w:type="spellEnd"/>
+            <w:r>
+              <w:rPr>
+                <w:b/>
+                <w:lang w:val="en-US"/>
+              </w:rPr>
+              <w:t>:</w:t>
+            </w:r>
+          </w:p>
+          <w:p>
+            <w:pPr>
+              <w:ind w:firstLine="0"/>
+              <w:jc w:val="left"/>
+              <w:rPr>
+                <w:lang w:val="uk-UA"/>
+              </w:rPr>
+            </w:pPr>
+            <w:r>
+              <w:rPr>
+                <w:lang w:val="en-US"/>
+              </w:rPr>
+              <w:t>Home-PC: CRM&amp;CRM:</w:t>
+            </w:r>
+            <w:r>
+              <w:rPr>
+                <w:lang w:val="uk-UA"/>
+              </w:rPr>
+              <w:t xml:space="preserve"> +</w:t>
+            </w:r>
+            <w:proofErr w:type="gramStart"/>
+            <w:r>
+              <w:rPr>
+                <w:lang w:val="uk-UA"/>
+              </w:rPr>
+              <w:t>;/</w:t>
+            </w:r>
+            <w:proofErr w:type="gramEnd"/>
+            <w:r>
+              <w:rPr>
+                <w:lang w:val="uk-UA"/>
+              </w:rPr>
+              <w:t>,%</w:t>
+            </w:r>
+          </w:p>
+          <w:p>
+            <w:pPr>
+              <w:ind w:firstLine="0"/>
+              <w:jc w:val="left"/>
+              <w:rPr>
+                <w:lang w:val="uk-UA"/>
+              </w:rPr>
+            </w:pPr>
+            <w:r>
+              <w:rPr>
+                <w:lang w:val="en-US"/>
+              </w:rPr>
+              <w:t xml:space="preserve">Home-PC: CRM&amp;KM: </w:t>
+            </w:r>
+            <w:r>
+              <w:rPr>
+                <w:lang w:val="uk-UA"/>
+              </w:rPr>
+              <w:t>+</w:t>
+            </w:r>
+            <w:proofErr w:type="gramStart"/>
+            <w:r>
+              <w:rPr>
+                <w:lang w:val="uk-UA"/>
+              </w:rPr>
+              <w:t>;/</w:t>
+            </w:r>
+            <w:proofErr w:type="gramEnd"/>
+            <w:r>
+              <w:rPr>
+                <w:lang w:val="uk-UA"/>
+              </w:rPr>
+              <w:t>,%</w:t>
+            </w:r>
+          </w:p>
+          <w:p>
+            <w:pPr>
+              <w:ind w:firstLine="0"/>
+              <w:jc w:val="left"/>
+              <w:rPr>
+                <w:lang w:val="uk-UA"/>
+              </w:rPr>
+            </w:pPr>
+            <w:r>
+              <w:rPr>
+                <w:lang w:val="en-US"/>
+              </w:rPr>
+              <w:t xml:space="preserve">Home-PC: KM&amp;KM: </w:t>
+            </w:r>
+            <w:r>
+              <w:rPr>
+                <w:lang w:val="uk-UA"/>
+              </w:rPr>
+              <w:t>+</w:t>
+            </w:r>
+            <w:proofErr w:type="gramStart"/>
+            <w:r>
+              <w:rPr>
+                <w:lang w:val="uk-UA"/>
+              </w:rPr>
+              <w:t>;/</w:t>
+            </w:r>
+            <w:proofErr w:type="gramEnd"/>
+            <w:r>
+              <w:rPr>
+                <w:lang w:val="uk-UA"/>
+              </w:rPr>
+              <w:t>,%</w:t>
+            </w:r>
+          </w:p>
+          <w:p>
+            <w:pPr>
+              <w:ind w:firstLine="0"/>
+              <w:jc w:val="left"/>
+              <w:rPr>
+                <w:lang w:val="en-US"/>
+              </w:rPr>
+            </w:pPr>
+            <w:r>
+              <w:rPr>
+                <w:lang w:val="en-US"/>
+              </w:rPr>
+              <w:t>Work-PC: CRM&amp;CRM:  +</w:t>
+            </w:r>
+            <w:proofErr w:type="gramStart"/>
+            <w:r>
+              <w:rPr>
+                <w:lang w:val="en-US"/>
+              </w:rPr>
+              <w:t>;/</w:t>
+            </w:r>
+            <w:proofErr w:type="gramEnd"/>
+            <w:r>
+              <w:rPr>
+                <w:lang w:val="en-US"/>
+              </w:rPr>
+              <w:t>,%</w:t>
+            </w:r>
+          </w:p>
+          <w:p>
+            <w:pPr>
+              <w:ind w:firstLine="0"/>
+              <w:jc w:val="left"/>
+              <w:rPr>
+                <w:lang w:val="en-US"/>
+              </w:rPr>
+            </w:pPr>
+            <w:r>
+              <w:rPr>
+                <w:lang w:val="en-US"/>
+              </w:rPr>
+              <w:t>Work-PC: CRM&amp;KM: +</w:t>
+            </w:r>
+            <w:proofErr w:type="gramStart"/>
+            <w:r>
+              <w:rPr>
+                <w:lang w:val="en-US"/>
+              </w:rPr>
+              <w:t>;/</w:t>
+            </w:r>
+            <w:proofErr w:type="gramEnd"/>
+            <w:r>
+              <w:rPr>
+                <w:lang w:val="en-US"/>
+              </w:rPr>
+              <w:t>,%</w:t>
+            </w:r>
+          </w:p>
+          <w:p>
+            <w:pPr>
+              <w:ind w:firstLine="0"/>
+              <w:jc w:val="left"/>
+              <w:rPr>
+                <w:lang w:val="uk-UA"/>
+              </w:rPr>
+            </w:pPr>
+            <w:r>
+              <w:rPr>
+                <w:lang w:val="en-US"/>
+              </w:rPr>
+              <w:t>Work-PC: KM&amp;KM: +</w:t>
+            </w:r>
+            <w:proofErr w:type="gramStart"/>
+            <w:r>
+              <w:rPr>
+                <w:lang w:val="en-US"/>
+              </w:rPr>
+              <w:t>;/</w:t>
+            </w:r>
+            <w:proofErr w:type="gramEnd"/>
+            <w:r>
+              <w:rPr>
+                <w:lang w:val="en-US"/>
+              </w:rPr>
+              <w:t>,%</w:t>
+            </w:r>
+          </w:p>
+          <w:p>
+            <w:pPr>
+              <w:ind w:firstLine="0"/>
+              <w:jc w:val="left"/>
+              <w:rPr>
+                <w:lang w:val="en-US"/>
+              </w:rPr>
+            </w:pPr>
+            <w:r>
+              <w:rPr>
+                <w:lang w:val="en-US"/>
+              </w:rPr>
+              <w:t>My-</w:t>
+            </w:r>
+            <w:proofErr w:type="spellStart"/>
+            <w:r>
+              <w:rPr>
+                <w:lang w:val="en-US"/>
+              </w:rPr>
+              <w:t>notb</w:t>
+            </w:r>
+            <w:proofErr w:type="spellEnd"/>
+            <w:r>
+              <w:rPr>
+                <w:lang w:val="en-US"/>
+              </w:rPr>
+              <w:t>: CRM&amp;CRM</w:t>
+            </w:r>
+            <w:proofErr w:type="gramStart"/>
+            <w:r>
+              <w:rPr>
+                <w:lang w:val="en-US"/>
+              </w:rPr>
+              <w:t>:  ?</w:t>
+            </w:r>
+            <w:proofErr w:type="gramEnd"/>
+          </w:p>
+          <w:p>
+            <w:pPr>
+              <w:ind w:firstLine="0"/>
+              <w:jc w:val="left"/>
+              <w:rPr>
+                <w:lang w:val="en-US"/>
+              </w:rPr>
+            </w:pPr>
+            <w:r>
+              <w:rPr>
+                <w:lang w:val="en-US"/>
+              </w:rPr>
+              <w:t>My-</w:t>
+            </w:r>
+            <w:proofErr w:type="spellStart"/>
+            <w:r>
+              <w:rPr>
+                <w:lang w:val="en-US"/>
+              </w:rPr>
+              <w:t>notb</w:t>
+            </w:r>
+            <w:proofErr w:type="spellEnd"/>
+            <w:r>
+              <w:rPr>
+                <w:lang w:val="en-US"/>
+              </w:rPr>
+              <w:t>: CRM&amp;KM</w:t>
+            </w:r>
+            <w:proofErr w:type="gramStart"/>
+            <w:r>
+              <w:rPr>
+                <w:lang w:val="en-US"/>
+              </w:rPr>
+              <w:t>: ?</w:t>
+            </w:r>
+            <w:proofErr w:type="gramEnd"/>
+          </w:p>
+          <w:p>
+            <w:pPr>
+              <w:ind w:firstLine="0"/>
+              <w:jc w:val="left"/>
+              <w:rPr>
+                <w:lang w:val="en-US"/>
+              </w:rPr>
+            </w:pPr>
+            <w:r>
+              <w:rPr>
+                <w:lang w:val="en-US"/>
+              </w:rPr>
+              <w:t>My-</w:t>
+            </w:r>
+            <w:proofErr w:type="spellStart"/>
+            <w:r>
+              <w:rPr>
+                <w:lang w:val="en-US"/>
+              </w:rPr>
+              <w:t>notb</w:t>
+            </w:r>
+            <w:proofErr w:type="spellEnd"/>
+            <w:r>
+              <w:rPr>
+                <w:lang w:val="en-US"/>
+              </w:rPr>
+              <w:t>: KM&amp;KM</w:t>
+            </w:r>
+            <w:proofErr w:type="gramStart"/>
+            <w:r>
+              <w:rPr>
+                <w:lang w:val="en-US"/>
+              </w:rPr>
+              <w:t>: ?</w:t>
+            </w:r>
+            <w:proofErr w:type="gramEnd"/>
+          </w:p>
+        </w:tc>
+        <w:tc>
+          <w:tcPr>
+            <w:tcW w:w="3757" w:type="dxa"/>
+            <w:shd w:val="clear" w:color="auto" w:fill="92D050"/>
+          </w:tcPr>
+          <w:p>
+            <w:pPr>
+              <w:ind w:firstLine="0"/>
+              <w:jc w:val="left"/>
+              <w:rPr>
+                <w:lang w:val="uk-UA"/>
+              </w:rPr>
+            </w:pPr>
+            <w:proofErr w:type="spellStart"/>
+            <w:r>
+              <w:rPr>
+                <w:lang w:val="en-US"/>
+              </w:rPr>
+              <w:t>K-Meleon^Home-PC</w:t>
+            </w:r>
+            <w:proofErr w:type="spellEnd"/>
+            <w:proofErr w:type="gramStart"/>
+            <w:r>
+              <w:rPr>
+                <w:lang w:val="en-US"/>
+              </w:rPr>
+              <w:t xml:space="preserve">: </w:t>
+            </w:r>
+            <w:r>
+              <w:rPr>
+                <w:lang w:val="uk-UA"/>
+              </w:rPr>
+              <w:t>?</w:t>
+            </w:r>
+            <w:proofErr w:type="gramEnd"/>
+          </w:p>
+          <w:p>
+            <w:pPr>
+              <w:ind w:firstLine="0"/>
+              <w:jc w:val="left"/>
+              <w:rPr>
+                <w:lang w:val="uk-UA"/>
+              </w:rPr>
+            </w:pPr>
+            <w:proofErr w:type="spellStart"/>
+            <w:r>
+              <w:rPr>
+                <w:lang w:val="en-US"/>
+              </w:rPr>
+              <w:t>Chrome^Home-PC</w:t>
+            </w:r>
+            <w:proofErr w:type="spellEnd"/>
+            <w:r>
+              <w:rPr>
+                <w:lang w:val="en-US"/>
+              </w:rPr>
+              <w:t xml:space="preserve">: </w:t>
+            </w:r>
+            <w:r>
+              <w:rPr>
+                <w:lang w:val="uk-UA"/>
+              </w:rPr>
+              <w:t>+</w:t>
+            </w:r>
+          </w:p>
+          <w:p>
+            <w:pPr>
+              <w:ind w:firstLine="0"/>
+              <w:jc w:val="left"/>
+              <w:rPr>
+                <w:lang w:val="en-US"/>
+              </w:rPr>
+            </w:pPr>
+            <w:proofErr w:type="spellStart"/>
+            <w:r>
+              <w:rPr>
+                <w:lang w:val="en-US"/>
+              </w:rPr>
+              <w:t>K-Meleon^My-notb</w:t>
+            </w:r>
+            <w:proofErr w:type="spellEnd"/>
+            <w:proofErr w:type="gramStart"/>
+            <w:r>
+              <w:rPr>
+                <w:lang w:val="en-US"/>
+              </w:rPr>
+              <w:t>: ?</w:t>
+            </w:r>
+            <w:proofErr w:type="gramEnd"/>
+          </w:p>
+          <w:p>
+            <w:pPr>
+              <w:ind w:firstLine="0"/>
+              <w:jc w:val="left"/>
+              <w:rPr>
+                <w:lang w:val="en-US"/>
+              </w:rPr>
+            </w:pPr>
+            <w:proofErr w:type="spellStart"/>
+            <w:r>
+              <w:rPr>
+                <w:lang w:val="en-US"/>
+              </w:rPr>
+              <w:t>Chrome^My-notb</w:t>
+            </w:r>
+            <w:proofErr w:type="spellEnd"/>
+            <w:proofErr w:type="gramStart"/>
+            <w:r>
+              <w:rPr>
+                <w:lang w:val="en-US"/>
+              </w:rPr>
+              <w:t>: ?</w:t>
+            </w:r>
+            <w:proofErr w:type="gramEnd"/>
+          </w:p>
+          <w:p>
+            <w:pPr>
+              <w:ind w:firstLine="0"/>
+              <w:jc w:val="left"/>
+              <w:rPr>
+                <w:lang w:val="en-US"/>
+              </w:rPr>
+            </w:pPr>
+            <w:proofErr w:type="spellStart"/>
+            <w:r>
+              <w:rPr>
+                <w:lang w:val="en-US"/>
+              </w:rPr>
+              <w:t>K-Meleon^Work-PC</w:t>
+            </w:r>
+            <w:proofErr w:type="spellEnd"/>
+            <w:r>
+              <w:rPr>
+                <w:lang w:val="en-US"/>
+              </w:rPr>
+              <w:t xml:space="preserve">: </w:t>
+            </w:r>
+            <w:r>
+              <w:rPr>
+                <w:lang w:val="en-US"/>
+              </w:rPr>
+              <w:t>+</w:t>
+            </w:r>
             <w:bookmarkStart w:id="0" w:name="_GoBack"/>
             <w:bookmarkEnd w:id="0"/>
-            <w:r>
-              <w:rPr>
-                <w:lang w:val="uk-UA"/>
-              </w:rPr>
-              <w:t>Сценарій</w:t>
-            </w:r>
-          </w:p>
-          <w:p>
-            <w:pPr>
-              <w:ind w:firstLine="0"/>
-              <w:rPr>
-                <w:lang w:val="en-US"/>
-              </w:rPr>
-            </w:pPr>
-          </w:p>
-          <w:p>
-            <w:pPr>
-              <w:ind w:firstLine="0"/>
-              <w:rPr>
-                <w:lang w:val="uk-UA"/>
-              </w:rPr>
-            </w:pPr>
-            <w:r>
-              <w:rPr>
-                <w:lang w:val="uk-UA"/>
-              </w:rPr>
-              <w:t>Версія</w:t>
-            </w:r>
-          </w:p>
-        </w:tc>
-        <w:tc>
-          <w:tcPr>
-            <w:tcW w:w="3756" w:type="dxa"/>
-            <w:vAlign w:val="center"/>
-          </w:tcPr>
-          <w:p>
-            <w:pPr>
-              <w:ind w:firstLine="0"/>
-              <w:jc w:val="center"/>
-            </w:pPr>
-            <w:r>
-              <w:rPr>
-                <w:lang w:val="en-US"/>
-              </w:rPr>
-              <w:t>binding</w:t>
-            </w:r>
-            <w:r>
-              <w:t>_</w:t>
-            </w:r>
-            <w:r>
-              <w:rPr>
-                <w:lang w:val="en-US"/>
-              </w:rPr>
-              <w:t>to</w:t>
-            </w:r>
-            <w:r>
-              <w:t>_</w:t>
-            </w:r>
-            <w:r>
-              <w:rPr>
-                <w:lang w:val="en-US"/>
-              </w:rPr>
-              <w:t>window</w:t>
-            </w:r>
-          </w:p>
-          <w:p>
-            <w:pPr>
-              <w:ind w:firstLine="0"/>
-              <w:jc w:val="center"/>
-              <w:rPr>
-                <w:lang w:val="uk-UA"/>
-              </w:rPr>
-            </w:pPr>
-            <w:r>
-              <w:rPr>
-                <w:lang w:val="uk-UA"/>
-              </w:rPr>
-              <w:t xml:space="preserve">(ці </w:t>
-            </w:r>
-            <w:proofErr w:type="spellStart"/>
-            <w:r>
-              <w:rPr>
-                <w:lang w:val="uk-UA"/>
-              </w:rPr>
-              <w:t>інклюди</w:t>
-            </w:r>
-            <w:proofErr w:type="spellEnd"/>
-            <w:r>
-              <w:rPr>
-                <w:lang w:val="uk-UA"/>
-              </w:rPr>
-              <w:t xml:space="preserve"> не включаються в список модифікованих файлів під назвою </w:t>
-            </w:r>
-            <w:proofErr w:type="spellStart"/>
-            <w:r>
-              <w:rPr>
-                <w:lang w:val="uk-UA"/>
-              </w:rPr>
-              <w:t>скріпта</w:t>
-            </w:r>
-            <w:proofErr w:type="spellEnd"/>
-            <w:r>
-              <w:rPr>
-                <w:lang w:val="uk-UA"/>
-              </w:rPr>
-              <w:t>)</w:t>
-            </w:r>
-          </w:p>
-        </w:tc>
-        <w:tc>
-          <w:tcPr>
-            <w:tcW w:w="3757" w:type="dxa"/>
-            <w:vAlign w:val="center"/>
-          </w:tcPr>
-          <w:p>
-            <w:pPr>
-              <w:ind w:firstLine="0"/>
-              <w:jc w:val="center"/>
-              <w:rPr>
-                <w:lang w:val="uk-UA"/>
-              </w:rPr>
-            </w:pPr>
-            <w:proofErr w:type="spellStart"/>
-            <w:r>
-              <w:rPr>
-                <w:lang w:val="en-US"/>
-              </w:rPr>
-              <w:t>combat_monk</w:t>
-            </w:r>
-            <w:proofErr w:type="spellEnd"/>
-          </w:p>
-          <w:p>
-            <w:pPr>
-              <w:ind w:firstLine="0"/>
-              <w:jc w:val="center"/>
-              <w:rPr>
-                <w:lang w:val="en-US"/>
-              </w:rPr>
-            </w:pPr>
-            <w:r>
-              <w:rPr>
-                <w:lang w:val="uk-UA"/>
-              </w:rPr>
-              <w:t>(</w:t>
-            </w:r>
-            <w:proofErr w:type="spellStart"/>
-            <w:r>
-              <w:rPr>
-                <w:lang w:val="en-US"/>
-              </w:rPr>
-              <w:t>combat_universal</w:t>
-            </w:r>
-            <w:proofErr w:type="spellEnd"/>
-            <w:r>
-              <w:rPr>
-                <w:lang w:val="en-US"/>
-              </w:rPr>
-              <w:t>)</w:t>
-            </w:r>
-          </w:p>
-          <w:p>
-            <w:pPr>
-              <w:ind w:firstLine="0"/>
-              <w:jc w:val="center"/>
-              <w:rPr>
-                <w:lang w:val="uk-UA"/>
-              </w:rPr>
-            </w:pPr>
-            <w:r>
-              <w:rPr>
-                <w:lang w:val="uk-UA"/>
-              </w:rPr>
-              <w:t>(є 4 модифіковані сценарії)</w:t>
-            </w:r>
-          </w:p>
-        </w:tc>
-        <w:tc>
-          <w:tcPr>
-            <w:tcW w:w="3756" w:type="dxa"/>
-            <w:vAlign w:val="center"/>
-          </w:tcPr>
-          <w:p>
-            <w:pPr>
-              <w:ind w:firstLine="0"/>
-              <w:jc w:val="center"/>
-              <w:rPr>
-                <w:lang w:val="en-US"/>
-              </w:rPr>
-            </w:pPr>
-            <w:proofErr w:type="spellStart"/>
-            <w:r>
-              <w:rPr>
-                <w:lang w:val="en-US"/>
-              </w:rPr>
-              <w:t>permanent_healing</w:t>
-            </w:r>
-            <w:proofErr w:type="spellEnd"/>
-          </w:p>
-          <w:p>
-            <w:pPr>
-              <w:ind w:firstLine="0"/>
-              <w:jc w:val="center"/>
-              <w:rPr>
-                <w:lang w:val="uk-UA"/>
-              </w:rPr>
-            </w:pPr>
-            <w:r>
-              <w:rPr>
-                <w:lang w:val="en-US"/>
-              </w:rPr>
-              <w:t>(</w:t>
-            </w:r>
-            <w:r>
-              <w:rPr>
-                <w:lang w:val="uk-UA"/>
-              </w:rPr>
-              <w:t>є 4 модифіковані</w:t>
-            </w:r>
-            <w:r>
-              <w:rPr>
-                <w:lang w:val="uk-UA"/>
-              </w:rPr>
-              <w:t xml:space="preserve"> сценарії</w:t>
-            </w:r>
-            <w:r>
-              <w:rPr>
-                <w:lang w:val="uk-UA"/>
-              </w:rPr>
-              <w:t>)</w:t>
-            </w:r>
-          </w:p>
-        </w:tc>
-        <w:tc>
-          <w:tcPr>
-            <w:tcW w:w="3757" w:type="dxa"/>
-            <w:vAlign w:val="center"/>
-          </w:tcPr>
-          <w:p>
-            <w:pPr>
-              <w:ind w:firstLine="0"/>
-              <w:jc w:val="center"/>
-              <w:rPr>
-                <w:lang w:val="en-US"/>
-              </w:rPr>
-            </w:pPr>
-            <w:proofErr w:type="spellStart"/>
-            <w:r>
-              <w:rPr>
-                <w:lang w:val="en-US"/>
-              </w:rPr>
-              <w:t>hell_games</w:t>
-            </w:r>
-            <w:proofErr w:type="spellEnd"/>
-          </w:p>
-          <w:p>
-            <w:pPr>
-              <w:ind w:firstLine="0"/>
-              <w:jc w:val="center"/>
-              <w:rPr>
-                <w:lang w:val="uk-UA"/>
-              </w:rPr>
-            </w:pPr>
-            <w:r>
-              <w:rPr>
-                <w:lang w:val="en-US"/>
-              </w:rPr>
-              <w:t>(</w:t>
-            </w:r>
-            <w:r>
-              <w:rPr>
-                <w:lang w:val="uk-UA"/>
-              </w:rPr>
-              <w:t xml:space="preserve">є 1 </w:t>
-            </w:r>
-            <w:proofErr w:type="spellStart"/>
-            <w:r>
-              <w:rPr>
-                <w:lang w:val="uk-UA"/>
-              </w:rPr>
-              <w:t>інклюд</w:t>
-            </w:r>
-            <w:proofErr w:type="spellEnd"/>
-            <w:r>
-              <w:rPr>
-                <w:lang w:val="uk-UA"/>
-              </w:rPr>
-              <w:t>)</w:t>
-            </w:r>
-          </w:p>
-        </w:tc>
-      </w:tr>
-      <w:tr>
-        <w:tc>
-          <w:tcPr>
-            <w:tcW w:w="1560" w:type="dxa"/>
-            <w:vAlign w:val="center"/>
-          </w:tcPr>
-          <w:p>
-            <w:pPr>
-              <w:ind w:firstLine="0"/>
-              <w:jc w:val="left"/>
-              <w:rPr>
-                <w:lang w:val="en-US"/>
-              </w:rPr>
-            </w:pPr>
-            <w:r>
-              <w:rPr>
-                <w:lang w:val="en-US"/>
-              </w:rPr>
-              <w:t>17.06.2021</w:t>
-            </w:r>
-          </w:p>
-          <w:p>
-            <w:pPr>
-              <w:ind w:firstLine="0"/>
-              <w:jc w:val="left"/>
-              <w:rPr>
-                <w:lang w:val="en-US"/>
-              </w:rPr>
-            </w:pPr>
-            <w:r>
-              <w:rPr>
-                <w:lang w:val="en-US"/>
-              </w:rPr>
-              <w:t>17:42</w:t>
-            </w:r>
-          </w:p>
-        </w:tc>
-        <w:tc>
-          <w:tcPr>
-            <w:tcW w:w="3756" w:type="dxa"/>
-            <w:vAlign w:val="center"/>
-          </w:tcPr>
-          <w:p>
-            <w:pPr>
-              <w:ind w:firstLine="0"/>
-              <w:jc w:val="center"/>
-              <w:rPr>
-                <w:lang w:val="en-US"/>
-              </w:rPr>
-            </w:pPr>
-            <w:r>
-              <w:rPr>
-                <w:lang w:val="en-US"/>
-              </w:rPr>
-              <w:t>?</w:t>
-            </w:r>
-          </w:p>
-        </w:tc>
-        <w:tc>
-          <w:tcPr>
-            <w:tcW w:w="3757" w:type="dxa"/>
-          </w:tcPr>
-          <w:p>
-            <w:pPr>
-              <w:ind w:firstLine="0"/>
-              <w:jc w:val="left"/>
-              <w:rPr>
-                <w:lang w:val="en-US"/>
-              </w:rPr>
-            </w:pPr>
-            <w:proofErr w:type="spellStart"/>
-            <w:r>
-              <w:rPr>
-                <w:lang w:val="en-US"/>
-              </w:rPr>
-              <w:t>K-Meleon^Home-PC</w:t>
-            </w:r>
-            <w:proofErr w:type="spellEnd"/>
-            <w:r>
-              <w:rPr>
-                <w:lang w:val="en-US"/>
-              </w:rPr>
-              <w:t>: +</w:t>
-            </w:r>
-          </w:p>
-          <w:p>
-            <w:pPr>
-              <w:ind w:firstLine="0"/>
-              <w:jc w:val="left"/>
-              <w:rPr>
-                <w:lang w:val="en-US"/>
-              </w:rPr>
-            </w:pPr>
-            <w:proofErr w:type="spellStart"/>
-            <w:r>
-              <w:rPr>
-                <w:lang w:val="en-US"/>
-              </w:rPr>
-              <w:t>Chrome^Home-PC</w:t>
-            </w:r>
-            <w:proofErr w:type="spellEnd"/>
-            <w:r>
-              <w:rPr>
-                <w:lang w:val="en-US"/>
-              </w:rPr>
-              <w:t>: +</w:t>
-            </w:r>
-          </w:p>
-          <w:p>
-            <w:pPr>
-              <w:ind w:firstLine="0"/>
-              <w:jc w:val="left"/>
-              <w:rPr>
-                <w:lang w:val="en-US"/>
-              </w:rPr>
-            </w:pPr>
-            <w:proofErr w:type="spellStart"/>
-            <w:r>
-              <w:rPr>
-                <w:lang w:val="en-US"/>
-              </w:rPr>
-              <w:t>K-Meleon^My-notb</w:t>
-            </w:r>
-            <w:proofErr w:type="spellEnd"/>
-            <w:proofErr w:type="gramStart"/>
-            <w:r>
-              <w:rPr>
-                <w:lang w:val="en-US"/>
-              </w:rPr>
-              <w:t>: ?</w:t>
-            </w:r>
-            <w:proofErr w:type="gramEnd"/>
-          </w:p>
-          <w:p>
-            <w:pPr>
-              <w:ind w:firstLine="0"/>
-              <w:jc w:val="left"/>
-              <w:rPr>
-                <w:lang w:val="en-US"/>
-              </w:rPr>
-            </w:pPr>
-            <w:proofErr w:type="spellStart"/>
-            <w:r>
-              <w:rPr>
-                <w:lang w:val="en-US"/>
-              </w:rPr>
-              <w:t>Chrome^My-notb</w:t>
-            </w:r>
-            <w:proofErr w:type="spellEnd"/>
-            <w:proofErr w:type="gramStart"/>
-            <w:r>
-              <w:rPr>
-                <w:lang w:val="en-US"/>
-              </w:rPr>
-              <w:t>: ?</w:t>
-            </w:r>
-            <w:proofErr w:type="gramEnd"/>
-          </w:p>
-          <w:p>
-            <w:pPr>
-              <w:ind w:firstLine="0"/>
-              <w:jc w:val="left"/>
-              <w:rPr>
-                <w:lang w:val="en-US"/>
-              </w:rPr>
-            </w:pPr>
-            <w:proofErr w:type="spellStart"/>
-            <w:r>
-              <w:rPr>
-                <w:lang w:val="en-US"/>
-              </w:rPr>
-              <w:t>K-Meleon^Work-PC</w:t>
-            </w:r>
-            <w:proofErr w:type="spellEnd"/>
-            <w:proofErr w:type="gramStart"/>
-            <w:r>
-              <w:rPr>
-                <w:lang w:val="en-US"/>
-              </w:rPr>
-              <w:t>: ?</w:t>
-            </w:r>
-            <w:proofErr w:type="gramEnd"/>
-          </w:p>
-          <w:p>
-            <w:pPr>
-              <w:ind w:firstLine="0"/>
-              <w:jc w:val="left"/>
-              <w:rPr>
-                <w:lang w:val="en-US"/>
-              </w:rPr>
-            </w:pPr>
-            <w:proofErr w:type="spellStart"/>
-            <w:r>
-              <w:rPr>
-                <w:lang w:val="en-US"/>
-              </w:rPr>
-              <w:t>Chrome^Work-PC</w:t>
-            </w:r>
-            <w:proofErr w:type="spellEnd"/>
-            <w:proofErr w:type="gramStart"/>
-            <w:r>
-              <w:rPr>
-                <w:lang w:val="en-US"/>
-              </w:rPr>
-              <w:t>: ?</w:t>
-            </w:r>
-            <w:proofErr w:type="gramEnd"/>
-          </w:p>
-          <w:p>
-            <w:pPr>
-              <w:ind w:firstLine="0"/>
-              <w:jc w:val="left"/>
-              <w:rPr>
-                <w:b/>
-                <w:lang w:val="en-US"/>
-              </w:rPr>
-            </w:pPr>
-            <w:proofErr w:type="spellStart"/>
-            <w:r>
-              <w:rPr>
-                <w:b/>
-                <w:lang w:val="en-US"/>
-              </w:rPr>
-              <w:t>Paralell</w:t>
-            </w:r>
-            <w:proofErr w:type="spellEnd"/>
-            <w:r>
-              <w:rPr>
-                <w:b/>
-                <w:lang w:val="en-US"/>
-              </w:rPr>
-              <w:t>:</w:t>
-            </w:r>
-          </w:p>
-          <w:p>
-            <w:pPr>
-              <w:ind w:firstLine="0"/>
-              <w:jc w:val="left"/>
-              <w:rPr>
-                <w:lang w:val="en-US"/>
-              </w:rPr>
-            </w:pPr>
-            <w:r>
-              <w:rPr>
-                <w:highlight w:val="green"/>
-                <w:lang w:val="en-US"/>
-              </w:rPr>
-              <w:t>Home-PC: CRM&amp;CRM</w:t>
-            </w:r>
-            <w:r>
-              <w:rPr>
-                <w:highlight w:val="green"/>
-                <w:lang w:val="en-US"/>
-              </w:rPr>
-              <w:t>:</w:t>
-            </w:r>
-            <w:r>
-              <w:rPr>
-                <w:highlight w:val="green"/>
-                <w:lang w:val="uk-UA"/>
-              </w:rPr>
-              <w:t xml:space="preserve"> </w:t>
-            </w:r>
-            <w:r>
-              <w:rPr>
-                <w:highlight w:val="green"/>
-                <w:lang w:val="en-US"/>
-              </w:rPr>
-              <w:t>+</w:t>
-            </w:r>
-            <w:proofErr w:type="gramStart"/>
-            <w:r>
-              <w:rPr>
-                <w:highlight w:val="green"/>
-                <w:lang w:val="en-US"/>
-              </w:rPr>
-              <w:t>;/</w:t>
-            </w:r>
-            <w:proofErr w:type="gramEnd"/>
-            <w:r>
-              <w:rPr>
-                <w:highlight w:val="green"/>
-                <w:lang w:val="en-US"/>
-              </w:rPr>
-              <w:t>,%</w:t>
-            </w:r>
-          </w:p>
-          <w:p>
-            <w:pPr>
-              <w:ind w:firstLine="0"/>
-              <w:jc w:val="left"/>
-              <w:rPr>
-                <w:lang w:val="en-US"/>
-              </w:rPr>
-            </w:pPr>
-            <w:r>
-              <w:rPr>
-                <w:lang w:val="en-US"/>
-              </w:rPr>
-              <w:t>Home-PC: CRM&amp;KM</w:t>
-            </w:r>
-            <w:proofErr w:type="gramStart"/>
-            <w:r>
-              <w:rPr>
-                <w:lang w:val="en-US"/>
-              </w:rPr>
-              <w:t>:?</w:t>
-            </w:r>
-            <w:proofErr w:type="gramEnd"/>
-          </w:p>
-          <w:p>
-            <w:pPr>
-              <w:ind w:firstLine="0"/>
-              <w:jc w:val="left"/>
-              <w:rPr>
-                <w:lang w:val="en-US"/>
-              </w:rPr>
-            </w:pPr>
-            <w:r>
-              <w:rPr>
-                <w:lang w:val="en-US"/>
-              </w:rPr>
-              <w:t>Home-PC: KM&amp;KM</w:t>
-            </w:r>
-            <w:proofErr w:type="gramStart"/>
-            <w:r>
-              <w:rPr>
-                <w:lang w:val="en-US"/>
-              </w:rPr>
-              <w:t>:?</w:t>
-            </w:r>
-            <w:proofErr w:type="gramEnd"/>
-          </w:p>
-        </w:tc>
-        <w:tc>
-          <w:tcPr>
-            <w:tcW w:w="3756" w:type="dxa"/>
-          </w:tcPr>
-          <w:p>
-            <w:pPr>
-              <w:ind w:firstLine="0"/>
-              <w:jc w:val="left"/>
-              <w:rPr>
-                <w:lang w:val="en-US"/>
-              </w:rPr>
-            </w:pPr>
-            <w:proofErr w:type="spellStart"/>
-            <w:r>
-              <w:rPr>
-                <w:lang w:val="en-US"/>
-              </w:rPr>
-              <w:t>K-Meleon^Home-PC</w:t>
-            </w:r>
-            <w:proofErr w:type="spellEnd"/>
-            <w:r>
-              <w:rPr>
-                <w:lang w:val="en-US"/>
-              </w:rPr>
-              <w:t>: +</w:t>
-            </w:r>
-          </w:p>
-          <w:p>
-            <w:pPr>
-              <w:ind w:firstLine="0"/>
-              <w:jc w:val="left"/>
-              <w:rPr>
-                <w:lang w:val="en-US"/>
-              </w:rPr>
-            </w:pPr>
-            <w:proofErr w:type="spellStart"/>
-            <w:r>
-              <w:rPr>
-                <w:lang w:val="en-US"/>
-              </w:rPr>
-              <w:t>Chrome^Home-PC</w:t>
-            </w:r>
-            <w:proofErr w:type="spellEnd"/>
-            <w:r>
-              <w:rPr>
-                <w:lang w:val="en-US"/>
-              </w:rPr>
-              <w:t>: +</w:t>
-            </w:r>
-          </w:p>
-          <w:p>
-            <w:pPr>
-              <w:ind w:firstLine="0"/>
-              <w:jc w:val="left"/>
-              <w:rPr>
-                <w:lang w:val="en-US"/>
-              </w:rPr>
-            </w:pPr>
-            <w:proofErr w:type="spellStart"/>
-            <w:r>
-              <w:rPr>
-                <w:lang w:val="en-US"/>
-              </w:rPr>
-              <w:t>K-Meleon^My-notb</w:t>
-            </w:r>
-            <w:proofErr w:type="spellEnd"/>
-            <w:proofErr w:type="gramStart"/>
-            <w:r>
-              <w:rPr>
-                <w:lang w:val="en-US"/>
-              </w:rPr>
-              <w:t>: ?</w:t>
-            </w:r>
-            <w:proofErr w:type="gramEnd"/>
-          </w:p>
-          <w:p>
-            <w:pPr>
-              <w:ind w:firstLine="0"/>
-              <w:jc w:val="left"/>
-              <w:rPr>
-                <w:lang w:val="en-US"/>
-              </w:rPr>
-            </w:pPr>
-            <w:proofErr w:type="spellStart"/>
-            <w:r>
-              <w:rPr>
-                <w:lang w:val="en-US"/>
-              </w:rPr>
-              <w:t>Chrome^My-notb</w:t>
-            </w:r>
-            <w:proofErr w:type="spellEnd"/>
-            <w:proofErr w:type="gramStart"/>
-            <w:r>
-              <w:rPr>
-                <w:lang w:val="en-US"/>
-              </w:rPr>
-              <w:t>: ?</w:t>
-            </w:r>
-            <w:proofErr w:type="gramEnd"/>
-          </w:p>
-          <w:p>
-            <w:pPr>
-              <w:ind w:firstLine="0"/>
-              <w:jc w:val="left"/>
-              <w:rPr>
-                <w:lang w:val="en-US"/>
-              </w:rPr>
-            </w:pPr>
-            <w:proofErr w:type="spellStart"/>
-            <w:r>
-              <w:rPr>
-                <w:lang w:val="en-US"/>
-              </w:rPr>
-              <w:t>K-Meleon^Work-PC</w:t>
-            </w:r>
-            <w:proofErr w:type="spellEnd"/>
-            <w:proofErr w:type="gramStart"/>
-            <w:r>
-              <w:rPr>
-                <w:lang w:val="en-US"/>
-              </w:rPr>
-              <w:t>: ?</w:t>
-            </w:r>
-            <w:proofErr w:type="gramEnd"/>
-          </w:p>
-          <w:p>
-            <w:pPr>
-              <w:ind w:firstLine="0"/>
-              <w:jc w:val="left"/>
-              <w:rPr>
-                <w:lang w:val="en-US"/>
-              </w:rPr>
-            </w:pPr>
-            <w:proofErr w:type="spellStart"/>
-            <w:r>
-              <w:rPr>
-                <w:lang w:val="en-US"/>
-              </w:rPr>
-              <w:t>Chrome^Work-PC</w:t>
-            </w:r>
-            <w:proofErr w:type="spellEnd"/>
-            <w:proofErr w:type="gramStart"/>
-            <w:r>
-              <w:rPr>
-                <w:lang w:val="en-US"/>
-              </w:rPr>
-              <w:t>: ?</w:t>
-            </w:r>
-            <w:proofErr w:type="gramEnd"/>
-          </w:p>
-          <w:p>
-            <w:pPr>
-              <w:ind w:firstLine="0"/>
-              <w:jc w:val="left"/>
-              <w:rPr>
-                <w:b/>
-                <w:lang w:val="en-US"/>
-              </w:rPr>
-            </w:pPr>
-            <w:proofErr w:type="spellStart"/>
-            <w:r>
-              <w:rPr>
-                <w:b/>
-                <w:lang w:val="en-US"/>
-              </w:rPr>
-              <w:t>Paralell</w:t>
-            </w:r>
-            <w:proofErr w:type="spellEnd"/>
-            <w:r>
-              <w:rPr>
-                <w:b/>
-                <w:lang w:val="en-US"/>
-              </w:rPr>
-              <w:t>:</w:t>
-            </w:r>
-          </w:p>
-          <w:p>
-            <w:pPr>
-              <w:ind w:firstLine="0"/>
-              <w:jc w:val="left"/>
-              <w:rPr>
-                <w:lang w:val="en-US"/>
-              </w:rPr>
-            </w:pPr>
-            <w:r>
-              <w:rPr>
-                <w:lang w:val="en-US"/>
-              </w:rPr>
-              <w:t>Home-PC: CRM&amp;CRM</w:t>
-            </w:r>
-            <w:proofErr w:type="gramStart"/>
-            <w:r>
-              <w:rPr>
-                <w:lang w:val="en-US"/>
-              </w:rPr>
-              <w:t>:  ?</w:t>
-            </w:r>
-            <w:proofErr w:type="gramEnd"/>
-          </w:p>
-          <w:p>
-            <w:pPr>
-              <w:ind w:firstLine="0"/>
-              <w:jc w:val="left"/>
-              <w:rPr>
-                <w:lang w:val="en-US"/>
-              </w:rPr>
-            </w:pPr>
-            <w:r>
-              <w:rPr>
-                <w:lang w:val="en-US"/>
-              </w:rPr>
-              <w:t>Home-PC: CRM&amp;KM</w:t>
-            </w:r>
-            <w:proofErr w:type="gramStart"/>
-            <w:r>
-              <w:rPr>
-                <w:lang w:val="en-US"/>
-              </w:rPr>
-              <w:t>: ?</w:t>
-            </w:r>
-            <w:proofErr w:type="gramEnd"/>
-          </w:p>
-          <w:p>
-            <w:pPr>
-              <w:ind w:firstLine="0"/>
-              <w:jc w:val="left"/>
-              <w:rPr>
-                <w:lang w:val="en-US"/>
-              </w:rPr>
-            </w:pPr>
-            <w:r>
-              <w:rPr>
-                <w:lang w:val="en-US"/>
-              </w:rPr>
-              <w:t>Home-PC: KM&amp;KM</w:t>
-            </w:r>
-            <w:proofErr w:type="gramStart"/>
-            <w:r>
-              <w:rPr>
-                <w:lang w:val="en-US"/>
-              </w:rPr>
-              <w:t>: ?</w:t>
-            </w:r>
-            <w:proofErr w:type="gramEnd"/>
-          </w:p>
-        </w:tc>
-        <w:tc>
-          <w:tcPr>
-            <w:tcW w:w="3757" w:type="dxa"/>
-          </w:tcPr>
-          <w:p>
-            <w:pPr>
-              <w:ind w:firstLine="0"/>
-              <w:jc w:val="left"/>
-              <w:rPr>
-                <w:lang w:val="en-US"/>
-              </w:rPr>
-            </w:pPr>
-          </w:p>
-        </w:tc>
-      </w:tr>
-      <w:tr>
-        <w:tc>
-          <w:tcPr>
-            <w:tcW w:w="1560" w:type="dxa"/>
-            <w:shd w:val="clear" w:color="auto" w:fill="92D050"/>
-          </w:tcPr>
-          <w:p>
-            <w:pPr>
-              <w:ind w:firstLine="0"/>
-              <w:rPr>
-                <w:lang w:val="uk-UA"/>
-              </w:rPr>
-            </w:pPr>
-            <w:r>
-              <w:rPr>
-                <w:lang w:val="uk-UA"/>
-              </w:rPr>
-              <w:t>Поточна</w:t>
-            </w:r>
-          </w:p>
-        </w:tc>
-        <w:tc>
-          <w:tcPr>
-            <w:tcW w:w="3756" w:type="dxa"/>
-            <w:shd w:val="clear" w:color="auto" w:fill="92D050"/>
-          </w:tcPr>
-          <w:p>
-            <w:pPr>
-              <w:ind w:firstLine="0"/>
-              <w:jc w:val="left"/>
-              <w:rPr>
-                <w:lang w:val="en-US"/>
-              </w:rPr>
-            </w:pPr>
-          </w:p>
-        </w:tc>
-        <w:tc>
-          <w:tcPr>
-            <w:tcW w:w="3757" w:type="dxa"/>
-            <w:shd w:val="clear" w:color="auto" w:fill="92D050"/>
-          </w:tcPr>
-          <w:p>
-            <w:pPr>
-              <w:ind w:firstLine="0"/>
-              <w:jc w:val="left"/>
-              <w:rPr>
-                <w:lang w:val="en-US"/>
-              </w:rPr>
-            </w:pPr>
-            <w:proofErr w:type="spellStart"/>
-            <w:r>
-              <w:rPr>
-                <w:lang w:val="en-US"/>
-              </w:rPr>
-              <w:t>K-Meleon^Home-PC</w:t>
-            </w:r>
-            <w:proofErr w:type="spellEnd"/>
-            <w:r>
-              <w:rPr>
-                <w:lang w:val="en-US"/>
-              </w:rPr>
-              <w:t>: +</w:t>
-            </w:r>
-          </w:p>
-          <w:p>
-            <w:pPr>
-              <w:ind w:firstLine="0"/>
-              <w:jc w:val="left"/>
-              <w:rPr>
-                <w:lang w:val="en-US"/>
-              </w:rPr>
-            </w:pPr>
-            <w:proofErr w:type="spellStart"/>
-            <w:r>
-              <w:rPr>
-                <w:lang w:val="en-US"/>
-              </w:rPr>
-              <w:t>Chrome^Home-PC</w:t>
-            </w:r>
-            <w:proofErr w:type="spellEnd"/>
-            <w:r>
-              <w:rPr>
-                <w:lang w:val="en-US"/>
-              </w:rPr>
-              <w:t>: +</w:t>
-            </w:r>
-          </w:p>
-          <w:p>
-            <w:pPr>
-              <w:ind w:firstLine="0"/>
-              <w:jc w:val="left"/>
-              <w:rPr>
-                <w:lang w:val="en-US"/>
-              </w:rPr>
-            </w:pPr>
-            <w:proofErr w:type="spellStart"/>
-            <w:r>
-              <w:rPr>
-                <w:lang w:val="en-US"/>
-              </w:rPr>
-              <w:t>K-Meleon^My-notb</w:t>
-            </w:r>
-            <w:proofErr w:type="spellEnd"/>
-            <w:proofErr w:type="gramStart"/>
-            <w:r>
-              <w:rPr>
-                <w:lang w:val="en-US"/>
-              </w:rPr>
-              <w:t>: ?</w:t>
-            </w:r>
-            <w:proofErr w:type="gramEnd"/>
-          </w:p>
-          <w:p>
-            <w:pPr>
-              <w:ind w:firstLine="0"/>
-              <w:jc w:val="left"/>
-              <w:rPr>
-                <w:lang w:val="en-US"/>
-              </w:rPr>
-            </w:pPr>
-            <w:proofErr w:type="spellStart"/>
-            <w:r>
-              <w:rPr>
-                <w:lang w:val="en-US"/>
-              </w:rPr>
-              <w:t>Chrome^My-notb</w:t>
-            </w:r>
-            <w:proofErr w:type="spellEnd"/>
-            <w:proofErr w:type="gramStart"/>
-            <w:r>
-              <w:rPr>
-                <w:lang w:val="en-US"/>
-              </w:rPr>
-              <w:t>: ?</w:t>
-            </w:r>
-            <w:proofErr w:type="gramEnd"/>
-          </w:p>
-          <w:p>
-            <w:pPr>
-              <w:ind w:firstLine="0"/>
-              <w:jc w:val="left"/>
-              <w:rPr>
-                <w:lang w:val="en-US"/>
-              </w:rPr>
-            </w:pPr>
-            <w:proofErr w:type="spellStart"/>
-            <w:r>
-              <w:rPr>
-                <w:lang w:val="en-US"/>
-              </w:rPr>
-              <w:t>K-Meleon^Work-PC</w:t>
-            </w:r>
-            <w:proofErr w:type="spellEnd"/>
-            <w:r>
-              <w:rPr>
-                <w:lang w:val="en-US"/>
-              </w:rPr>
-              <w:t>: +</w:t>
-            </w:r>
-          </w:p>
-          <w:p>
-            <w:pPr>
-              <w:ind w:firstLine="0"/>
-              <w:jc w:val="left"/>
-              <w:rPr>
-                <w:lang w:val="en-US"/>
-              </w:rPr>
-            </w:pPr>
-            <w:proofErr w:type="spellStart"/>
-            <w:r>
-              <w:rPr>
-                <w:lang w:val="en-US"/>
-              </w:rPr>
-              <w:t>Chrome^Work-PC</w:t>
-            </w:r>
-            <w:proofErr w:type="spellEnd"/>
-            <w:r>
-              <w:rPr>
-                <w:lang w:val="en-US"/>
-              </w:rPr>
-              <w:t>: +</w:t>
-            </w:r>
-          </w:p>
-          <w:p>
-            <w:pPr>
-              <w:ind w:firstLine="0"/>
-              <w:jc w:val="left"/>
-              <w:rPr>
-                <w:b/>
-                <w:lang w:val="en-US"/>
-              </w:rPr>
-            </w:pPr>
-            <w:proofErr w:type="spellStart"/>
-            <w:r>
-              <w:rPr>
-                <w:b/>
-                <w:lang w:val="en-US"/>
-              </w:rPr>
-              <w:t>Paralell</w:t>
-            </w:r>
-            <w:proofErr w:type="spellEnd"/>
-            <w:r>
-              <w:rPr>
-                <w:b/>
-                <w:lang w:val="en-US"/>
-              </w:rPr>
-              <w:t>:</w:t>
-            </w:r>
-          </w:p>
-          <w:p>
-            <w:pPr>
-              <w:ind w:firstLine="0"/>
-              <w:jc w:val="left"/>
-              <w:rPr>
-                <w:lang w:val="uk-UA"/>
-              </w:rPr>
-            </w:pPr>
-            <w:r>
-              <w:rPr>
-                <w:lang w:val="en-US"/>
-              </w:rPr>
-              <w:t>Home-PC: CRM&amp;CRM: +</w:t>
-            </w:r>
-            <w:proofErr w:type="gramStart"/>
-            <w:r>
-              <w:rPr>
-                <w:lang w:val="uk-UA"/>
-              </w:rPr>
-              <w:t>;/</w:t>
-            </w:r>
-            <w:proofErr w:type="gramEnd"/>
-            <w:r>
-              <w:rPr>
-                <w:lang w:val="uk-UA"/>
-              </w:rPr>
-              <w:t>,%</w:t>
-            </w:r>
-          </w:p>
-          <w:p>
-            <w:pPr>
-              <w:ind w:firstLine="0"/>
-              <w:jc w:val="left"/>
-              <w:rPr>
-                <w:lang w:val="uk-UA"/>
-              </w:rPr>
-            </w:pPr>
-            <w:r>
-              <w:rPr>
-                <w:lang w:val="en-US"/>
-              </w:rPr>
-              <w:t xml:space="preserve">Home-PC: CRM&amp;KM: </w:t>
-            </w:r>
-            <w:r>
-              <w:rPr>
-                <w:lang w:val="uk-UA"/>
-              </w:rPr>
-              <w:t>+</w:t>
-            </w:r>
-            <w:proofErr w:type="gramStart"/>
-            <w:r>
-              <w:rPr>
-                <w:lang w:val="uk-UA"/>
-              </w:rPr>
-              <w:t>;/</w:t>
-            </w:r>
-            <w:proofErr w:type="gramEnd"/>
-            <w:r>
-              <w:rPr>
-                <w:lang w:val="uk-UA"/>
-              </w:rPr>
-              <w:t>,%</w:t>
-            </w:r>
-          </w:p>
-          <w:p>
-            <w:pPr>
-              <w:ind w:firstLine="0"/>
-              <w:jc w:val="left"/>
-              <w:rPr>
-                <w:lang w:val="uk-UA"/>
-              </w:rPr>
-            </w:pPr>
-            <w:r>
-              <w:rPr>
-                <w:lang w:val="en-US"/>
-              </w:rPr>
-              <w:t xml:space="preserve">Home-PC: KM&amp;KM: </w:t>
-            </w:r>
-            <w:r>
-              <w:rPr>
-                <w:lang w:val="uk-UA"/>
-              </w:rPr>
-              <w:t>+</w:t>
-            </w:r>
-            <w:proofErr w:type="gramStart"/>
-            <w:r>
-              <w:rPr>
-                <w:lang w:val="uk-UA"/>
-              </w:rPr>
-              <w:t>;/</w:t>
-            </w:r>
-            <w:proofErr w:type="gramEnd"/>
-            <w:r>
-              <w:rPr>
-                <w:lang w:val="uk-UA"/>
-              </w:rPr>
-              <w:t>,%</w:t>
-            </w:r>
-          </w:p>
-          <w:p>
-            <w:pPr>
-              <w:ind w:firstLine="0"/>
-              <w:jc w:val="left"/>
-              <w:rPr>
-                <w:lang w:val="en-US"/>
-              </w:rPr>
-            </w:pPr>
-            <w:r>
-              <w:rPr>
-                <w:lang w:val="en-US"/>
-              </w:rPr>
-              <w:t>Work-PC: CRM&amp;CRM: +</w:t>
-            </w:r>
-            <w:proofErr w:type="gramStart"/>
-            <w:r>
-              <w:rPr>
-                <w:lang w:val="en-US"/>
-              </w:rPr>
-              <w:t>;/</w:t>
-            </w:r>
-            <w:proofErr w:type="gramEnd"/>
-            <w:r>
-              <w:rPr>
-                <w:lang w:val="en-US"/>
-              </w:rPr>
-              <w:t>,%</w:t>
-            </w:r>
-          </w:p>
-          <w:p>
-            <w:pPr>
-              <w:ind w:firstLine="0"/>
-              <w:jc w:val="left"/>
-              <w:rPr>
-                <w:lang w:val="en-US"/>
-              </w:rPr>
-            </w:pPr>
-            <w:r>
-              <w:rPr>
-                <w:lang w:val="en-US"/>
-              </w:rPr>
-              <w:t>Work-PC: CRM&amp;KM: +</w:t>
-            </w:r>
-            <w:proofErr w:type="gramStart"/>
-            <w:r>
-              <w:rPr>
-                <w:lang w:val="en-US"/>
-              </w:rPr>
-              <w:t>;/</w:t>
-            </w:r>
-            <w:proofErr w:type="gramEnd"/>
-            <w:r>
-              <w:rPr>
-                <w:lang w:val="en-US"/>
-              </w:rPr>
-              <w:t>,%</w:t>
-            </w:r>
-          </w:p>
-          <w:p>
-            <w:pPr>
-              <w:ind w:firstLine="0"/>
-              <w:jc w:val="left"/>
-              <w:rPr>
-                <w:lang w:val="uk-UA"/>
-              </w:rPr>
-            </w:pPr>
-            <w:r>
-              <w:rPr>
-                <w:lang w:val="en-US"/>
-              </w:rPr>
-              <w:t>Work-PC: KM&amp;KM: +</w:t>
-            </w:r>
-            <w:proofErr w:type="gramStart"/>
-            <w:r>
-              <w:rPr>
-                <w:lang w:val="en-US"/>
-              </w:rPr>
-              <w:t>;/</w:t>
-            </w:r>
-            <w:proofErr w:type="gramEnd"/>
-            <w:r>
-              <w:rPr>
-                <w:lang w:val="en-US"/>
-              </w:rPr>
-              <w:t>,%</w:t>
-            </w:r>
-          </w:p>
-          <w:p>
-            <w:pPr>
-              <w:ind w:firstLine="0"/>
-              <w:jc w:val="left"/>
-              <w:rPr>
-                <w:lang w:val="en-US"/>
-              </w:rPr>
-            </w:pPr>
-            <w:r>
-              <w:rPr>
-                <w:lang w:val="en-US"/>
-              </w:rPr>
-              <w:t>My-</w:t>
-            </w:r>
-            <w:proofErr w:type="spellStart"/>
-            <w:r>
-              <w:rPr>
-                <w:lang w:val="en-US"/>
-              </w:rPr>
-              <w:t>notb</w:t>
-            </w:r>
-            <w:proofErr w:type="spellEnd"/>
-            <w:r>
-              <w:rPr>
-                <w:lang w:val="en-US"/>
-              </w:rPr>
-              <w:t>: CRM&amp;CRM</w:t>
-            </w:r>
-            <w:proofErr w:type="gramStart"/>
-            <w:r>
-              <w:rPr>
-                <w:lang w:val="en-US"/>
-              </w:rPr>
-              <w:t>:  ?</w:t>
-            </w:r>
-            <w:proofErr w:type="gramEnd"/>
-          </w:p>
-          <w:p>
-            <w:pPr>
-              <w:ind w:firstLine="0"/>
-              <w:jc w:val="left"/>
-              <w:rPr>
-                <w:lang w:val="en-US"/>
-              </w:rPr>
-            </w:pPr>
-            <w:r>
-              <w:rPr>
-                <w:lang w:val="en-US"/>
-              </w:rPr>
-              <w:t>My-</w:t>
-            </w:r>
-            <w:proofErr w:type="spellStart"/>
-            <w:r>
-              <w:rPr>
-                <w:lang w:val="en-US"/>
-              </w:rPr>
-              <w:t>notb</w:t>
-            </w:r>
-            <w:proofErr w:type="spellEnd"/>
-            <w:r>
-              <w:rPr>
-                <w:lang w:val="en-US"/>
-              </w:rPr>
-              <w:t>: CRM&amp;KM</w:t>
-            </w:r>
-            <w:proofErr w:type="gramStart"/>
-            <w:r>
-              <w:rPr>
-                <w:lang w:val="en-US"/>
-              </w:rPr>
-              <w:t>: ?</w:t>
-            </w:r>
-            <w:proofErr w:type="gramEnd"/>
-          </w:p>
-          <w:p>
-            <w:pPr>
-              <w:ind w:firstLine="0"/>
-              <w:jc w:val="left"/>
-              <w:rPr>
-                <w:lang w:val="en-US"/>
-              </w:rPr>
-            </w:pPr>
-            <w:r>
-              <w:rPr>
-                <w:lang w:val="en-US"/>
-              </w:rPr>
-              <w:t>My-</w:t>
-            </w:r>
-            <w:proofErr w:type="spellStart"/>
-            <w:r>
-              <w:rPr>
-                <w:lang w:val="en-US"/>
-              </w:rPr>
-              <w:t>notb</w:t>
-            </w:r>
-            <w:proofErr w:type="spellEnd"/>
-            <w:r>
-              <w:rPr>
-                <w:lang w:val="en-US"/>
-              </w:rPr>
-              <w:t>: KM&amp;KM</w:t>
-            </w:r>
-            <w:proofErr w:type="gramStart"/>
-            <w:r>
-              <w:rPr>
-                <w:lang w:val="en-US"/>
-              </w:rPr>
-              <w:t>: ?</w:t>
-            </w:r>
-            <w:proofErr w:type="gramEnd"/>
-          </w:p>
-        </w:tc>
-        <w:tc>
-          <w:tcPr>
-            <w:tcW w:w="3756" w:type="dxa"/>
-            <w:shd w:val="clear" w:color="auto" w:fill="92D050"/>
-          </w:tcPr>
-          <w:p>
-            <w:pPr>
-              <w:ind w:firstLine="0"/>
-              <w:jc w:val="left"/>
-              <w:rPr>
-                <w:lang w:val="uk-UA"/>
-              </w:rPr>
-            </w:pPr>
-            <w:proofErr w:type="spellStart"/>
-            <w:r>
-              <w:rPr>
-                <w:lang w:val="en-US"/>
-              </w:rPr>
-              <w:t>K-Meleon^Home-PC</w:t>
-            </w:r>
-            <w:proofErr w:type="spellEnd"/>
-            <w:r>
-              <w:rPr>
-                <w:lang w:val="en-US"/>
-              </w:rPr>
-              <w:t xml:space="preserve">: </w:t>
-            </w:r>
-            <w:r>
-              <w:rPr>
-                <w:lang w:val="uk-UA"/>
-              </w:rPr>
-              <w:t>+</w:t>
-            </w:r>
-          </w:p>
-          <w:p>
-            <w:pPr>
-              <w:ind w:firstLine="0"/>
-              <w:jc w:val="left"/>
-              <w:rPr>
-                <w:lang w:val="uk-UA"/>
-              </w:rPr>
-            </w:pPr>
-            <w:proofErr w:type="spellStart"/>
-            <w:r>
-              <w:rPr>
-                <w:lang w:val="en-US"/>
-              </w:rPr>
-              <w:t>Chrome^Home-PC</w:t>
-            </w:r>
-            <w:proofErr w:type="spellEnd"/>
-            <w:r>
-              <w:rPr>
-                <w:lang w:val="en-US"/>
-              </w:rPr>
-              <w:t xml:space="preserve">: </w:t>
-            </w:r>
-            <w:r>
-              <w:rPr>
-                <w:lang w:val="uk-UA"/>
-              </w:rPr>
-              <w:t>+</w:t>
-            </w:r>
-          </w:p>
-          <w:p>
-            <w:pPr>
-              <w:ind w:firstLine="0"/>
-              <w:jc w:val="left"/>
-              <w:rPr>
-                <w:lang w:val="en-US"/>
-              </w:rPr>
-            </w:pPr>
-            <w:proofErr w:type="spellStart"/>
-            <w:r>
-              <w:rPr>
-                <w:lang w:val="en-US"/>
-              </w:rPr>
-              <w:t>K-Meleon^My-notb</w:t>
-            </w:r>
-            <w:proofErr w:type="spellEnd"/>
-            <w:proofErr w:type="gramStart"/>
-            <w:r>
-              <w:rPr>
-                <w:lang w:val="en-US"/>
-              </w:rPr>
-              <w:t>: ?</w:t>
-            </w:r>
-            <w:proofErr w:type="gramEnd"/>
-          </w:p>
-          <w:p>
-            <w:pPr>
-              <w:ind w:firstLine="0"/>
-              <w:jc w:val="left"/>
-              <w:rPr>
-                <w:lang w:val="en-US"/>
-              </w:rPr>
-            </w:pPr>
-            <w:proofErr w:type="spellStart"/>
-            <w:r>
-              <w:rPr>
-                <w:lang w:val="en-US"/>
-              </w:rPr>
-              <w:t>Chrome^My-notb</w:t>
-            </w:r>
-            <w:proofErr w:type="spellEnd"/>
-            <w:proofErr w:type="gramStart"/>
-            <w:r>
-              <w:rPr>
-                <w:lang w:val="en-US"/>
-              </w:rPr>
-              <w:t>: ?</w:t>
-            </w:r>
-            <w:proofErr w:type="gramEnd"/>
-          </w:p>
-          <w:p>
-            <w:pPr>
-              <w:ind w:firstLine="0"/>
-              <w:jc w:val="left"/>
-              <w:rPr>
-                <w:lang w:val="uk-UA"/>
-              </w:rPr>
-            </w:pPr>
-            <w:proofErr w:type="spellStart"/>
-            <w:r>
-              <w:rPr>
-                <w:lang w:val="en-US"/>
-              </w:rPr>
-              <w:t>K-Meleon^Work-PC</w:t>
-            </w:r>
-            <w:proofErr w:type="spellEnd"/>
-            <w:r>
-              <w:rPr>
-                <w:lang w:val="en-US"/>
-              </w:rPr>
-              <w:t xml:space="preserve">: </w:t>
-            </w:r>
-            <w:r>
-              <w:rPr>
-                <w:lang w:val="uk-UA"/>
-              </w:rPr>
-              <w:t>+</w:t>
-            </w:r>
-          </w:p>
-          <w:p>
-            <w:pPr>
-              <w:ind w:firstLine="0"/>
-              <w:jc w:val="left"/>
-              <w:rPr>
-                <w:lang w:val="uk-UA"/>
-              </w:rPr>
-            </w:pPr>
-            <w:proofErr w:type="spellStart"/>
-            <w:r>
-              <w:rPr>
-                <w:lang w:val="en-US"/>
-              </w:rPr>
-              <w:t>Chrome^Work-PC</w:t>
-            </w:r>
-            <w:proofErr w:type="spellEnd"/>
-            <w:r>
-              <w:rPr>
-                <w:lang w:val="en-US"/>
-              </w:rPr>
-              <w:t xml:space="preserve">: </w:t>
-            </w:r>
-            <w:r>
-              <w:rPr>
-                <w:lang w:val="uk-UA"/>
-              </w:rPr>
-              <w:t>+</w:t>
-            </w:r>
-          </w:p>
-          <w:p>
-            <w:pPr>
-              <w:ind w:firstLine="0"/>
-              <w:jc w:val="left"/>
-              <w:rPr>
-                <w:b/>
-                <w:lang w:val="en-US"/>
-              </w:rPr>
-            </w:pPr>
-            <w:proofErr w:type="spellStart"/>
-            <w:r>
-              <w:rPr>
-                <w:b/>
-                <w:lang w:val="en-US"/>
-              </w:rPr>
-              <w:t>Paralell</w:t>
-            </w:r>
-            <w:proofErr w:type="spellEnd"/>
-            <w:r>
-              <w:rPr>
-                <w:b/>
-                <w:lang w:val="en-US"/>
-              </w:rPr>
-              <w:t>:</w:t>
-            </w:r>
-          </w:p>
-          <w:p>
-            <w:pPr>
-              <w:ind w:firstLine="0"/>
-              <w:jc w:val="left"/>
-              <w:rPr>
-                <w:lang w:val="uk-UA"/>
-              </w:rPr>
-            </w:pPr>
-            <w:r>
-              <w:rPr>
-                <w:lang w:val="en-US"/>
-              </w:rPr>
-              <w:t>Home-PC: CRM&amp;CRM:</w:t>
-            </w:r>
-            <w:r>
-              <w:rPr>
-                <w:lang w:val="uk-UA"/>
-              </w:rPr>
-              <w:t xml:space="preserve"> +</w:t>
-            </w:r>
-            <w:proofErr w:type="gramStart"/>
-            <w:r>
-              <w:rPr>
-                <w:lang w:val="uk-UA"/>
-              </w:rPr>
-              <w:t>;/</w:t>
-            </w:r>
-            <w:proofErr w:type="gramEnd"/>
-            <w:r>
-              <w:rPr>
-                <w:lang w:val="uk-UA"/>
-              </w:rPr>
-              <w:t>,%</w:t>
-            </w:r>
-          </w:p>
-          <w:p>
-            <w:pPr>
-              <w:ind w:firstLine="0"/>
-              <w:jc w:val="left"/>
-              <w:rPr>
-                <w:lang w:val="uk-UA"/>
-              </w:rPr>
-            </w:pPr>
-            <w:r>
-              <w:rPr>
-                <w:lang w:val="en-US"/>
-              </w:rPr>
-              <w:t xml:space="preserve">Home-PC: CRM&amp;KM: </w:t>
-            </w:r>
-            <w:r>
-              <w:rPr>
-                <w:lang w:val="uk-UA"/>
-              </w:rPr>
-              <w:t>+</w:t>
-            </w:r>
-            <w:proofErr w:type="gramStart"/>
-            <w:r>
-              <w:rPr>
-                <w:lang w:val="uk-UA"/>
-              </w:rPr>
-              <w:t>;/</w:t>
-            </w:r>
-            <w:proofErr w:type="gramEnd"/>
-            <w:r>
-              <w:rPr>
-                <w:lang w:val="uk-UA"/>
-              </w:rPr>
-              <w:t>,%</w:t>
-            </w:r>
-          </w:p>
-          <w:p>
-            <w:pPr>
-              <w:ind w:firstLine="0"/>
-              <w:jc w:val="left"/>
-              <w:rPr>
-                <w:lang w:val="uk-UA"/>
-              </w:rPr>
-            </w:pPr>
-            <w:r>
-              <w:rPr>
-                <w:lang w:val="en-US"/>
-              </w:rPr>
-              <w:t xml:space="preserve">Home-PC: KM&amp;KM: </w:t>
-            </w:r>
-            <w:r>
-              <w:rPr>
-                <w:lang w:val="uk-UA"/>
-              </w:rPr>
-              <w:t>+</w:t>
-            </w:r>
-            <w:proofErr w:type="gramStart"/>
-            <w:r>
-              <w:rPr>
-                <w:lang w:val="uk-UA"/>
-              </w:rPr>
-              <w:t>;/</w:t>
-            </w:r>
-            <w:proofErr w:type="gramEnd"/>
-            <w:r>
-              <w:rPr>
-                <w:lang w:val="uk-UA"/>
-              </w:rPr>
-              <w:t>,%</w:t>
-            </w:r>
-          </w:p>
-          <w:p>
-            <w:pPr>
-              <w:ind w:firstLine="0"/>
-              <w:jc w:val="left"/>
-              <w:rPr>
-                <w:lang w:val="en-US"/>
-              </w:rPr>
-            </w:pPr>
-            <w:r>
-              <w:rPr>
-                <w:lang w:val="en-US"/>
-              </w:rPr>
-              <w:t>Work-PC: CRM&amp;CRM:  +</w:t>
-            </w:r>
-            <w:proofErr w:type="gramStart"/>
-            <w:r>
-              <w:rPr>
-                <w:lang w:val="en-US"/>
-              </w:rPr>
-              <w:t>;/</w:t>
-            </w:r>
-            <w:proofErr w:type="gramEnd"/>
-            <w:r>
-              <w:rPr>
-                <w:lang w:val="en-US"/>
-              </w:rPr>
-              <w:t>,%</w:t>
-            </w:r>
-          </w:p>
-          <w:p>
-            <w:pPr>
-              <w:ind w:firstLine="0"/>
-              <w:jc w:val="left"/>
-              <w:rPr>
-                <w:lang w:val="en-US"/>
-              </w:rPr>
-            </w:pPr>
-            <w:r>
-              <w:rPr>
-                <w:lang w:val="en-US"/>
-              </w:rPr>
-              <w:t>Work-PC: CRM&amp;KM: +</w:t>
-            </w:r>
-            <w:proofErr w:type="gramStart"/>
-            <w:r>
-              <w:rPr>
-                <w:lang w:val="en-US"/>
-              </w:rPr>
-              <w:t>;/</w:t>
-            </w:r>
-            <w:proofErr w:type="gramEnd"/>
-            <w:r>
-              <w:rPr>
-                <w:lang w:val="en-US"/>
-              </w:rPr>
-              <w:t>,%</w:t>
-            </w:r>
-          </w:p>
-          <w:p>
-            <w:pPr>
-              <w:ind w:firstLine="0"/>
-              <w:jc w:val="left"/>
-              <w:rPr>
-                <w:lang w:val="uk-UA"/>
-              </w:rPr>
-            </w:pPr>
-            <w:r>
-              <w:rPr>
-                <w:lang w:val="en-US"/>
-              </w:rPr>
-              <w:t>Work-PC: KM&amp;KM: +</w:t>
-            </w:r>
-            <w:proofErr w:type="gramStart"/>
-            <w:r>
-              <w:rPr>
-                <w:lang w:val="en-US"/>
-              </w:rPr>
-              <w:t>;/</w:t>
-            </w:r>
-            <w:proofErr w:type="gramEnd"/>
-            <w:r>
-              <w:rPr>
-                <w:lang w:val="en-US"/>
-              </w:rPr>
-              <w:t>,%</w:t>
-            </w:r>
-          </w:p>
-          <w:p>
-            <w:pPr>
-              <w:ind w:firstLine="0"/>
-              <w:jc w:val="left"/>
-              <w:rPr>
-                <w:lang w:val="en-US"/>
-              </w:rPr>
-            </w:pPr>
-            <w:r>
-              <w:rPr>
-                <w:lang w:val="en-US"/>
-              </w:rPr>
-              <w:t>My-</w:t>
-            </w:r>
-            <w:proofErr w:type="spellStart"/>
-            <w:r>
-              <w:rPr>
-                <w:lang w:val="en-US"/>
-              </w:rPr>
-              <w:t>notb</w:t>
-            </w:r>
-            <w:proofErr w:type="spellEnd"/>
-            <w:r>
-              <w:rPr>
-                <w:lang w:val="en-US"/>
-              </w:rPr>
-              <w:t>: CRM&amp;CRM</w:t>
-            </w:r>
-            <w:proofErr w:type="gramStart"/>
-            <w:r>
-              <w:rPr>
-                <w:lang w:val="en-US"/>
-              </w:rPr>
-              <w:t>:  ?</w:t>
-            </w:r>
-            <w:proofErr w:type="gramEnd"/>
-          </w:p>
-          <w:p>
-            <w:pPr>
-              <w:ind w:firstLine="0"/>
-              <w:jc w:val="left"/>
-              <w:rPr>
-                <w:lang w:val="en-US"/>
-              </w:rPr>
-            </w:pPr>
-            <w:r>
-              <w:rPr>
-                <w:lang w:val="en-US"/>
-              </w:rPr>
-              <w:t>My-</w:t>
-            </w:r>
-            <w:proofErr w:type="spellStart"/>
-            <w:r>
-              <w:rPr>
-                <w:lang w:val="en-US"/>
-              </w:rPr>
-              <w:t>notb</w:t>
-            </w:r>
-            <w:proofErr w:type="spellEnd"/>
-            <w:r>
-              <w:rPr>
-                <w:lang w:val="en-US"/>
-              </w:rPr>
-              <w:t>: CRM&amp;KM</w:t>
-            </w:r>
-            <w:proofErr w:type="gramStart"/>
-            <w:r>
-              <w:rPr>
-                <w:lang w:val="en-US"/>
-              </w:rPr>
-              <w:t>: ?</w:t>
-            </w:r>
-            <w:proofErr w:type="gramEnd"/>
-          </w:p>
-          <w:p>
-            <w:pPr>
-              <w:ind w:firstLine="0"/>
-              <w:jc w:val="left"/>
-              <w:rPr>
-                <w:lang w:val="en-US"/>
-              </w:rPr>
-            </w:pPr>
-            <w:r>
-              <w:rPr>
-                <w:lang w:val="en-US"/>
-              </w:rPr>
-              <w:t>My-</w:t>
-            </w:r>
-            <w:proofErr w:type="spellStart"/>
-            <w:r>
-              <w:rPr>
-                <w:lang w:val="en-US"/>
-              </w:rPr>
-              <w:t>notb</w:t>
-            </w:r>
-            <w:proofErr w:type="spellEnd"/>
-            <w:r>
-              <w:rPr>
-                <w:lang w:val="en-US"/>
-              </w:rPr>
-              <w:t>: KM&amp;KM</w:t>
-            </w:r>
-            <w:proofErr w:type="gramStart"/>
-            <w:r>
-              <w:rPr>
-                <w:lang w:val="en-US"/>
-              </w:rPr>
-              <w:t>: ?</w:t>
-            </w:r>
-            <w:proofErr w:type="gramEnd"/>
-          </w:p>
-        </w:tc>
-        <w:tc>
-          <w:tcPr>
-            <w:tcW w:w="3757" w:type="dxa"/>
-            <w:shd w:val="clear" w:color="auto" w:fill="92D050"/>
-          </w:tcPr>
-          <w:p>
-            <w:pPr>
-              <w:ind w:firstLine="0"/>
-              <w:jc w:val="left"/>
-              <w:rPr>
-                <w:lang w:val="uk-UA"/>
-              </w:rPr>
-            </w:pPr>
-            <w:proofErr w:type="spellStart"/>
-            <w:r>
-              <w:rPr>
-                <w:lang w:val="en-US"/>
-              </w:rPr>
-              <w:t>K-Meleon^Home-PC</w:t>
-            </w:r>
-            <w:proofErr w:type="spellEnd"/>
-            <w:proofErr w:type="gramStart"/>
-            <w:r>
-              <w:rPr>
-                <w:lang w:val="en-US"/>
-              </w:rPr>
-              <w:t xml:space="preserve">: </w:t>
-            </w:r>
-            <w:r>
-              <w:rPr>
-                <w:lang w:val="uk-UA"/>
-              </w:rPr>
-              <w:t>?</w:t>
-            </w:r>
-            <w:proofErr w:type="gramEnd"/>
-          </w:p>
-          <w:p>
-            <w:pPr>
-              <w:ind w:firstLine="0"/>
-              <w:jc w:val="left"/>
-              <w:rPr>
-                <w:lang w:val="uk-UA"/>
-              </w:rPr>
-            </w:pPr>
-            <w:proofErr w:type="spellStart"/>
-            <w:r>
-              <w:rPr>
-                <w:lang w:val="en-US"/>
-              </w:rPr>
-              <w:t>Chrome^Home-PC</w:t>
-            </w:r>
-            <w:proofErr w:type="spellEnd"/>
-            <w:r>
-              <w:rPr>
-                <w:lang w:val="en-US"/>
-              </w:rPr>
-              <w:t xml:space="preserve">: </w:t>
-            </w:r>
-            <w:r>
-              <w:rPr>
-                <w:lang w:val="uk-UA"/>
-              </w:rPr>
-              <w:t>+</w:t>
-            </w:r>
-          </w:p>
-          <w:p>
-            <w:pPr>
-              <w:ind w:firstLine="0"/>
-              <w:jc w:val="left"/>
-              <w:rPr>
-                <w:lang w:val="en-US"/>
-              </w:rPr>
-            </w:pPr>
-            <w:proofErr w:type="spellStart"/>
-            <w:r>
-              <w:rPr>
-                <w:lang w:val="en-US"/>
-              </w:rPr>
-              <w:t>K-Meleon^My-notb</w:t>
-            </w:r>
-            <w:proofErr w:type="spellEnd"/>
-            <w:proofErr w:type="gramStart"/>
-            <w:r>
-              <w:rPr>
-                <w:lang w:val="en-US"/>
-              </w:rPr>
-              <w:t>: ?</w:t>
-            </w:r>
-            <w:proofErr w:type="gramEnd"/>
-          </w:p>
-          <w:p>
-            <w:pPr>
-              <w:ind w:firstLine="0"/>
-              <w:jc w:val="left"/>
-              <w:rPr>
-                <w:lang w:val="en-US"/>
-              </w:rPr>
-            </w:pPr>
-            <w:proofErr w:type="spellStart"/>
-            <w:r>
-              <w:rPr>
-                <w:lang w:val="en-US"/>
-              </w:rPr>
-              <w:t>Chrome^My-notb</w:t>
-            </w:r>
-            <w:proofErr w:type="spellEnd"/>
-            <w:proofErr w:type="gramStart"/>
-            <w:r>
-              <w:rPr>
-                <w:lang w:val="en-US"/>
-              </w:rPr>
-              <w:t>: ?</w:t>
-            </w:r>
-            <w:proofErr w:type="gramEnd"/>
-          </w:p>
-          <w:p>
-            <w:pPr>
-              <w:ind w:firstLine="0"/>
-              <w:jc w:val="left"/>
-              <w:rPr>
-                <w:lang w:val="uk-UA"/>
-              </w:rPr>
-            </w:pPr>
-            <w:proofErr w:type="spellStart"/>
-            <w:r>
-              <w:rPr>
-                <w:lang w:val="en-US"/>
-              </w:rPr>
-              <w:t>K-Meleon^Work-PC</w:t>
-            </w:r>
-            <w:proofErr w:type="spellEnd"/>
-            <w:proofErr w:type="gramStart"/>
-            <w:r>
-              <w:rPr>
-                <w:lang w:val="en-US"/>
-              </w:rPr>
-              <w:t xml:space="preserve">: </w:t>
-            </w:r>
-            <w:r>
-              <w:rPr>
-                <w:lang w:val="uk-UA"/>
-              </w:rPr>
-              <w:t>?</w:t>
-            </w:r>
-            <w:proofErr w:type="gramEnd"/>
           </w:p>
           <w:p>
             <w:pPr>
@@ -6276,7 +6274,7 @@
 </file>
 
 <file path=customXml/itemProps1.xml><?xml version="1.0" encoding="utf-8"?>
-<ds:datastoreItem xmlns:ds="http://schemas.openxmlformats.org/officeDocument/2006/customXml" ds:itemID="{B44FBE1F-B53A-46D2-AAF9-18B890845255}">
+<ds:datastoreItem xmlns:ds="http://schemas.openxmlformats.org/officeDocument/2006/customXml" ds:itemID="{8BF3968B-BC01-4ECF-BCDA-8F1EB00C5B6F}">
   <ds:schemaRefs>
     <ds:schemaRef ds:uri="http://schemas.openxmlformats.org/officeDocument/2006/bibliography"/>
   </ds:schemaRefs>

</xml_diff>

<commit_message>
Writed info about binding of hell_games in Workability of scripts.docx
</commit_message>
<xml_diff>
--- a/zz_Workability of scripts.docx
+++ b/zz_Workability of scripts.docx
@@ -2073,219 +2073,235 @@
               </w:rPr>
               <w:t>+</w:t>
             </w:r>
+          </w:p>
+          <w:p>
+            <w:pPr>
+              <w:ind w:firstLine="0"/>
+              <w:jc w:val="left"/>
+              <w:rPr>
+                <w:lang w:val="uk-UA"/>
+              </w:rPr>
+            </w:pPr>
+            <w:proofErr w:type="spellStart"/>
+            <w:r>
+              <w:rPr>
+                <w:lang w:val="en-US"/>
+              </w:rPr>
+              <w:t>Chrome^Work-PC</w:t>
+            </w:r>
+            <w:proofErr w:type="spellEnd"/>
+            <w:r>
+              <w:rPr>
+                <w:lang w:val="en-US"/>
+              </w:rPr>
+              <w:t xml:space="preserve">: </w:t>
+            </w:r>
+            <w:r>
+              <w:rPr>
+                <w:lang w:val="uk-UA"/>
+              </w:rPr>
+              <w:t>+</w:t>
+            </w:r>
+          </w:p>
+          <w:p>
+            <w:pPr>
+              <w:ind w:firstLine="0"/>
+              <w:jc w:val="left"/>
+              <w:rPr>
+                <w:b/>
+                <w:lang w:val="en-US"/>
+              </w:rPr>
+            </w:pPr>
+            <w:proofErr w:type="spellStart"/>
+            <w:r>
+              <w:rPr>
+                <w:b/>
+                <w:lang w:val="en-US"/>
+              </w:rPr>
+              <w:t>Paralell</w:t>
+            </w:r>
+            <w:proofErr w:type="spellEnd"/>
+            <w:r>
+              <w:rPr>
+                <w:b/>
+                <w:lang w:val="en-US"/>
+              </w:rPr>
+              <w:t>:</w:t>
+            </w:r>
+          </w:p>
+          <w:p>
+            <w:pPr>
+              <w:ind w:firstLine="0"/>
+              <w:jc w:val="left"/>
+              <w:rPr>
+                <w:lang w:val="uk-UA"/>
+              </w:rPr>
+            </w:pPr>
+            <w:r>
+              <w:rPr>
+                <w:lang w:val="en-US"/>
+              </w:rPr>
+              <w:t>Home-PC: CRM&amp;CRM</w:t>
+            </w:r>
+            <w:proofErr w:type="gramStart"/>
+            <w:r>
+              <w:rPr>
+                <w:lang w:val="en-US"/>
+              </w:rPr>
+              <w:t>:</w:t>
+            </w:r>
+            <w:r>
+              <w:rPr>
+                <w:lang w:val="uk-UA"/>
+              </w:rPr>
+              <w:t xml:space="preserve"> ?</w:t>
+            </w:r>
+            <w:proofErr w:type="gramEnd"/>
+          </w:p>
+          <w:p>
+            <w:pPr>
+              <w:ind w:firstLine="0"/>
+              <w:jc w:val="left"/>
+              <w:rPr>
+                <w:lang w:val="uk-UA"/>
+              </w:rPr>
+            </w:pPr>
+            <w:r>
+              <w:rPr>
+                <w:lang w:val="en-US"/>
+              </w:rPr>
+              <w:t>Home-PC: CRM&amp;KM</w:t>
+            </w:r>
+            <w:proofErr w:type="gramStart"/>
+            <w:r>
+              <w:rPr>
+                <w:lang w:val="en-US"/>
+              </w:rPr>
+              <w:t xml:space="preserve">: </w:t>
+            </w:r>
+            <w:r>
+              <w:rPr>
+                <w:lang w:val="uk-UA"/>
+              </w:rPr>
+              <w:t>?</w:t>
+            </w:r>
+            <w:proofErr w:type="gramEnd"/>
+          </w:p>
+          <w:p>
+            <w:pPr>
+              <w:ind w:firstLine="0"/>
+              <w:jc w:val="left"/>
+              <w:rPr>
+                <w:lang w:val="uk-UA"/>
+              </w:rPr>
+            </w:pPr>
+            <w:r>
+              <w:rPr>
+                <w:lang w:val="en-US"/>
+              </w:rPr>
+              <w:t>Home-PC: KM&amp;KM</w:t>
+            </w:r>
+            <w:proofErr w:type="gramStart"/>
+            <w:r>
+              <w:rPr>
+                <w:lang w:val="en-US"/>
+              </w:rPr>
+              <w:t xml:space="preserve">: </w:t>
+            </w:r>
+            <w:r>
+              <w:rPr>
+                <w:lang w:val="uk-UA"/>
+              </w:rPr>
+              <w:t>?</w:t>
+            </w:r>
+            <w:proofErr w:type="gramEnd"/>
+          </w:p>
+          <w:p>
+            <w:pPr>
+              <w:ind w:firstLine="0"/>
+              <w:jc w:val="left"/>
+              <w:rPr>
+                <w:lang w:val="en-US"/>
+              </w:rPr>
+            </w:pPr>
+            <w:r>
+              <w:rPr>
+                <w:lang w:val="en-US"/>
+              </w:rPr>
+              <w:t>Work-PC: CRM&amp;CRM:  +</w:t>
+            </w:r>
+            <w:proofErr w:type="gramStart"/>
+            <w:r>
+              <w:rPr>
+                <w:lang w:val="en-US"/>
+              </w:rPr>
+              <w:t>;/</w:t>
+            </w:r>
+            <w:proofErr w:type="gramEnd"/>
+            <w:r>
+              <w:rPr>
+                <w:lang w:val="en-US"/>
+              </w:rPr>
+              <w:t>,%</w:t>
+            </w:r>
+          </w:p>
+          <w:p>
+            <w:pPr>
+              <w:ind w:firstLine="0"/>
+              <w:jc w:val="left"/>
+              <w:rPr>
+                <w:lang w:val="en-US"/>
+              </w:rPr>
+            </w:pPr>
+            <w:r>
+              <w:rPr>
+                <w:lang w:val="en-US"/>
+              </w:rPr>
+              <w:t xml:space="preserve">Work-PC: CRM&amp;KM: </w:t>
+            </w:r>
+            <w:r>
+              <w:rPr>
+                <w:lang w:val="en-US"/>
+              </w:rPr>
+              <w:t>+</w:t>
+            </w:r>
+            <w:proofErr w:type="gramStart"/>
+            <w:r>
+              <w:rPr>
+                <w:lang w:val="en-US"/>
+              </w:rPr>
+              <w:t>;/</w:t>
+            </w:r>
+            <w:proofErr w:type="gramEnd"/>
+            <w:r>
+              <w:rPr>
+                <w:lang w:val="en-US"/>
+              </w:rPr>
+              <w:t>,%</w:t>
+            </w:r>
+          </w:p>
+          <w:p>
+            <w:pPr>
+              <w:ind w:firstLine="0"/>
+              <w:jc w:val="left"/>
+              <w:rPr>
+                <w:lang w:val="uk-UA"/>
+              </w:rPr>
+            </w:pPr>
+            <w:r>
+              <w:rPr>
+                <w:lang w:val="en-US"/>
+              </w:rPr>
+              <w:t xml:space="preserve">Work-PC: KM&amp;KM: </w:t>
+            </w:r>
+            <w:r>
+              <w:rPr>
+                <w:lang w:val="en-US"/>
+              </w:rPr>
+              <w:t>+;/,%</w:t>
+            </w:r>
             <w:bookmarkStart w:id="0" w:name="_GoBack"/>
             <w:bookmarkEnd w:id="0"/>
-          </w:p>
-          <w:p>
-            <w:pPr>
-              <w:ind w:firstLine="0"/>
-              <w:jc w:val="left"/>
-              <w:rPr>
-                <w:lang w:val="uk-UA"/>
-              </w:rPr>
-            </w:pPr>
-            <w:proofErr w:type="spellStart"/>
-            <w:r>
-              <w:rPr>
-                <w:lang w:val="en-US"/>
-              </w:rPr>
-              <w:t>Chrome^Work-PC</w:t>
-            </w:r>
-            <w:proofErr w:type="spellEnd"/>
-            <w:r>
-              <w:rPr>
-                <w:lang w:val="en-US"/>
-              </w:rPr>
-              <w:t xml:space="preserve">: </w:t>
-            </w:r>
-            <w:r>
-              <w:rPr>
-                <w:lang w:val="uk-UA"/>
-              </w:rPr>
-              <w:t>+</w:t>
-            </w:r>
-          </w:p>
-          <w:p>
-            <w:pPr>
-              <w:ind w:firstLine="0"/>
-              <w:jc w:val="left"/>
-              <w:rPr>
-                <w:b/>
-                <w:lang w:val="en-US"/>
-              </w:rPr>
-            </w:pPr>
-            <w:proofErr w:type="spellStart"/>
-            <w:r>
-              <w:rPr>
-                <w:b/>
-                <w:lang w:val="en-US"/>
-              </w:rPr>
-              <w:t>Paralell</w:t>
-            </w:r>
-            <w:proofErr w:type="spellEnd"/>
-            <w:r>
-              <w:rPr>
-                <w:b/>
-                <w:lang w:val="en-US"/>
-              </w:rPr>
-              <w:t>:</w:t>
-            </w:r>
-          </w:p>
-          <w:p>
-            <w:pPr>
-              <w:ind w:firstLine="0"/>
-              <w:jc w:val="left"/>
-              <w:rPr>
-                <w:lang w:val="uk-UA"/>
-              </w:rPr>
-            </w:pPr>
-            <w:r>
-              <w:rPr>
-                <w:lang w:val="en-US"/>
-              </w:rPr>
-              <w:t>Home-PC: CRM&amp;CRM</w:t>
-            </w:r>
-            <w:proofErr w:type="gramStart"/>
-            <w:r>
-              <w:rPr>
-                <w:lang w:val="en-US"/>
-              </w:rPr>
-              <w:t>:</w:t>
-            </w:r>
-            <w:r>
-              <w:rPr>
-                <w:lang w:val="uk-UA"/>
-              </w:rPr>
-              <w:t xml:space="preserve"> ?</w:t>
-            </w:r>
-            <w:proofErr w:type="gramEnd"/>
-          </w:p>
-          <w:p>
-            <w:pPr>
-              <w:ind w:firstLine="0"/>
-              <w:jc w:val="left"/>
-              <w:rPr>
-                <w:lang w:val="uk-UA"/>
-              </w:rPr>
-            </w:pPr>
-            <w:r>
-              <w:rPr>
-                <w:lang w:val="en-US"/>
-              </w:rPr>
-              <w:t>Home-PC: CRM&amp;KM</w:t>
-            </w:r>
-            <w:proofErr w:type="gramStart"/>
-            <w:r>
-              <w:rPr>
-                <w:lang w:val="en-US"/>
-              </w:rPr>
-              <w:t xml:space="preserve">: </w:t>
-            </w:r>
-            <w:r>
-              <w:rPr>
-                <w:lang w:val="uk-UA"/>
-              </w:rPr>
-              <w:t>?</w:t>
-            </w:r>
-            <w:proofErr w:type="gramEnd"/>
-          </w:p>
-          <w:p>
-            <w:pPr>
-              <w:ind w:firstLine="0"/>
-              <w:jc w:val="left"/>
-              <w:rPr>
-                <w:lang w:val="uk-UA"/>
-              </w:rPr>
-            </w:pPr>
-            <w:r>
-              <w:rPr>
-                <w:lang w:val="en-US"/>
-              </w:rPr>
-              <w:t>Home-PC: KM&amp;KM</w:t>
-            </w:r>
-            <w:proofErr w:type="gramStart"/>
-            <w:r>
-              <w:rPr>
-                <w:lang w:val="en-US"/>
-              </w:rPr>
-              <w:t xml:space="preserve">: </w:t>
-            </w:r>
-            <w:r>
-              <w:rPr>
-                <w:lang w:val="uk-UA"/>
-              </w:rPr>
-              <w:t>?</w:t>
-            </w:r>
-            <w:proofErr w:type="gramEnd"/>
-          </w:p>
-          <w:p>
-            <w:pPr>
-              <w:ind w:firstLine="0"/>
-              <w:jc w:val="left"/>
-              <w:rPr>
-                <w:lang w:val="en-US"/>
-              </w:rPr>
-            </w:pPr>
-            <w:r>
-              <w:rPr>
-                <w:lang w:val="en-US"/>
-              </w:rPr>
-              <w:t>Work-PC: CRM&amp;CRM</w:t>
-            </w:r>
-            <w:proofErr w:type="gramStart"/>
-            <w:r>
-              <w:rPr>
-                <w:lang w:val="en-US"/>
-              </w:rPr>
-              <w:t>:  ?</w:t>
-            </w:r>
-            <w:proofErr w:type="gramEnd"/>
-          </w:p>
-          <w:p>
-            <w:pPr>
-              <w:ind w:firstLine="0"/>
-              <w:jc w:val="left"/>
-              <w:rPr>
-                <w:lang w:val="en-US"/>
-              </w:rPr>
-            </w:pPr>
-            <w:r>
-              <w:rPr>
-                <w:lang w:val="en-US"/>
-              </w:rPr>
-              <w:t>Work-PC: CRM&amp;KM</w:t>
-            </w:r>
-            <w:proofErr w:type="gramStart"/>
-            <w:r>
-              <w:rPr>
-                <w:lang w:val="en-US"/>
-              </w:rPr>
-              <w:t>: ?</w:t>
-            </w:r>
-            <w:proofErr w:type="gramEnd"/>
-          </w:p>
-          <w:p>
-            <w:pPr>
-              <w:ind w:firstLine="0"/>
-              <w:jc w:val="left"/>
-              <w:rPr>
-                <w:lang w:val="uk-UA"/>
-              </w:rPr>
-            </w:pPr>
-            <w:r>
-              <w:rPr>
-                <w:lang w:val="en-US"/>
-              </w:rPr>
-              <w:t>Work-PC: KM&amp;KM</w:t>
-            </w:r>
-            <w:proofErr w:type="gramStart"/>
-            <w:r>
-              <w:rPr>
-                <w:lang w:val="en-US"/>
-              </w:rPr>
-              <w:t>: ?</w:t>
-            </w:r>
-            <w:proofErr w:type="gramEnd"/>
           </w:p>
           <w:p>
             <w:pPr>
@@ -6274,7 +6290,7 @@
 </file>
 
 <file path=customXml/itemProps1.xml><?xml version="1.0" encoding="utf-8"?>
-<ds:datastoreItem xmlns:ds="http://schemas.openxmlformats.org/officeDocument/2006/customXml" ds:itemID="{8BF3968B-BC01-4ECF-BCDA-8F1EB00C5B6F}">
+<ds:datastoreItem xmlns:ds="http://schemas.openxmlformats.org/officeDocument/2006/customXml" ds:itemID="{B3BFDB8A-4045-4033-870E-4FF771F205CD}">
   <ds:schemaRefs>
     <ds:schemaRef ds:uri="http://schemas.openxmlformats.org/officeDocument/2006/bibliography"/>
   </ds:schemaRefs>

</xml_diff>

<commit_message>
Deleted from Workability of scripts.docx info about modified scenario
</commit_message>
<xml_diff>
--- a/zz_Workability of scripts.docx
+++ b/zz_Workability of scripts.docx
@@ -211,6 +211,51 @@
               <w:t>(є 4 модифіковані сценарії)</w:t>
             </w:r>
           </w:p>
+          <w:p>
+            <w:pPr>
+              <w:ind w:firstLine="0"/>
+              <w:jc w:val="center"/>
+              <w:rPr>
+                <w:lang w:val="uk-UA"/>
+              </w:rPr>
+            </w:pPr>
+            <w:r>
+              <w:rPr>
+                <w:lang w:val="uk-UA"/>
+              </w:rPr>
+              <w:t xml:space="preserve">(+ 4 </w:t>
+            </w:r>
+            <w:r>
+              <w:rPr>
+                <w:lang w:val="uk-UA"/>
+              </w:rPr>
+              <w:t xml:space="preserve">модифіковані сценарії для </w:t>
+            </w:r>
+            <w:r>
+              <w:rPr>
+                <w:lang w:val="en-US"/>
+              </w:rPr>
+              <w:t>hell</w:t>
+            </w:r>
+            <w:r>
+              <w:rPr>
+                <w:lang w:val="uk-UA"/>
+              </w:rPr>
+              <w:t>_</w:t>
+            </w:r>
+            <w:r>
+              <w:rPr>
+                <w:lang w:val="en-US"/>
+              </w:rPr>
+              <w:t>games</w:t>
+            </w:r>
+            <w:r>
+              <w:rPr>
+                <w:lang w:val="uk-UA"/>
+              </w:rPr>
+              <w:t>)</w:t>
+            </w:r>
+          </w:p>
         </w:tc>
         <w:tc>
           <w:tcPr>
@@ -323,6 +368,27 @@
                 <w:lang w:val="uk-UA"/>
               </w:rPr>
               <w:t>)</w:t>
+            </w:r>
+          </w:p>
+          <w:p>
+            <w:pPr>
+              <w:ind w:firstLine="0"/>
+              <w:jc w:val="center"/>
+              <w:rPr>
+                <w:lang w:val="uk-UA"/>
+              </w:rPr>
+            </w:pPr>
+            <w:r>
+              <w:rPr>
+                <w:lang w:val="en-US"/>
+              </w:rPr>
+              <w:t>(</w:t>
+            </w:r>
+            <w:r>
+              <w:rPr>
+                <w:lang w:val="uk-UA"/>
+              </w:rPr>
+              <w:t>+ 4 модифіковані сценарії)</w:t>
             </w:r>
           </w:p>
         </w:tc>
@@ -2257,13 +2323,7 @@
               <w:rPr>
                 <w:lang w:val="en-US"/>
               </w:rPr>
-              <w:t xml:space="preserve">Work-PC: CRM&amp;KM: </w:t>
-            </w:r>
-            <w:r>
-              <w:rPr>
-                <w:lang w:val="en-US"/>
-              </w:rPr>
-              <w:t>+</w:t>
+              <w:t>Work-PC: CRM&amp;KM: +</w:t>
             </w:r>
             <w:proofErr w:type="gramStart"/>
             <w:r>
@@ -2292,16 +2352,8 @@
               <w:rPr>
                 <w:lang w:val="en-US"/>
               </w:rPr>
-              <w:t xml:space="preserve">Work-PC: KM&amp;KM: </w:t>
-            </w:r>
-            <w:r>
-              <w:rPr>
-                <w:lang w:val="en-US"/>
-              </w:rPr>
-              <w:t>+;/,%</w:t>
-            </w:r>
-            <w:bookmarkStart w:id="0" w:name="_GoBack"/>
-            <w:bookmarkEnd w:id="0"/>
+              <w:t>Work-PC: KM&amp;KM: +;/,%</w:t>
+            </w:r>
           </w:p>
           <w:p>
             <w:pPr>
@@ -2488,6 +2540,32 @@
         </w:tc>
       </w:tr>
     </w:tbl>
+    <w:p>
+      <w:pPr>
+        <w:spacing w:after="200" w:line="276" w:lineRule="auto"/>
+        <w:ind w:firstLine="0"/>
+        <w:jc w:val="left"/>
+        <w:rPr>
+          <w:lang w:val="en-US"/>
+        </w:rPr>
+      </w:pPr>
+    </w:p>
+    <w:p>
+      <w:pPr>
+        <w:spacing w:after="200" w:line="276" w:lineRule="auto"/>
+        <w:ind w:firstLine="0"/>
+        <w:jc w:val="left"/>
+        <w:rPr>
+          <w:lang w:val="en-US"/>
+        </w:rPr>
+      </w:pPr>
+      <w:r>
+        <w:rPr>
+          <w:lang w:val="en-US"/>
+        </w:rPr>
+        <w:br w:type="page"/>
+      </w:r>
+    </w:p>
     <w:p>
       <w:pPr>
         <w:spacing w:after="200" w:line="276" w:lineRule="auto"/>
@@ -2822,1678 +2900,6 @@
     </w:p>
     <w:p>
       <w:pPr>
-        <w:rPr>
-          <w:lang w:val="uk-UA"/>
-        </w:rPr>
-      </w:pPr>
-      <w:r>
-        <w:rPr>
-          <w:lang w:val="en-US"/>
-        </w:rPr>
-        <w:lastRenderedPageBreak/>
-        <w:t xml:space="preserve">Continue of table </w:t>
-      </w:r>
-      <w:r>
-        <w:rPr>
-          <w:lang w:val="en-US"/>
-        </w:rPr>
-        <w:t>–</w:t>
-      </w:r>
-      <w:r>
-        <w:rPr>
-          <w:lang w:val="en-US"/>
-        </w:rPr>
-        <w:t xml:space="preserve"> 2</w:t>
-      </w:r>
-    </w:p>
-    <w:p>
-      <w:pPr>
-        <w:rPr>
-          <w:lang w:val="uk-UA"/>
-        </w:rPr>
-      </w:pPr>
-    </w:p>
-    <w:tbl>
-      <w:tblPr>
-        <w:tblStyle w:val="a3"/>
-        <w:tblW w:w="16157" w:type="dxa"/>
-        <w:tblInd w:w="-743" w:type="dxa"/>
-        <w:tblLayout w:type="fixed"/>
-        <w:tblLook w:val="04A0" w:firstRow="1" w:lastRow="0" w:firstColumn="1" w:lastColumn="0" w:noHBand="0" w:noVBand="1"/>
-      </w:tblPr>
-      <w:tblGrid>
-        <w:gridCol w:w="2269"/>
-        <w:gridCol w:w="3472"/>
-        <w:gridCol w:w="3472"/>
-        <w:gridCol w:w="3472"/>
-        <w:gridCol w:w="3472"/>
-      </w:tblGrid>
-      <w:tr>
-        <w:trPr>
-          <w:trHeight w:val="1124"/>
-        </w:trPr>
-        <w:tc>
-          <w:tcPr>
-            <w:tcW w:w="2269" w:type="dxa"/>
-            <w:tcBorders>
-              <w:tl2br w:val="single" w:sz="4" w:space="0" w:color="auto"/>
-            </w:tcBorders>
-          </w:tcPr>
-          <w:p>
-            <w:pPr>
-              <w:ind w:left="708" w:hanging="708"/>
-              <w:jc w:val="right"/>
-              <w:rPr>
-                <w:lang w:val="uk-UA"/>
-              </w:rPr>
-            </w:pPr>
-            <w:r>
-              <w:rPr>
-                <w:lang w:val="uk-UA"/>
-              </w:rPr>
-              <w:t>Сценарій</w:t>
-            </w:r>
-          </w:p>
-          <w:p>
-            <w:pPr>
-              <w:ind w:firstLine="0"/>
-              <w:rPr>
-                <w:lang w:val="en-US"/>
-              </w:rPr>
-            </w:pPr>
-          </w:p>
-          <w:p>
-            <w:pPr>
-              <w:ind w:firstLine="0"/>
-              <w:rPr>
-                <w:lang w:val="uk-UA"/>
-              </w:rPr>
-            </w:pPr>
-            <w:r>
-              <w:rPr>
-                <w:lang w:val="uk-UA"/>
-              </w:rPr>
-              <w:t>Версія</w:t>
-            </w:r>
-          </w:p>
-        </w:tc>
-        <w:tc>
-          <w:tcPr>
-            <w:tcW w:w="3472" w:type="dxa"/>
-            <w:vAlign w:val="center"/>
-          </w:tcPr>
-          <w:p>
-            <w:pPr>
-              <w:ind w:firstLine="0"/>
-              <w:jc w:val="center"/>
-              <w:rPr>
-                <w:lang w:val="en-US"/>
-              </w:rPr>
-            </w:pPr>
-            <w:r>
-              <w:rPr>
-                <w:lang w:val="en-US"/>
-              </w:rPr>
-              <w:t>_</w:t>
-            </w:r>
-            <w:proofErr w:type="spellStart"/>
-            <w:r>
-              <w:rPr>
-                <w:lang w:val="en-US"/>
-              </w:rPr>
-              <w:t>working_</w:t>
-            </w:r>
-            <w:r>
-              <w:rPr>
-                <w:lang w:val="en-US"/>
-              </w:rPr>
-              <w:t>permanent_healing</w:t>
-            </w:r>
-            <w:proofErr w:type="spellEnd"/>
-            <w:r>
-              <w:rPr>
-                <w:lang w:val="en-US"/>
-              </w:rPr>
-              <w:t>--Chrome--100%auto--</w:t>
-            </w:r>
-            <w:proofErr w:type="spellStart"/>
-            <w:r>
-              <w:rPr>
-                <w:lang w:val="en-US"/>
-              </w:rPr>
-              <w:t>hWND_by_command</w:t>
-            </w:r>
-            <w:proofErr w:type="spellEnd"/>
-            <w:r>
-              <w:rPr>
-                <w:lang w:val="en-US"/>
-              </w:rPr>
-              <w:t>(left).</w:t>
-            </w:r>
-            <w:proofErr w:type="spellStart"/>
-            <w:r>
-              <w:rPr>
-                <w:lang w:val="en-US"/>
-              </w:rPr>
-              <w:t>cms</w:t>
-            </w:r>
-            <w:proofErr w:type="spellEnd"/>
-          </w:p>
-        </w:tc>
-        <w:tc>
-          <w:tcPr>
-            <w:tcW w:w="3472" w:type="dxa"/>
-            <w:vAlign w:val="center"/>
-          </w:tcPr>
-          <w:p>
-            <w:pPr>
-              <w:ind w:firstLine="0"/>
-              <w:jc w:val="center"/>
-              <w:rPr>
-                <w:lang w:val="en-US"/>
-              </w:rPr>
-            </w:pPr>
-            <w:r>
-              <w:rPr>
-                <w:lang w:val="en-US"/>
-              </w:rPr>
-              <w:t>_</w:t>
-            </w:r>
-            <w:proofErr w:type="spellStart"/>
-            <w:r>
-              <w:rPr>
-                <w:lang w:val="en-US"/>
-              </w:rPr>
-              <w:t>working_</w:t>
-            </w:r>
-            <w:r>
-              <w:rPr>
-                <w:lang w:val="en-US"/>
-              </w:rPr>
-              <w:t>permanent_healing</w:t>
-            </w:r>
-            <w:proofErr w:type="spellEnd"/>
-            <w:r>
-              <w:rPr>
-                <w:lang w:val="en-US"/>
-              </w:rPr>
-              <w:t>--Chrome--100%auto--</w:t>
-            </w:r>
-            <w:proofErr w:type="spellStart"/>
-            <w:r>
-              <w:rPr>
-                <w:lang w:val="en-US"/>
-              </w:rPr>
-              <w:t>hWND_by_command</w:t>
-            </w:r>
-            <w:proofErr w:type="spellEnd"/>
-            <w:r>
-              <w:rPr>
-                <w:lang w:val="en-US"/>
-              </w:rPr>
-              <w:t>(right).</w:t>
-            </w:r>
-            <w:proofErr w:type="spellStart"/>
-            <w:r>
-              <w:rPr>
-                <w:lang w:val="en-US"/>
-              </w:rPr>
-              <w:t>cms</w:t>
-            </w:r>
-            <w:proofErr w:type="spellEnd"/>
-          </w:p>
-        </w:tc>
-        <w:tc>
-          <w:tcPr>
-            <w:tcW w:w="3472" w:type="dxa"/>
-            <w:vAlign w:val="center"/>
-          </w:tcPr>
-          <w:p>
-            <w:pPr>
-              <w:ind w:firstLine="0"/>
-              <w:jc w:val="center"/>
-              <w:rPr>
-                <w:lang w:val="en-US"/>
-              </w:rPr>
-            </w:pPr>
-            <w:r>
-              <w:rPr>
-                <w:lang w:val="en-US"/>
-              </w:rPr>
-              <w:t>_</w:t>
-            </w:r>
-            <w:proofErr w:type="spellStart"/>
-            <w:r>
-              <w:rPr>
-                <w:lang w:val="en-US"/>
-              </w:rPr>
-              <w:t>working_</w:t>
-            </w:r>
-            <w:r>
-              <w:rPr>
-                <w:lang w:val="en-US"/>
-              </w:rPr>
-              <w:t>permanent_healing</w:t>
-            </w:r>
-            <w:proofErr w:type="spellEnd"/>
-            <w:r>
-              <w:rPr>
-                <w:lang w:val="en-US"/>
-              </w:rPr>
-              <w:t>--K-</w:t>
-            </w:r>
-            <w:proofErr w:type="spellStart"/>
-            <w:r>
-              <w:rPr>
-                <w:lang w:val="en-US"/>
-              </w:rPr>
-              <w:t>Meleon</w:t>
-            </w:r>
-            <w:proofErr w:type="spellEnd"/>
-            <w:r>
-              <w:rPr>
-                <w:lang w:val="en-US"/>
-              </w:rPr>
-              <w:t>--100%auto--</w:t>
-            </w:r>
-            <w:proofErr w:type="spellStart"/>
-            <w:r>
-              <w:rPr>
-                <w:lang w:val="en-US"/>
-              </w:rPr>
-              <w:t>hWND_by_command</w:t>
-            </w:r>
-            <w:proofErr w:type="spellEnd"/>
-            <w:r>
-              <w:rPr>
-                <w:lang w:val="en-US"/>
-              </w:rPr>
-              <w:t>(left).</w:t>
-            </w:r>
-            <w:proofErr w:type="spellStart"/>
-            <w:r>
-              <w:rPr>
-                <w:lang w:val="en-US"/>
-              </w:rPr>
-              <w:t>cms</w:t>
-            </w:r>
-            <w:proofErr w:type="spellEnd"/>
-          </w:p>
-        </w:tc>
-        <w:tc>
-          <w:tcPr>
-            <w:tcW w:w="3472" w:type="dxa"/>
-            <w:vAlign w:val="center"/>
-          </w:tcPr>
-          <w:p>
-            <w:pPr>
-              <w:ind w:firstLine="0"/>
-              <w:jc w:val="center"/>
-              <w:rPr>
-                <w:lang w:val="en-US"/>
-              </w:rPr>
-            </w:pPr>
-            <w:r>
-              <w:rPr>
-                <w:lang w:val="en-US"/>
-              </w:rPr>
-              <w:t>_</w:t>
-            </w:r>
-            <w:proofErr w:type="spellStart"/>
-            <w:r>
-              <w:rPr>
-                <w:lang w:val="en-US"/>
-              </w:rPr>
-              <w:t>working_</w:t>
-            </w:r>
-            <w:r>
-              <w:rPr>
-                <w:lang w:val="en-US"/>
-              </w:rPr>
-              <w:t>permanent_healing</w:t>
-            </w:r>
-            <w:proofErr w:type="spellEnd"/>
-            <w:r>
-              <w:rPr>
-                <w:lang w:val="en-US"/>
-              </w:rPr>
-              <w:t>--K-</w:t>
-            </w:r>
-            <w:proofErr w:type="spellStart"/>
-            <w:r>
-              <w:rPr>
-                <w:lang w:val="en-US"/>
-              </w:rPr>
-              <w:t>Meleon</w:t>
-            </w:r>
-            <w:proofErr w:type="spellEnd"/>
-            <w:r>
-              <w:rPr>
-                <w:lang w:val="en-US"/>
-              </w:rPr>
-              <w:t>--100%auto--</w:t>
-            </w:r>
-            <w:proofErr w:type="spellStart"/>
-            <w:r>
-              <w:rPr>
-                <w:lang w:val="en-US"/>
-              </w:rPr>
-              <w:t>hWND_by_command</w:t>
-            </w:r>
-            <w:proofErr w:type="spellEnd"/>
-            <w:r>
-              <w:rPr>
-                <w:lang w:val="en-US"/>
-              </w:rPr>
-              <w:t>(right).</w:t>
-            </w:r>
-            <w:proofErr w:type="spellStart"/>
-            <w:r>
-              <w:rPr>
-                <w:lang w:val="en-US"/>
-              </w:rPr>
-              <w:t>cms</w:t>
-            </w:r>
-            <w:proofErr w:type="spellEnd"/>
-          </w:p>
-        </w:tc>
-      </w:tr>
-      <w:tr>
-        <w:tc>
-          <w:tcPr>
-            <w:tcW w:w="2269" w:type="dxa"/>
-            <w:shd w:val="clear" w:color="auto" w:fill="92D050"/>
-          </w:tcPr>
-          <w:p>
-            <w:pPr>
-              <w:ind w:firstLine="0"/>
-              <w:rPr>
-                <w:lang w:val="uk-UA"/>
-              </w:rPr>
-            </w:pPr>
-            <w:r>
-              <w:rPr>
-                <w:lang w:val="uk-UA"/>
-              </w:rPr>
-              <w:t>Поточна</w:t>
-            </w:r>
-          </w:p>
-        </w:tc>
-        <w:tc>
-          <w:tcPr>
-            <w:tcW w:w="3472" w:type="dxa"/>
-            <w:shd w:val="clear" w:color="auto" w:fill="92D050"/>
-            <w:vAlign w:val="center"/>
-          </w:tcPr>
-          <w:p>
-            <w:pPr>
-              <w:ind w:firstLine="0"/>
-              <w:jc w:val="center"/>
-              <w:rPr>
-                <w:lang w:val="en-US"/>
-              </w:rPr>
-            </w:pPr>
-            <w:r>
-              <w:rPr>
-                <w:lang w:val="uk-UA"/>
-              </w:rPr>
-              <w:t xml:space="preserve">Модифікований файл </w:t>
-            </w:r>
-            <w:proofErr w:type="spellStart"/>
-            <w:r>
-              <w:rPr>
-                <w:lang w:val="en-US"/>
-              </w:rPr>
-              <w:t>permanent_healing.cms</w:t>
-            </w:r>
-            <w:proofErr w:type="spellEnd"/>
-          </w:p>
-        </w:tc>
-        <w:tc>
-          <w:tcPr>
-            <w:tcW w:w="3472" w:type="dxa"/>
-            <w:shd w:val="clear" w:color="auto" w:fill="92D050"/>
-            <w:vAlign w:val="center"/>
-          </w:tcPr>
-          <w:p>
-            <w:pPr>
-              <w:ind w:firstLine="0"/>
-              <w:jc w:val="center"/>
-              <w:rPr>
-                <w:lang w:val="en-US"/>
-              </w:rPr>
-            </w:pPr>
-            <w:r>
-              <w:rPr>
-                <w:lang w:val="uk-UA"/>
-              </w:rPr>
-              <w:t xml:space="preserve">Модифікований файл </w:t>
-            </w:r>
-            <w:proofErr w:type="spellStart"/>
-            <w:r>
-              <w:rPr>
-                <w:lang w:val="en-US"/>
-              </w:rPr>
-              <w:t>permanent_healing.cms</w:t>
-            </w:r>
-            <w:proofErr w:type="spellEnd"/>
-          </w:p>
-        </w:tc>
-        <w:tc>
-          <w:tcPr>
-            <w:tcW w:w="3472" w:type="dxa"/>
-            <w:shd w:val="clear" w:color="auto" w:fill="92D050"/>
-            <w:vAlign w:val="center"/>
-          </w:tcPr>
-          <w:p>
-            <w:pPr>
-              <w:ind w:firstLine="0"/>
-              <w:jc w:val="center"/>
-              <w:rPr>
-                <w:lang w:val="en-US"/>
-              </w:rPr>
-            </w:pPr>
-            <w:r>
-              <w:rPr>
-                <w:lang w:val="uk-UA"/>
-              </w:rPr>
-              <w:t xml:space="preserve">Модифікований файл </w:t>
-            </w:r>
-            <w:proofErr w:type="spellStart"/>
-            <w:r>
-              <w:rPr>
-                <w:lang w:val="en-US"/>
-              </w:rPr>
-              <w:t>permanent_healing.cms</w:t>
-            </w:r>
-            <w:proofErr w:type="spellEnd"/>
-          </w:p>
-        </w:tc>
-        <w:tc>
-          <w:tcPr>
-            <w:tcW w:w="3472" w:type="dxa"/>
-            <w:shd w:val="clear" w:color="auto" w:fill="92D050"/>
-            <w:vAlign w:val="center"/>
-          </w:tcPr>
-          <w:p>
-            <w:pPr>
-              <w:ind w:firstLine="0"/>
-              <w:jc w:val="center"/>
-              <w:rPr>
-                <w:lang w:val="en-US"/>
-              </w:rPr>
-            </w:pPr>
-            <w:r>
-              <w:rPr>
-                <w:lang w:val="uk-UA"/>
-              </w:rPr>
-              <w:t xml:space="preserve">Модифікований файл </w:t>
-            </w:r>
-            <w:proofErr w:type="spellStart"/>
-            <w:r>
-              <w:rPr>
-                <w:lang w:val="en-US"/>
-              </w:rPr>
-              <w:t>permanent_healing.cms</w:t>
-            </w:r>
-            <w:proofErr w:type="spellEnd"/>
-          </w:p>
-        </w:tc>
-      </w:tr>
-      <w:tr>
-        <w:tc>
-          <w:tcPr>
-            <w:tcW w:w="2269" w:type="dxa"/>
-          </w:tcPr>
-          <w:p>
-            <w:pPr>
-              <w:ind w:firstLine="0"/>
-              <w:rPr>
-                <w:lang w:val="en-US"/>
-              </w:rPr>
-            </w:pPr>
-          </w:p>
-        </w:tc>
-        <w:tc>
-          <w:tcPr>
-            <w:tcW w:w="3472" w:type="dxa"/>
-          </w:tcPr>
-          <w:p>
-            <w:pPr>
-              <w:ind w:firstLine="0"/>
-              <w:jc w:val="left"/>
-              <w:rPr>
-                <w:lang w:val="en-US"/>
-              </w:rPr>
-            </w:pPr>
-          </w:p>
-        </w:tc>
-        <w:tc>
-          <w:tcPr>
-            <w:tcW w:w="3472" w:type="dxa"/>
-          </w:tcPr>
-          <w:p>
-            <w:pPr>
-              <w:ind w:firstLine="0"/>
-              <w:jc w:val="left"/>
-              <w:rPr>
-                <w:lang w:val="en-US"/>
-              </w:rPr>
-            </w:pPr>
-          </w:p>
-        </w:tc>
-        <w:tc>
-          <w:tcPr>
-            <w:tcW w:w="3472" w:type="dxa"/>
-          </w:tcPr>
-          <w:p>
-            <w:pPr>
-              <w:ind w:firstLine="0"/>
-              <w:jc w:val="left"/>
-              <w:rPr>
-                <w:lang w:val="en-US"/>
-              </w:rPr>
-            </w:pPr>
-          </w:p>
-        </w:tc>
-        <w:tc>
-          <w:tcPr>
-            <w:tcW w:w="3472" w:type="dxa"/>
-          </w:tcPr>
-          <w:p>
-            <w:pPr>
-              <w:ind w:firstLine="0"/>
-              <w:jc w:val="left"/>
-              <w:rPr>
-                <w:lang w:val="en-US"/>
-              </w:rPr>
-            </w:pPr>
-          </w:p>
-        </w:tc>
-      </w:tr>
-    </w:tbl>
-    <w:p>
-      <w:pPr>
-        <w:rPr>
-          <w:lang w:val="en-US"/>
-        </w:rPr>
-      </w:pPr>
-    </w:p>
-    <w:p>
-      <w:pPr>
-        <w:spacing w:after="200" w:line="276" w:lineRule="auto"/>
-        <w:ind w:firstLine="0"/>
-        <w:jc w:val="left"/>
-        <w:rPr>
-          <w:lang w:val="en-US"/>
-        </w:rPr>
-      </w:pPr>
-      <w:r>
-        <w:rPr>
-          <w:lang w:val="en-US"/>
-        </w:rPr>
-        <w:br w:type="page"/>
-      </w:r>
-    </w:p>
-    <w:p>
-      <w:pPr>
-        <w:rPr>
-          <w:lang w:val="en-US"/>
-        </w:rPr>
-      </w:pPr>
-      <w:r>
-        <w:rPr>
-          <w:lang w:val="en-US"/>
-        </w:rPr>
-        <w:lastRenderedPageBreak/>
-        <w:t>Continue of table – 2</w:t>
-      </w:r>
-    </w:p>
-    <w:tbl>
-      <w:tblPr>
-        <w:tblStyle w:val="a3"/>
-        <w:tblW w:w="16157" w:type="dxa"/>
-        <w:tblInd w:w="-743" w:type="dxa"/>
-        <w:tblLayout w:type="fixed"/>
-        <w:tblLook w:val="04A0" w:firstRow="1" w:lastRow="0" w:firstColumn="1" w:lastColumn="0" w:noHBand="0" w:noVBand="1"/>
-      </w:tblPr>
-      <w:tblGrid>
-        <w:gridCol w:w="2269"/>
-        <w:gridCol w:w="3472"/>
-        <w:gridCol w:w="3472"/>
-        <w:gridCol w:w="3472"/>
-        <w:gridCol w:w="3472"/>
-      </w:tblGrid>
-      <w:tr>
-        <w:trPr>
-          <w:trHeight w:val="1124"/>
-        </w:trPr>
-        <w:tc>
-          <w:tcPr>
-            <w:tcW w:w="2269" w:type="dxa"/>
-            <w:tcBorders>
-              <w:tl2br w:val="single" w:sz="4" w:space="0" w:color="auto"/>
-            </w:tcBorders>
-          </w:tcPr>
-          <w:p>
-            <w:pPr>
-              <w:ind w:left="708" w:hanging="708"/>
-              <w:jc w:val="right"/>
-              <w:rPr>
-                <w:lang w:val="uk-UA"/>
-              </w:rPr>
-            </w:pPr>
-            <w:r>
-              <w:rPr>
-                <w:lang w:val="uk-UA"/>
-              </w:rPr>
-              <w:t>Сценарій</w:t>
-            </w:r>
-          </w:p>
-          <w:p>
-            <w:pPr>
-              <w:ind w:firstLine="0"/>
-              <w:rPr>
-                <w:lang w:val="en-US"/>
-              </w:rPr>
-            </w:pPr>
-          </w:p>
-          <w:p>
-            <w:pPr>
-              <w:ind w:firstLine="0"/>
-              <w:rPr>
-                <w:lang w:val="uk-UA"/>
-              </w:rPr>
-            </w:pPr>
-            <w:r>
-              <w:rPr>
-                <w:lang w:val="uk-UA"/>
-              </w:rPr>
-              <w:t>Версія</w:t>
-            </w:r>
-          </w:p>
-        </w:tc>
-        <w:tc>
-          <w:tcPr>
-            <w:tcW w:w="3472" w:type="dxa"/>
-            <w:vAlign w:val="center"/>
-          </w:tcPr>
-          <w:p>
-            <w:pPr>
-              <w:ind w:firstLine="0"/>
-              <w:jc w:val="center"/>
-              <w:rPr>
-                <w:lang w:val="en-US"/>
-              </w:rPr>
-            </w:pPr>
-            <w:r>
-              <w:rPr>
-                <w:lang w:val="en-US"/>
-              </w:rPr>
-              <w:t>_</w:t>
-            </w:r>
-            <w:proofErr w:type="spellStart"/>
-            <w:r>
-              <w:rPr>
-                <w:lang w:val="en-US"/>
-              </w:rPr>
-              <w:t>working_</w:t>
-            </w:r>
-            <w:r>
-              <w:rPr>
-                <w:lang w:val="en-US"/>
-              </w:rPr>
-              <w:t>combat_universal</w:t>
-            </w:r>
-            <w:proofErr w:type="spellEnd"/>
-            <w:r>
-              <w:rPr>
-                <w:lang w:val="en-US"/>
-              </w:rPr>
-              <w:t>--Chrome--100_auto--</w:t>
-            </w:r>
-            <w:proofErr w:type="spellStart"/>
-            <w:r>
-              <w:rPr>
-                <w:lang w:val="en-US"/>
-              </w:rPr>
-              <w:t>hWND_by_command</w:t>
-            </w:r>
-            <w:proofErr w:type="spellEnd"/>
-            <w:r>
-              <w:rPr>
-                <w:lang w:val="en-US"/>
-              </w:rPr>
-              <w:t>(left).</w:t>
-            </w:r>
-            <w:proofErr w:type="spellStart"/>
-            <w:r>
-              <w:rPr>
-                <w:lang w:val="en-US"/>
-              </w:rPr>
-              <w:t>cms</w:t>
-            </w:r>
-            <w:proofErr w:type="spellEnd"/>
-          </w:p>
-        </w:tc>
-        <w:tc>
-          <w:tcPr>
-            <w:tcW w:w="3472" w:type="dxa"/>
-            <w:vAlign w:val="center"/>
-          </w:tcPr>
-          <w:p>
-            <w:pPr>
-              <w:ind w:firstLine="0"/>
-              <w:jc w:val="center"/>
-              <w:rPr>
-                <w:lang w:val="en-US"/>
-              </w:rPr>
-            </w:pPr>
-            <w:r>
-              <w:rPr>
-                <w:lang w:val="en-US"/>
-              </w:rPr>
-              <w:t>_</w:t>
-            </w:r>
-            <w:proofErr w:type="spellStart"/>
-            <w:r>
-              <w:rPr>
-                <w:lang w:val="en-US"/>
-              </w:rPr>
-              <w:t>working_</w:t>
-            </w:r>
-            <w:r>
-              <w:rPr>
-                <w:lang w:val="en-US"/>
-              </w:rPr>
-              <w:t>combat_universal</w:t>
-            </w:r>
-            <w:proofErr w:type="spellEnd"/>
-            <w:r>
-              <w:rPr>
-                <w:lang w:val="en-US"/>
-              </w:rPr>
-              <w:t>--Chrome--100_auto--</w:t>
-            </w:r>
-            <w:proofErr w:type="spellStart"/>
-            <w:r>
-              <w:rPr>
-                <w:lang w:val="en-US"/>
-              </w:rPr>
-              <w:t>hWND_by_command</w:t>
-            </w:r>
-            <w:proofErr w:type="spellEnd"/>
-            <w:r>
-              <w:rPr>
-                <w:lang w:val="en-US"/>
-              </w:rPr>
-              <w:t>(right).</w:t>
-            </w:r>
-            <w:proofErr w:type="spellStart"/>
-            <w:r>
-              <w:rPr>
-                <w:lang w:val="en-US"/>
-              </w:rPr>
-              <w:t>cms</w:t>
-            </w:r>
-            <w:proofErr w:type="spellEnd"/>
-          </w:p>
-        </w:tc>
-        <w:tc>
-          <w:tcPr>
-            <w:tcW w:w="3472" w:type="dxa"/>
-            <w:vAlign w:val="center"/>
-          </w:tcPr>
-          <w:p>
-            <w:pPr>
-              <w:ind w:firstLine="0"/>
-              <w:jc w:val="center"/>
-              <w:rPr>
-                <w:lang w:val="en-US"/>
-              </w:rPr>
-            </w:pPr>
-            <w:r>
-              <w:rPr>
-                <w:lang w:val="en-US"/>
-              </w:rPr>
-              <w:t>_</w:t>
-            </w:r>
-            <w:proofErr w:type="spellStart"/>
-            <w:r>
-              <w:rPr>
-                <w:lang w:val="en-US"/>
-              </w:rPr>
-              <w:t>working_</w:t>
-            </w:r>
-            <w:r>
-              <w:rPr>
-                <w:lang w:val="en-US"/>
-              </w:rPr>
-              <w:t>combat_universal</w:t>
-            </w:r>
-            <w:proofErr w:type="spellEnd"/>
-            <w:r>
-              <w:rPr>
-                <w:lang w:val="en-US"/>
-              </w:rPr>
-              <w:t>--K-</w:t>
-            </w:r>
-            <w:proofErr w:type="spellStart"/>
-            <w:r>
-              <w:rPr>
-                <w:lang w:val="en-US"/>
-              </w:rPr>
-              <w:t>Meleon</w:t>
-            </w:r>
-            <w:proofErr w:type="spellEnd"/>
-            <w:r>
-              <w:rPr>
-                <w:lang w:val="en-US"/>
-              </w:rPr>
-              <w:t>--100_auto--</w:t>
-            </w:r>
-            <w:proofErr w:type="spellStart"/>
-            <w:r>
-              <w:rPr>
-                <w:lang w:val="en-US"/>
-              </w:rPr>
-              <w:t>hWND_by_command</w:t>
-            </w:r>
-            <w:proofErr w:type="spellEnd"/>
-            <w:r>
-              <w:rPr>
-                <w:lang w:val="en-US"/>
-              </w:rPr>
-              <w:t>(left).</w:t>
-            </w:r>
-            <w:proofErr w:type="spellStart"/>
-            <w:r>
-              <w:rPr>
-                <w:lang w:val="en-US"/>
-              </w:rPr>
-              <w:t>cms</w:t>
-            </w:r>
-            <w:proofErr w:type="spellEnd"/>
-          </w:p>
-        </w:tc>
-        <w:tc>
-          <w:tcPr>
-            <w:tcW w:w="3472" w:type="dxa"/>
-            <w:vAlign w:val="center"/>
-          </w:tcPr>
-          <w:p>
-            <w:pPr>
-              <w:ind w:firstLine="0"/>
-              <w:jc w:val="center"/>
-              <w:rPr>
-                <w:lang w:val="en-US"/>
-              </w:rPr>
-            </w:pPr>
-            <w:r>
-              <w:rPr>
-                <w:lang w:val="en-US"/>
-              </w:rPr>
-              <w:t>_</w:t>
-            </w:r>
-            <w:proofErr w:type="spellStart"/>
-            <w:r>
-              <w:rPr>
-                <w:lang w:val="en-US"/>
-              </w:rPr>
-              <w:t>working_</w:t>
-            </w:r>
-            <w:r>
-              <w:rPr>
-                <w:lang w:val="en-US"/>
-              </w:rPr>
-              <w:t>combat_universal</w:t>
-            </w:r>
-            <w:proofErr w:type="spellEnd"/>
-            <w:r>
-              <w:rPr>
-                <w:lang w:val="en-US"/>
-              </w:rPr>
-              <w:t>--K-</w:t>
-            </w:r>
-            <w:proofErr w:type="spellStart"/>
-            <w:r>
-              <w:rPr>
-                <w:lang w:val="en-US"/>
-              </w:rPr>
-              <w:t>Meleon</w:t>
-            </w:r>
-            <w:proofErr w:type="spellEnd"/>
-            <w:r>
-              <w:rPr>
-                <w:lang w:val="en-US"/>
-              </w:rPr>
-              <w:t>--100_auto--</w:t>
-            </w:r>
-            <w:proofErr w:type="spellStart"/>
-            <w:r>
-              <w:rPr>
-                <w:lang w:val="en-US"/>
-              </w:rPr>
-              <w:t>hWND_by_command</w:t>
-            </w:r>
-            <w:proofErr w:type="spellEnd"/>
-            <w:r>
-              <w:rPr>
-                <w:lang w:val="en-US"/>
-              </w:rPr>
-              <w:t>(right).</w:t>
-            </w:r>
-            <w:proofErr w:type="spellStart"/>
-            <w:r>
-              <w:rPr>
-                <w:lang w:val="en-US"/>
-              </w:rPr>
-              <w:t>cms</w:t>
-            </w:r>
-            <w:proofErr w:type="spellEnd"/>
-          </w:p>
-        </w:tc>
-      </w:tr>
-      <w:tr>
-        <w:tc>
-          <w:tcPr>
-            <w:tcW w:w="2269" w:type="dxa"/>
-            <w:shd w:val="clear" w:color="auto" w:fill="92D050"/>
-          </w:tcPr>
-          <w:p>
-            <w:pPr>
-              <w:ind w:firstLine="0"/>
-              <w:rPr>
-                <w:lang w:val="uk-UA"/>
-              </w:rPr>
-            </w:pPr>
-            <w:r>
-              <w:rPr>
-                <w:lang w:val="uk-UA"/>
-              </w:rPr>
-              <w:t>Поточна</w:t>
-            </w:r>
-          </w:p>
-        </w:tc>
-        <w:tc>
-          <w:tcPr>
-            <w:tcW w:w="3472" w:type="dxa"/>
-            <w:shd w:val="clear" w:color="auto" w:fill="92D050"/>
-            <w:vAlign w:val="center"/>
-          </w:tcPr>
-          <w:p>
-            <w:pPr>
-              <w:ind w:firstLine="0"/>
-              <w:jc w:val="center"/>
-              <w:rPr>
-                <w:lang w:val="uk-UA"/>
-              </w:rPr>
-            </w:pPr>
-            <w:r>
-              <w:rPr>
-                <w:lang w:val="uk-UA"/>
-              </w:rPr>
-              <w:t>Модиф</w:t>
-            </w:r>
-            <w:r>
-              <w:rPr>
-                <w:lang w:val="uk-UA"/>
-              </w:rPr>
-              <w:t xml:space="preserve">ікований файл </w:t>
-            </w:r>
-            <w:r>
-              <w:rPr>
-                <w:lang w:val="en-US"/>
-              </w:rPr>
-              <w:t>combat</w:t>
-            </w:r>
-            <w:r>
-              <w:rPr>
-                <w:lang w:val="uk-UA"/>
-              </w:rPr>
-              <w:t>_</w:t>
-            </w:r>
-            <w:r>
-              <w:rPr>
-                <w:lang w:val="en-US"/>
-              </w:rPr>
-              <w:t>universal</w:t>
-            </w:r>
-            <w:r>
-              <w:rPr>
-                <w:lang w:val="uk-UA"/>
-              </w:rPr>
-              <w:t>.</w:t>
-            </w:r>
-            <w:proofErr w:type="spellStart"/>
-            <w:r>
-              <w:rPr>
-                <w:lang w:val="en-US"/>
-              </w:rPr>
-              <w:t>cms</w:t>
-            </w:r>
-            <w:proofErr w:type="spellEnd"/>
-          </w:p>
-        </w:tc>
-        <w:tc>
-          <w:tcPr>
-            <w:tcW w:w="3472" w:type="dxa"/>
-            <w:shd w:val="clear" w:color="auto" w:fill="92D050"/>
-            <w:vAlign w:val="center"/>
-          </w:tcPr>
-          <w:p>
-            <w:pPr>
-              <w:ind w:firstLine="0"/>
-              <w:jc w:val="center"/>
-              <w:rPr>
-                <w:lang w:val="uk-UA"/>
-              </w:rPr>
-            </w:pPr>
-            <w:r>
-              <w:rPr>
-                <w:lang w:val="uk-UA"/>
-              </w:rPr>
-              <w:t>Модиф</w:t>
-            </w:r>
-            <w:r>
-              <w:rPr>
-                <w:lang w:val="uk-UA"/>
-              </w:rPr>
-              <w:t xml:space="preserve">ікований файл </w:t>
-            </w:r>
-            <w:r>
-              <w:rPr>
-                <w:lang w:val="en-US"/>
-              </w:rPr>
-              <w:t>combat</w:t>
-            </w:r>
-            <w:r>
-              <w:rPr>
-                <w:lang w:val="uk-UA"/>
-              </w:rPr>
-              <w:t>_</w:t>
-            </w:r>
-            <w:r>
-              <w:rPr>
-                <w:lang w:val="en-US"/>
-              </w:rPr>
-              <w:t>universal</w:t>
-            </w:r>
-            <w:r>
-              <w:rPr>
-                <w:lang w:val="uk-UA"/>
-              </w:rPr>
-              <w:t>.</w:t>
-            </w:r>
-            <w:proofErr w:type="spellStart"/>
-            <w:r>
-              <w:rPr>
-                <w:lang w:val="en-US"/>
-              </w:rPr>
-              <w:t>cms</w:t>
-            </w:r>
-            <w:proofErr w:type="spellEnd"/>
-          </w:p>
-        </w:tc>
-        <w:tc>
-          <w:tcPr>
-            <w:tcW w:w="3472" w:type="dxa"/>
-            <w:shd w:val="clear" w:color="auto" w:fill="92D050"/>
-            <w:vAlign w:val="center"/>
-          </w:tcPr>
-          <w:p>
-            <w:pPr>
-              <w:ind w:firstLine="0"/>
-              <w:jc w:val="center"/>
-              <w:rPr>
-                <w:lang w:val="uk-UA"/>
-              </w:rPr>
-            </w:pPr>
-            <w:r>
-              <w:rPr>
-                <w:lang w:val="uk-UA"/>
-              </w:rPr>
-              <w:t>Модиф</w:t>
-            </w:r>
-            <w:r>
-              <w:rPr>
-                <w:lang w:val="uk-UA"/>
-              </w:rPr>
-              <w:t xml:space="preserve">ікований файл </w:t>
-            </w:r>
-            <w:r>
-              <w:rPr>
-                <w:lang w:val="en-US"/>
-              </w:rPr>
-              <w:t>combat</w:t>
-            </w:r>
-            <w:r>
-              <w:rPr>
-                <w:lang w:val="uk-UA"/>
-              </w:rPr>
-              <w:t>_</w:t>
-            </w:r>
-            <w:r>
-              <w:rPr>
-                <w:lang w:val="en-US"/>
-              </w:rPr>
-              <w:t>universal</w:t>
-            </w:r>
-            <w:r>
-              <w:rPr>
-                <w:lang w:val="uk-UA"/>
-              </w:rPr>
-              <w:t>.</w:t>
-            </w:r>
-            <w:proofErr w:type="spellStart"/>
-            <w:r>
-              <w:rPr>
-                <w:lang w:val="en-US"/>
-              </w:rPr>
-              <w:t>cms</w:t>
-            </w:r>
-            <w:proofErr w:type="spellEnd"/>
-          </w:p>
-        </w:tc>
-        <w:tc>
-          <w:tcPr>
-            <w:tcW w:w="3472" w:type="dxa"/>
-            <w:shd w:val="clear" w:color="auto" w:fill="92D050"/>
-            <w:vAlign w:val="center"/>
-          </w:tcPr>
-          <w:p>
-            <w:pPr>
-              <w:ind w:firstLine="0"/>
-              <w:jc w:val="center"/>
-              <w:rPr>
-                <w:lang w:val="uk-UA"/>
-              </w:rPr>
-            </w:pPr>
-            <w:r>
-              <w:rPr>
-                <w:lang w:val="uk-UA"/>
-              </w:rPr>
-              <w:t>Модиф</w:t>
-            </w:r>
-            <w:r>
-              <w:rPr>
-                <w:lang w:val="uk-UA"/>
-              </w:rPr>
-              <w:t xml:space="preserve">ікований файл </w:t>
-            </w:r>
-            <w:r>
-              <w:rPr>
-                <w:lang w:val="en-US"/>
-              </w:rPr>
-              <w:t>combat</w:t>
-            </w:r>
-            <w:r>
-              <w:rPr>
-                <w:lang w:val="uk-UA"/>
-              </w:rPr>
-              <w:t>_</w:t>
-            </w:r>
-            <w:r>
-              <w:rPr>
-                <w:lang w:val="en-US"/>
-              </w:rPr>
-              <w:t>universal</w:t>
-            </w:r>
-            <w:r>
-              <w:rPr>
-                <w:lang w:val="uk-UA"/>
-              </w:rPr>
-              <w:t>.</w:t>
-            </w:r>
-            <w:proofErr w:type="spellStart"/>
-            <w:r>
-              <w:rPr>
-                <w:lang w:val="en-US"/>
-              </w:rPr>
-              <w:t>cms</w:t>
-            </w:r>
-            <w:proofErr w:type="spellEnd"/>
-          </w:p>
-        </w:tc>
-      </w:tr>
-      <w:tr>
-        <w:tc>
-          <w:tcPr>
-            <w:tcW w:w="2269" w:type="dxa"/>
-          </w:tcPr>
-          <w:p>
-            <w:pPr>
-              <w:ind w:firstLine="0"/>
-              <w:rPr>
-                <w:lang w:val="uk-UA"/>
-              </w:rPr>
-            </w:pPr>
-          </w:p>
-        </w:tc>
-        <w:tc>
-          <w:tcPr>
-            <w:tcW w:w="3472" w:type="dxa"/>
-          </w:tcPr>
-          <w:p>
-            <w:pPr>
-              <w:ind w:firstLine="0"/>
-              <w:jc w:val="left"/>
-              <w:rPr>
-                <w:lang w:val="uk-UA"/>
-              </w:rPr>
-            </w:pPr>
-          </w:p>
-        </w:tc>
-        <w:tc>
-          <w:tcPr>
-            <w:tcW w:w="3472" w:type="dxa"/>
-          </w:tcPr>
-          <w:p>
-            <w:pPr>
-              <w:ind w:firstLine="0"/>
-              <w:jc w:val="left"/>
-              <w:rPr>
-                <w:lang w:val="uk-UA"/>
-              </w:rPr>
-            </w:pPr>
-          </w:p>
-        </w:tc>
-        <w:tc>
-          <w:tcPr>
-            <w:tcW w:w="3472" w:type="dxa"/>
-          </w:tcPr>
-          <w:p>
-            <w:pPr>
-              <w:ind w:firstLine="0"/>
-              <w:jc w:val="left"/>
-              <w:rPr>
-                <w:lang w:val="uk-UA"/>
-              </w:rPr>
-            </w:pPr>
-          </w:p>
-        </w:tc>
-        <w:tc>
-          <w:tcPr>
-            <w:tcW w:w="3472" w:type="dxa"/>
-          </w:tcPr>
-          <w:p>
-            <w:pPr>
-              <w:ind w:firstLine="0"/>
-              <w:jc w:val="left"/>
-              <w:rPr>
-                <w:lang w:val="uk-UA"/>
-              </w:rPr>
-            </w:pPr>
-          </w:p>
-        </w:tc>
-      </w:tr>
-    </w:tbl>
-    <w:p>
-      <w:pPr>
-        <w:rPr>
-          <w:lang w:val="uk-UA"/>
-        </w:rPr>
-      </w:pPr>
-    </w:p>
-    <w:p>
-      <w:pPr>
-        <w:spacing w:after="200" w:line="276" w:lineRule="auto"/>
-        <w:ind w:firstLine="0"/>
-        <w:jc w:val="left"/>
-        <w:rPr>
-          <w:lang w:val="uk-UA"/>
-        </w:rPr>
-      </w:pPr>
-      <w:r>
-        <w:rPr>
-          <w:lang w:val="uk-UA"/>
-        </w:rPr>
-        <w:br w:type="page"/>
-      </w:r>
-    </w:p>
-    <w:tbl>
-      <w:tblPr>
-        <w:tblStyle w:val="a3"/>
-        <w:tblW w:w="16157" w:type="dxa"/>
-        <w:tblInd w:w="-743" w:type="dxa"/>
-        <w:tblLayout w:type="fixed"/>
-        <w:tblLook w:val="04A0" w:firstRow="1" w:lastRow="0" w:firstColumn="1" w:lastColumn="0" w:noHBand="0" w:noVBand="1"/>
-      </w:tblPr>
-      <w:tblGrid>
-        <w:gridCol w:w="2269"/>
-        <w:gridCol w:w="3472"/>
-        <w:gridCol w:w="3472"/>
-        <w:gridCol w:w="3472"/>
-        <w:gridCol w:w="3472"/>
-      </w:tblGrid>
-      <w:tr>
-        <w:trPr>
-          <w:trHeight w:val="1124"/>
-        </w:trPr>
-        <w:tc>
-          <w:tcPr>
-            <w:tcW w:w="2269" w:type="dxa"/>
-            <w:tcBorders>
-              <w:tl2br w:val="single" w:sz="4" w:space="0" w:color="auto"/>
-            </w:tcBorders>
-          </w:tcPr>
-          <w:p>
-            <w:pPr>
-              <w:ind w:left="708" w:hanging="708"/>
-              <w:jc w:val="right"/>
-              <w:rPr>
-                <w:lang w:val="uk-UA"/>
-              </w:rPr>
-            </w:pPr>
-            <w:r>
-              <w:rPr>
-                <w:lang w:val="uk-UA"/>
-              </w:rPr>
-              <w:lastRenderedPageBreak/>
-              <w:t>Сценарій</w:t>
-            </w:r>
-          </w:p>
-          <w:p>
-            <w:pPr>
-              <w:ind w:firstLine="0"/>
-              <w:rPr>
-                <w:lang w:val="en-US"/>
-              </w:rPr>
-            </w:pPr>
-          </w:p>
-          <w:p>
-            <w:pPr>
-              <w:ind w:firstLine="0"/>
-              <w:rPr>
-                <w:lang w:val="uk-UA"/>
-              </w:rPr>
-            </w:pPr>
-            <w:r>
-              <w:rPr>
-                <w:lang w:val="uk-UA"/>
-              </w:rPr>
-              <w:t>Версія</w:t>
-            </w:r>
-          </w:p>
-        </w:tc>
-        <w:tc>
-          <w:tcPr>
-            <w:tcW w:w="3472" w:type="dxa"/>
-            <w:vAlign w:val="center"/>
-          </w:tcPr>
-          <w:p>
-            <w:pPr>
-              <w:ind w:firstLine="0"/>
-              <w:jc w:val="center"/>
-              <w:rPr>
-                <w:lang w:val="en-US"/>
-              </w:rPr>
-            </w:pPr>
-            <w:proofErr w:type="spellStart"/>
-            <w:r>
-              <w:rPr>
-                <w:lang w:val="en-US"/>
-              </w:rPr>
-              <w:t>combat_universal</w:t>
-            </w:r>
-            <w:proofErr w:type="spellEnd"/>
-            <w:r>
-              <w:rPr>
-                <w:lang w:val="en-US"/>
-              </w:rPr>
-              <w:t>--</w:t>
-            </w:r>
-            <w:proofErr w:type="spellStart"/>
-            <w:r>
-              <w:rPr>
-                <w:lang w:val="en-US"/>
-              </w:rPr>
-              <w:t>hell_games.cms</w:t>
-            </w:r>
-            <w:proofErr w:type="spellEnd"/>
-          </w:p>
-        </w:tc>
-        <w:tc>
-          <w:tcPr>
-            <w:tcW w:w="3472" w:type="dxa"/>
-            <w:vAlign w:val="center"/>
-          </w:tcPr>
-          <w:p>
-            <w:pPr>
-              <w:ind w:firstLine="0"/>
-              <w:jc w:val="center"/>
-              <w:rPr>
-                <w:lang w:val="en-US"/>
-              </w:rPr>
-            </w:pPr>
-          </w:p>
-        </w:tc>
-        <w:tc>
-          <w:tcPr>
-            <w:tcW w:w="3472" w:type="dxa"/>
-            <w:vAlign w:val="center"/>
-          </w:tcPr>
-          <w:p>
-            <w:pPr>
-              <w:ind w:firstLine="0"/>
-              <w:jc w:val="center"/>
-              <w:rPr>
-                <w:lang w:val="en-US"/>
-              </w:rPr>
-            </w:pPr>
-          </w:p>
-        </w:tc>
-        <w:tc>
-          <w:tcPr>
-            <w:tcW w:w="3472" w:type="dxa"/>
-            <w:vAlign w:val="center"/>
-          </w:tcPr>
-          <w:p>
-            <w:pPr>
-              <w:ind w:firstLine="0"/>
-              <w:jc w:val="center"/>
-              <w:rPr>
-                <w:lang w:val="en-US"/>
-              </w:rPr>
-            </w:pPr>
-          </w:p>
-        </w:tc>
-      </w:tr>
-      <w:tr>
-        <w:tc>
-          <w:tcPr>
-            <w:tcW w:w="2269" w:type="dxa"/>
-            <w:shd w:val="clear" w:color="auto" w:fill="92D050"/>
-          </w:tcPr>
-          <w:p>
-            <w:pPr>
-              <w:ind w:firstLine="0"/>
-              <w:rPr>
-                <w:lang w:val="uk-UA"/>
-              </w:rPr>
-            </w:pPr>
-            <w:r>
-              <w:rPr>
-                <w:lang w:val="uk-UA"/>
-              </w:rPr>
-              <w:t>Поточна</w:t>
-            </w:r>
-          </w:p>
-        </w:tc>
-        <w:tc>
-          <w:tcPr>
-            <w:tcW w:w="3472" w:type="dxa"/>
-            <w:shd w:val="clear" w:color="auto" w:fill="92D050"/>
-            <w:vAlign w:val="center"/>
-          </w:tcPr>
-          <w:p>
-            <w:pPr>
-              <w:ind w:firstLine="0"/>
-              <w:jc w:val="center"/>
-              <w:rPr>
-                <w:lang w:val="en-US"/>
-              </w:rPr>
-            </w:pPr>
-            <w:proofErr w:type="spellStart"/>
-            <w:r>
-              <w:rPr>
-                <w:lang w:val="uk-UA"/>
-              </w:rPr>
-              <w:t>Інклюд</w:t>
-            </w:r>
-            <w:proofErr w:type="spellEnd"/>
-            <w:r>
-              <w:rPr>
-                <w:lang w:val="uk-UA"/>
-              </w:rPr>
-              <w:t xml:space="preserve"> для </w:t>
-            </w:r>
-            <w:proofErr w:type="spellStart"/>
-            <w:r>
-              <w:rPr>
-                <w:lang w:val="en-US"/>
-              </w:rPr>
-              <w:t>hell_games</w:t>
-            </w:r>
-            <w:proofErr w:type="spellEnd"/>
-          </w:p>
-        </w:tc>
-        <w:tc>
-          <w:tcPr>
-            <w:tcW w:w="3472" w:type="dxa"/>
-            <w:shd w:val="clear" w:color="auto" w:fill="92D050"/>
-          </w:tcPr>
-          <w:p>
-            <w:pPr>
-              <w:ind w:firstLine="0"/>
-              <w:jc w:val="left"/>
-              <w:rPr>
-                <w:lang w:val="uk-UA"/>
-              </w:rPr>
-            </w:pPr>
-          </w:p>
-        </w:tc>
-        <w:tc>
-          <w:tcPr>
-            <w:tcW w:w="3472" w:type="dxa"/>
-            <w:shd w:val="clear" w:color="auto" w:fill="92D050"/>
-          </w:tcPr>
-          <w:p>
-            <w:pPr>
-              <w:ind w:firstLine="0"/>
-              <w:jc w:val="left"/>
-              <w:rPr>
-                <w:lang w:val="uk-UA"/>
-              </w:rPr>
-            </w:pPr>
-          </w:p>
-        </w:tc>
-        <w:tc>
-          <w:tcPr>
-            <w:tcW w:w="3472" w:type="dxa"/>
-            <w:shd w:val="clear" w:color="auto" w:fill="92D050"/>
-          </w:tcPr>
-          <w:p>
-            <w:pPr>
-              <w:ind w:firstLine="0"/>
-              <w:jc w:val="left"/>
-              <w:rPr>
-                <w:lang w:val="uk-UA"/>
-              </w:rPr>
-            </w:pPr>
-          </w:p>
-        </w:tc>
-      </w:tr>
-      <w:tr>
-        <w:tc>
-          <w:tcPr>
-            <w:tcW w:w="2269" w:type="dxa"/>
-          </w:tcPr>
-          <w:p>
-            <w:pPr>
-              <w:ind w:firstLine="0"/>
-              <w:rPr>
-                <w:lang w:val="uk-UA"/>
-              </w:rPr>
-            </w:pPr>
-          </w:p>
-        </w:tc>
-        <w:tc>
-          <w:tcPr>
-            <w:tcW w:w="3472" w:type="dxa"/>
-          </w:tcPr>
-          <w:p>
-            <w:pPr>
-              <w:ind w:firstLine="0"/>
-              <w:jc w:val="left"/>
-              <w:rPr>
-                <w:lang w:val="uk-UA"/>
-              </w:rPr>
-            </w:pPr>
-          </w:p>
-        </w:tc>
-        <w:tc>
-          <w:tcPr>
-            <w:tcW w:w="3472" w:type="dxa"/>
-          </w:tcPr>
-          <w:p>
-            <w:pPr>
-              <w:ind w:firstLine="0"/>
-              <w:jc w:val="left"/>
-              <w:rPr>
-                <w:lang w:val="uk-UA"/>
-              </w:rPr>
-            </w:pPr>
-          </w:p>
-        </w:tc>
-        <w:tc>
-          <w:tcPr>
-            <w:tcW w:w="3472" w:type="dxa"/>
-          </w:tcPr>
-          <w:p>
-            <w:pPr>
-              <w:ind w:firstLine="0"/>
-              <w:jc w:val="left"/>
-              <w:rPr>
-                <w:lang w:val="uk-UA"/>
-              </w:rPr>
-            </w:pPr>
-          </w:p>
-        </w:tc>
-        <w:tc>
-          <w:tcPr>
-            <w:tcW w:w="3472" w:type="dxa"/>
-          </w:tcPr>
-          <w:p>
-            <w:pPr>
-              <w:ind w:firstLine="0"/>
-              <w:jc w:val="left"/>
-              <w:rPr>
-                <w:lang w:val="uk-UA"/>
-              </w:rPr>
-            </w:pPr>
-          </w:p>
-        </w:tc>
-      </w:tr>
-    </w:tbl>
-    <w:p>
-      <w:pPr>
-        <w:spacing w:after="200" w:line="276" w:lineRule="auto"/>
-        <w:ind w:firstLine="0"/>
-        <w:jc w:val="left"/>
-        <w:rPr>
-          <w:lang w:val="uk-UA"/>
-        </w:rPr>
-      </w:pPr>
-      <w:r>
-        <w:rPr>
-          <w:lang w:val="uk-UA"/>
-        </w:rPr>
-        <w:br w:type="page"/>
-      </w:r>
-    </w:p>
-    <w:p>
-      <w:pPr>
         <w:spacing w:after="200" w:line="276" w:lineRule="auto"/>
         <w:ind w:firstLine="0"/>
         <w:jc w:val="left"/>
@@ -4534,6 +2940,8 @@
         </w:rPr>
         <w:t>hell_games</w:t>
       </w:r>
+      <w:bookmarkStart w:id="0" w:name="_GoBack"/>
+      <w:bookmarkEnd w:id="0"/>
       <w:proofErr w:type="spellEnd"/>
     </w:p>
     <w:p>
@@ -6290,7 +4698,7 @@
 </file>
 
 <file path=customXml/itemProps1.xml><?xml version="1.0" encoding="utf-8"?>
-<ds:datastoreItem xmlns:ds="http://schemas.openxmlformats.org/officeDocument/2006/customXml" ds:itemID="{B3BFDB8A-4045-4033-870E-4FF771F205CD}">
+<ds:datastoreItem xmlns:ds="http://schemas.openxmlformats.org/officeDocument/2006/customXml" ds:itemID="{28DE41E1-CC42-45BD-8548-95335612EB84}">
   <ds:schemaRefs>
     <ds:schemaRef ds:uri="http://schemas.openxmlformats.org/officeDocument/2006/bibliography"/>
   </ds:schemaRefs>

</xml_diff>